<commit_message>
IJRS formatting draft complete
</commit_message>
<xml_diff>
--- a/Docs/My Docs/Thesis/Feature Clustering and Ranking/Feature Clustering and Ranking v02 20170302 avn review IJRS formatted.docx
+++ b/Docs/My Docs/Thesis/Feature Clustering and Ranking/Feature Clustering and Ranking v02 20170302 avn review IJRS formatted.docx
@@ -3246,61 +3246,12 @@
     </w:p>
     <w:p>
       <w:pPr>
-        <w:spacing w:line="360" w:lineRule="auto"/>
-        <w:jc w:val="both"/>
-      </w:pPr>
-      <w:r>
-        <w:rPr>
-          <w:noProof/>
-        </w:rPr>
+        <w:pStyle w:val="Paragraph"/>
+      </w:pPr>
+      <w:r>
         <w:lastRenderedPageBreak/>
-        <w:drawing>
-          <wp:inline distT="0" distB="0" distL="0" distR="0" wp14:anchorId="24344E6F" wp14:editId="78A90602">
-            <wp:extent cx="4265895" cy="2151380"/>
-            <wp:effectExtent l="0" t="0" r="1905" b="1270"/>
-            <wp:docPr id="1" name="Picture 1"/>
-            <wp:cNvGraphicFramePr>
-              <a:graphicFrameLocks xmlns:a="http://schemas.openxmlformats.org/drawingml/2006/main" noChangeAspect="1"/>
-            </wp:cNvGraphicFramePr>
-            <a:graphic xmlns:a="http://schemas.openxmlformats.org/drawingml/2006/main">
-              <a:graphicData uri="http://schemas.openxmlformats.org/drawingml/2006/picture">
-                <pic:pic xmlns:pic="http://schemas.openxmlformats.org/drawingml/2006/picture">
-                  <pic:nvPicPr>
-                    <pic:cNvPr id="1" name="EgDendrogram.png"/>
-                    <pic:cNvPicPr/>
-                  </pic:nvPicPr>
-                  <pic:blipFill>
-                    <a:blip r:embed="rId10">
-                      <a:extLst>
-                        <a:ext uri="{28A0092B-C50C-407E-A947-70E740481C1C}">
-                          <a14:useLocalDpi xmlns:a14="http://schemas.microsoft.com/office/drawing/2010/main" val="0"/>
-                        </a:ext>
-                      </a:extLst>
-                    </a:blip>
-                    <a:stretch>
-                      <a:fillRect/>
-                    </a:stretch>
-                  </pic:blipFill>
-                  <pic:spPr>
-                    <a:xfrm>
-                      <a:off x="0" y="0"/>
-                      <a:ext cx="4290755" cy="2163918"/>
-                    </a:xfrm>
-                    <a:prstGeom prst="rect">
-                      <a:avLst/>
-                    </a:prstGeom>
-                  </pic:spPr>
-                </pic:pic>
-              </a:graphicData>
-            </a:graphic>
-          </wp:inline>
-        </w:drawing>
-      </w:r>
-    </w:p>
-    <w:p>
-      <w:pPr>
-        <w:pStyle w:val="Figurecaption"/>
-      </w:pPr>
+        <w:t>[</w:t>
+      </w:r>
       <w:bookmarkStart w:id="1" w:name="_Ref466974803"/>
       <w:r>
         <w:t xml:space="preserve">Figure </w:t>
@@ -3344,6 +3295,9 @@
       </w:r>
       <w:r>
         <w:t xml:space="preserve"> at which to extract clusters</w:t>
+      </w:r>
+      <w:r>
+        <w:t>]</w:t>
       </w:r>
     </w:p>
     <w:p>
@@ -4149,6 +4103,7 @@
       <w:bookmarkStart w:id="4" w:name="_Ref453592367"/>
       <w:bookmarkStart w:id="5" w:name="_Ref464223017"/>
       <w:r>
+        <w:lastRenderedPageBreak/>
         <w:t xml:space="preserve">Data </w:t>
       </w:r>
       <w:bookmarkEnd w:id="4"/>
@@ -4677,7 +4632,6 @@
         <w:t xml:space="preserve">five </w:t>
       </w:r>
       <w:r>
-        <w:lastRenderedPageBreak/>
         <w:t xml:space="preserve">features.  A further five </w:t>
       </w:r>
       <w:r>
@@ -4821,7 +4775,11 @@
         <w:t xml:space="preserve">.  </w:t>
       </w:r>
       <w:r>
-        <w:t xml:space="preserve">The data set consists of </w:t>
+        <w:t xml:space="preserve">The data set </w:t>
+      </w:r>
+      <w:r>
+        <w:lastRenderedPageBreak/>
+        <w:t xml:space="preserve">consists of </w:t>
       </w:r>
       <w:r>
         <w:t xml:space="preserve">six land cover classes.  The </w:t>
@@ -5161,137 +5119,140 @@
         <w:t xml:space="preserve">compared </w:t>
       </w:r>
       <w:r>
+        <w:t xml:space="preserve">methods </w:t>
+      </w:r>
+      <w:r>
+        <w:t>include</w:t>
+      </w:r>
+      <w:r>
+        <w:t>d</w:t>
+      </w:r>
+      <w:r>
+        <w:t xml:space="preserve"> </w:t>
+      </w:r>
+      <w:r>
+        <w:t>the s</w:t>
+      </w:r>
+      <w:r>
+        <w:t xml:space="preserve">tandard </w:t>
+      </w:r>
+      <w:r>
+        <w:t xml:space="preserve">selection </w:t>
+      </w:r>
+      <w:r>
+        <w:t xml:space="preserve">approaches of </w:t>
+      </w:r>
+      <w:r>
+        <w:t xml:space="preserve">ranking, </w:t>
+      </w:r>
+      <w:r>
+        <w:t>FS</w:t>
+      </w:r>
+      <w:r>
+        <w:t xml:space="preserve"> and </w:t>
+      </w:r>
+      <w:r>
+        <w:t>BE</w:t>
+      </w:r>
+      <w:r>
+        <w:t xml:space="preserve">.  </w:t>
+      </w:r>
+      <w:r>
+        <w:t>The</w:t>
+      </w:r>
+      <w:r>
+        <w:t>se</w:t>
+      </w:r>
+      <w:r>
+        <w:t xml:space="preserve"> </w:t>
+      </w:r>
+      <w:r>
+        <w:t xml:space="preserve">standard </w:t>
+      </w:r>
+      <w:r>
+        <w:t>approaches</w:t>
+      </w:r>
+      <w:r>
+        <w:t xml:space="preserve"> and</w:t>
+      </w:r>
+      <w:r>
+        <w:t xml:space="preserve"> FCR, </w:t>
+      </w:r>
+      <w:r>
+        <w:t>were each</w:t>
+      </w:r>
+      <w:r>
+        <w:t xml:space="preserve"> evaluated with </w:t>
+      </w:r>
+      <w:r>
+        <w:t xml:space="preserve">two different feature </w:t>
+      </w:r>
+      <w:r>
+        <w:t xml:space="preserve">relevance </w:t>
+      </w:r>
+      <w:r>
+        <w:t xml:space="preserve">criteria: </w:t>
+      </w:r>
+      <w:r>
+        <w:t xml:space="preserve">MI and </w:t>
+      </w:r>
+      <w:r>
+        <w:t xml:space="preserve">the </w:t>
+      </w:r>
+      <w:r>
+        <w:t xml:space="preserve">naïve </w:t>
+      </w:r>
+      <w:r>
+        <w:t xml:space="preserve">Bayes classification accuracy.  </w:t>
+      </w:r>
+      <w:r>
+        <w:t xml:space="preserve">The MI relevance criterion for FCR and ranking approaches </w:t>
+      </w:r>
+      <w:r>
+        <w:t xml:space="preserve">finds the MI </w:t>
+      </w:r>
+      <w:r>
+        <w:t>between individual features and the class labels</w:t>
+      </w:r>
+      <w:r>
+        <w:t>.</w:t>
+      </w:r>
+      <w:r>
+        <w:t xml:space="preserve">  </w:t>
+      </w:r>
+      <w:r>
+        <w:t xml:space="preserve">To integrate the MI </w:t>
+      </w:r>
+      <w:r>
+        <w:t xml:space="preserve">relevance </w:t>
+      </w:r>
+      <w:r>
+        <w:t xml:space="preserve">criterion into FS and BE, it is necessary to compute the MI of </w:t>
+      </w:r>
+      <w:r>
+        <w:t>a set of multiple candidate</w:t>
+      </w:r>
+      <w:r>
+        <w:t xml:space="preserve"> features with the class labels.  In this situation, the </w:t>
+      </w:r>
+      <w:r>
+        <w:t xml:space="preserve">candidate </w:t>
+      </w:r>
+      <w:r>
+        <w:t xml:space="preserve">features </w:t>
+      </w:r>
+      <w:r>
+        <w:t xml:space="preserve">are first merged into a joint variable </w:t>
+      </w:r>
+      <w:r>
+        <w:t>and then the MI of the class labels with this joint variable</w:t>
+      </w:r>
+      <w:r>
+        <w:t xml:space="preserve"> is </w:t>
+      </w:r>
+      <w:r>
         <w:lastRenderedPageBreak/>
-        <w:t xml:space="preserve">methods </w:t>
-      </w:r>
-      <w:r>
-        <w:t>include</w:t>
-      </w:r>
-      <w:r>
-        <w:t>d</w:t>
-      </w:r>
-      <w:r>
-        <w:t xml:space="preserve"> </w:t>
-      </w:r>
-      <w:r>
-        <w:t>the s</w:t>
-      </w:r>
-      <w:r>
-        <w:t xml:space="preserve">tandard </w:t>
-      </w:r>
-      <w:r>
-        <w:t xml:space="preserve">selection </w:t>
-      </w:r>
-      <w:r>
-        <w:t xml:space="preserve">approaches of </w:t>
-      </w:r>
-      <w:r>
-        <w:t xml:space="preserve">ranking, </w:t>
-      </w:r>
-      <w:r>
-        <w:t>FS</w:t>
-      </w:r>
-      <w:r>
-        <w:t xml:space="preserve"> and </w:t>
-      </w:r>
-      <w:r>
-        <w:t>BE</w:t>
-      </w:r>
-      <w:r>
-        <w:t xml:space="preserve">.  </w:t>
-      </w:r>
-      <w:r>
-        <w:t>The</w:t>
-      </w:r>
-      <w:r>
-        <w:t>se</w:t>
-      </w:r>
-      <w:r>
-        <w:t xml:space="preserve"> </w:t>
-      </w:r>
-      <w:r>
-        <w:t xml:space="preserve">standard </w:t>
-      </w:r>
-      <w:r>
-        <w:t>approaches</w:t>
-      </w:r>
-      <w:r>
-        <w:t xml:space="preserve"> and</w:t>
-      </w:r>
-      <w:r>
-        <w:t xml:space="preserve"> FCR, </w:t>
-      </w:r>
-      <w:r>
-        <w:t>were each</w:t>
-      </w:r>
-      <w:r>
-        <w:t xml:space="preserve"> evaluated with </w:t>
-      </w:r>
-      <w:r>
-        <w:t xml:space="preserve">two different feature </w:t>
-      </w:r>
-      <w:r>
-        <w:t xml:space="preserve">relevance </w:t>
-      </w:r>
-      <w:r>
-        <w:t xml:space="preserve">criteria: </w:t>
-      </w:r>
-      <w:r>
-        <w:t xml:space="preserve">MI and </w:t>
-      </w:r>
-      <w:r>
-        <w:t xml:space="preserve">the </w:t>
-      </w:r>
-      <w:r>
-        <w:t xml:space="preserve">naïve </w:t>
-      </w:r>
-      <w:r>
-        <w:t xml:space="preserve">Bayes classification accuracy.  </w:t>
-      </w:r>
-      <w:r>
-        <w:t xml:space="preserve">The MI relevance criterion for FCR and ranking approaches </w:t>
-      </w:r>
-      <w:r>
-        <w:t xml:space="preserve">finds the MI </w:t>
-      </w:r>
-      <w:r>
-        <w:t>between individual features and the class labels</w:t>
-      </w:r>
-      <w:r>
-        <w:t>.</w:t>
-      </w:r>
-      <w:r>
-        <w:t xml:space="preserve">  </w:t>
-      </w:r>
-      <w:r>
-        <w:t xml:space="preserve">To integrate the MI </w:t>
-      </w:r>
-      <w:r>
-        <w:t xml:space="preserve">relevance </w:t>
-      </w:r>
-      <w:r>
-        <w:t xml:space="preserve">criterion into FS and BE, it is necessary to compute the MI of </w:t>
-      </w:r>
-      <w:r>
-        <w:t>a set of multiple candidate</w:t>
-      </w:r>
-      <w:r>
-        <w:t xml:space="preserve"> features with the class labels.  In this situation, the </w:t>
-      </w:r>
-      <w:r>
-        <w:t xml:space="preserve">candidate </w:t>
-      </w:r>
-      <w:r>
-        <w:t xml:space="preserve">features </w:t>
-      </w:r>
-      <w:r>
-        <w:t xml:space="preserve">are first merged into a joint variable </w:t>
-      </w:r>
-      <w:r>
-        <w:t>and then the MI of the class labels with this joint variable</w:t>
-      </w:r>
-      <w:r>
-        <w:t xml:space="preserve"> is computed</w:t>
+        <w:t>computed</w:t>
       </w:r>
       <w:r>
         <w:t xml:space="preserve"> </w:t>
@@ -6134,7 +6095,6 @@
         </w:rPr>
       </w:pPr>
       <w:r>
-        <w:lastRenderedPageBreak/>
         <w:t xml:space="preserve">  </w:t>
       </w:r>
     </w:p>
@@ -6450,6 +6410,7 @@
                   <w:rPr>
                     <w:rFonts w:ascii="Cambria Math" w:hAnsi="Cambria Math"/>
                   </w:rPr>
+                  <w:lastRenderedPageBreak/>
                   <m:t>C</m:t>
                 </m:r>
                 <m:d>
@@ -6831,7 +6792,6 @@
         <w:pStyle w:val="Newparagraph"/>
       </w:pPr>
       <w:r>
-        <w:lastRenderedPageBreak/>
         <w:t xml:space="preserve">The number of features to select for each data set was fixed </w:t>
       </w:r>
       <w:r>
@@ -6934,7 +6894,11 @@
         <w:t xml:space="preserve">dissimilarity threshold </w:t>
       </w:r>
       <w:r>
-        <w:t xml:space="preserve">at which to extract the feature clusters </w:t>
+        <w:t xml:space="preserve">at which to extract the feature </w:t>
+      </w:r>
+      <w:r>
+        <w:lastRenderedPageBreak/>
+        <w:t xml:space="preserve">clusters </w:t>
       </w:r>
       <w:r>
         <w:t xml:space="preserve">from the hierarchy </w:t>
@@ -7325,113 +7289,1237 @@
         <w:t xml:space="preserve">.  </w:t>
       </w:r>
       <w:r>
+        <w:t xml:space="preserve">Successive Pareto fronts can be </w:t>
+      </w:r>
+      <w:r>
+        <w:t>formed</w:t>
+      </w:r>
+      <w:r>
+        <w:t xml:space="preserve"> iteratively by finding the </w:t>
+      </w:r>
+      <w:r>
+        <w:t>current</w:t>
+      </w:r>
+      <w:r>
+        <w:t xml:space="preserve"> Pareto front of the set of methods that </w:t>
+      </w:r>
+      <w:r>
+        <w:t>excludes</w:t>
+      </w:r>
+      <w:r>
+        <w:t xml:space="preserve"> members of the previous front</w:t>
+      </w:r>
+      <w:r>
+        <w:t>s</w:t>
+      </w:r>
+      <w:r>
+        <w:t xml:space="preserve">.  </w:t>
+      </w:r>
+      <w:r>
+        <w:t xml:space="preserve">A method </w:t>
+      </w:r>
+      <w:r>
+        <w:t>was</w:t>
+      </w:r>
+      <w:r>
+        <w:t xml:space="preserve"> </w:t>
+      </w:r>
+      <w:r>
+        <w:t xml:space="preserve">thus </w:t>
+      </w:r>
+      <w:r>
+        <w:t xml:space="preserve">given a </w:t>
+      </w:r>
+      <w:r>
+        <w:t xml:space="preserve">non-dominated rank </w:t>
+      </w:r>
+      <w:r>
+        <w:t xml:space="preserve">of </w:t>
+      </w:r>
+      <w:r>
+        <w:rPr>
+          <w:i/>
+        </w:rPr>
+        <w:t>N</w:t>
+      </w:r>
+      <w:r>
+        <w:t xml:space="preserve"> if it </w:t>
+      </w:r>
+      <w:r>
+        <w:t>wa</w:t>
+      </w:r>
+      <w:r>
+        <w:t xml:space="preserve">s a member of the </w:t>
+      </w:r>
+      <w:r>
+        <w:rPr>
+          <w:i/>
+        </w:rPr>
+        <w:t>N</w:t>
+      </w:r>
+      <w:r>
+        <w:rPr>
+          <w:vertAlign w:val="superscript"/>
+        </w:rPr>
+        <w:t>th</w:t>
+      </w:r>
+      <w:r>
+        <w:t xml:space="preserve"> Pareto front</w:t>
+      </w:r>
+      <w:r>
+        <w:t xml:space="preserve">.  The average of the non-dominated ranks for each method over the </w:t>
+      </w:r>
+      <w:r>
+        <w:t>six</w:t>
+      </w:r>
+      <w:r>
+        <w:t xml:space="preserve"> data</w:t>
+      </w:r>
+      <w:r>
+        <w:t xml:space="preserve"> </w:t>
+      </w:r>
+      <w:r>
+        <w:t xml:space="preserve">sets </w:t>
+      </w:r>
+      <w:r>
+        <w:t>was</w:t>
+      </w:r>
+      <w:r>
+        <w:t xml:space="preserve"> </w:t>
+      </w:r>
+      <w:r>
+        <w:t xml:space="preserve">used to </w:t>
+      </w:r>
+      <w:r>
+        <w:t>produce</w:t>
+      </w:r>
+      <w:r>
+        <w:t xml:space="preserve"> an overall ranking.  </w:t>
+      </w:r>
+    </w:p>
+    <w:p>
+      <w:pPr>
+        <w:pStyle w:val="Newparagraph"/>
+      </w:pPr>
+    </w:p>
+    <w:p>
+      <w:pPr>
+        <w:pStyle w:val="Newparagraph"/>
+      </w:pPr>
+      <w:r>
         <w:lastRenderedPageBreak/>
-        <w:t xml:space="preserve">Successive Pareto fronts can be </w:t>
-      </w:r>
-      <w:r>
-        <w:t>formed</w:t>
-      </w:r>
-      <w:r>
-        <w:t xml:space="preserve"> iteratively by finding the </w:t>
-      </w:r>
-      <w:r>
-        <w:t>current</w:t>
-      </w:r>
-      <w:r>
-        <w:t xml:space="preserve"> Pareto front of the set of methods that </w:t>
-      </w:r>
-      <w:r>
-        <w:t>excludes</w:t>
-      </w:r>
-      <w:r>
-        <w:t xml:space="preserve"> members of the previous front</w:t>
+        <w:t>The bulk of the software implementation was done in Matlab</w:t>
+      </w:r>
+      <w:r>
+        <w:rPr>
+          <w:vertAlign w:val="superscript"/>
+        </w:rPr>
+        <w:t>TM</w:t>
+      </w:r>
+      <w:r>
+        <w:t xml:space="preserve">, making use of the PRTools toolbox </w:t>
+      </w:r>
+      <w:r>
+        <w:fldChar w:fldCharType="begin" w:fldLock="1"/>
+      </w:r>
+      <w:r>
+        <w:instrText>ADDIN CSL_CITATION { "citationItems" : [ { "id" : "ITEM-1", "itemData" : { "URL" : "http://prtools.org/prtools/", "accessed" : { "date-parts" : [ [ "2016", "10", "20" ] ] }, "author" : [ { "dropping-particle" : "", "family" : "TU Delft", "given" : "", "non-dropping-particle" : "", "parse-names" : false, "suffix" : "" } ], "id" : "ITEM-1", "issued" : { "date-parts" : [ [ "2015" ] ] }, "title" : "PRTools", "type" : "webpage" }, "uris" : [ "http://www.mendeley.com/documents/?uuid=12b59a0c-c7f4-438d-99bd-f33158cb050c" ] } ], "mendeley" : { "formattedCitation" : "(TU Delft 2015)", "plainTextFormattedCitation" : "(TU Delft 2015)", "previouslyFormattedCitation" : "(TU Delft 2015)" }, "properties" : { "noteIndex" : 0 }, "schema" : "https://github.com/citation-style-language/schema/raw/master/csl-citation.json" }</w:instrText>
+      </w:r>
+      <w:r>
+        <w:fldChar w:fldCharType="separate"/>
+      </w:r>
+      <w:r>
+        <w:rPr>
+          <w:noProof/>
+        </w:rPr>
+        <w:t>(TU Delft 2015)</w:t>
+      </w:r>
+      <w:r>
+        <w:fldChar w:fldCharType="end"/>
+      </w:r>
+      <w:r>
+        <w:t>.  The MI and JMI criteria were computed using the FEAST (FEAture Selection Toolbox) C</w:t>
+      </w:r>
+      <w:r>
+        <w:t>++</w:t>
+      </w:r>
+      <w:r>
+        <w:t xml:space="preserve"> implementation </w:t>
+      </w:r>
+      <w:r>
+        <w:fldChar w:fldCharType="begin" w:fldLock="1"/>
+      </w:r>
+      <w:r>
+        <w:instrText>ADDIN CSL_CITATION { "citationItems" : [ { "id" : "ITEM-1", "itemData" : { "DOI" : "10.1016/j.patcog.2015.11.007", "ISBN" : "1532-4435", "ISSN" : "01678655", "abstract" : "We present a unifying framework for information theoretic feature selection, bringing almost two decades of research on heuristic filter criteria under a single theoretical interpretation. This is in response to the question: \u201cwhat are the implicit statistical assumptions of feature selection criteria based on mutual information?\u201d. To answer this, we adopt a different strategy than is usual in the feature selection literature\u2014instead of trying to define a criterion, we derive one, directly from a clearly specified objective function: the conditional likelihood of the training labels. While many hand-designed heuristic criteria try to optimize a definition of feature \u2018relevancy\u2019 and \u2018redundancy\u2019, our approach leads to a probabilistic framework which naturally incorporates these concepts. As a result we can unify the numerous criteria published over the last two decades, and show them to be low-order approximations to the exact (but intractable) optimisation problem. The primary contribution is to show that common heuristics for information based feature selection (including Markov Blanket algorithms as a special case) are approximate iterative maximisers of the con- ditional likelihood. A large empirical study provides strong evidence to favour certain classes of criteria, in particular those that balance the relative size of the relevancy/redundancy terms. Overall we conclude that the JMI criterion (Yang and Moody, 1999; Meyer et al., 2008) provides the best tradeoff in terms of accuracy, stability, and flexibility with small data samples. Keywords: feature selection, mutual information, conditional likelihood", "author" : [ { "dropping-particle" : "", "family" : "Brown", "given" : "Gavin", "non-dropping-particle" : "", "parse-names" : false, "suffix" : "" }, { "dropping-particle" : "", "family" : "Pocock", "given" : "Adam", "non-dropping-particle" : "", "parse-names" : false, "suffix" : "" }, { "dropping-particle" : "", "family" : "Zhao", "given" : "Ming-Jie", "non-dropping-particle" : "", "parse-names" : false, "suffix" : "" }, { "dropping-particle" : "", "family" : "Lujan", "given" : "Mikel", "non-dropping-particle" : "", "parse-names" : false, "suffix" : "" } ], "container-title" : "Journal of Machine Learning Research", "id" : "ITEM-1", "issued" : { "date-parts" : [ [ "2012" ] ] }, "note" : "Excellent paper, taking a rigorous theoretical approach to understand all feature selection in a comon information theoretic framework. Raises important points about what makes a good feature selector. Also looks quite extensively at high feat dim low N problems in both theoretical and empirical perspective. Somewhat nullifies my method and other similar clustering approaches. The benefit of clustering up front is that you can hand pick features. This is probably not of interest in things like genetics and and hand writing recognition.", "page" : "27-66", "title" : "Conditional likelihood maximisation: A unifying framework for mutual information feature selection", "type" : "article-journal", "volume" : "13" }, "uris" : [ "http://www.mendeley.com/documents/?uuid=1bf995b4-a042-4500-af98-21a3d802ea17" ] } ], "mendeley" : { "formattedCitation" : "(Brown et al. 2012)", "plainTextFormattedCitation" : "(Brown et al. 2012)", "previouslyFormattedCitation" : "(Brown et al. 2012)" }, "properties" : { "noteIndex" : 0 }, "schema" : "https://github.com/citation-style-language/schema/raw/master/csl-citation.json" }</w:instrText>
+      </w:r>
+      <w:r>
+        <w:fldChar w:fldCharType="separate"/>
+      </w:r>
+      <w:r>
+        <w:rPr>
+          <w:noProof/>
+        </w:rPr>
+        <w:t>(Brown et al. 2012)</w:t>
+      </w:r>
+      <w:r>
+        <w:fldChar w:fldCharType="end"/>
+      </w:r>
+      <w:r>
+        <w:t xml:space="preserve">.  </w:t>
+      </w:r>
+    </w:p>
+    <w:p>
+      <w:pPr>
+        <w:pStyle w:val="Heading1"/>
+      </w:pPr>
+      <w:r>
+        <w:t>Results and Discussion</w:t>
+      </w:r>
+    </w:p>
+    <w:p>
+      <w:pPr>
+        <w:pStyle w:val="Paragraph"/>
+      </w:pPr>
+      <w:r>
+        <w:t xml:space="preserve">The </w:t>
+      </w:r>
+      <w:r>
+        <w:t xml:space="preserve">chosen </w:t>
+      </w:r>
+      <w:r>
+        <w:t xml:space="preserve">FCR </w:t>
+      </w:r>
+      <w:r>
+        <w:t xml:space="preserve">correlation </w:t>
+      </w:r>
+      <w:r>
+        <w:t>dissimilarity</w:t>
+      </w:r>
+      <w:r>
+        <w:t xml:space="preserve"> thresholds</w:t>
+      </w:r>
+      <w:r>
+        <w:t xml:space="preserve"> and </w:t>
+      </w:r>
+      <w:r>
+        <w:t xml:space="preserve">corresponding </w:t>
+      </w:r>
+      <w:r>
+        <w:t xml:space="preserve">number of features selected for each data set are detailed in </w:t>
+      </w:r>
+      <w:r>
+        <w:fldChar w:fldCharType="begin"/>
+      </w:r>
+      <w:r>
+        <w:instrText xml:space="preserve"> REF _Ref493175947 \h </w:instrText>
+      </w:r>
+      <w:r>
+        <w:fldChar w:fldCharType="separate"/>
+      </w:r>
+      <w:r>
+        <w:t xml:space="preserve">Table </w:t>
+      </w:r>
+      <w:r>
+        <w:rPr>
+          <w:noProof/>
+        </w:rPr>
+        <w:t>3</w:t>
+      </w:r>
+      <w:r>
+        <w:fldChar w:fldCharType="end"/>
+      </w:r>
+      <w:r>
+        <w:t>.</w:t>
+      </w:r>
+      <w:r>
+        <w:t xml:space="preserve">  </w:t>
+      </w:r>
+    </w:p>
+    <w:p>
+      <w:pPr>
+        <w:pStyle w:val="Newparagraph"/>
+      </w:pPr>
+    </w:p>
+    <w:p>
+      <w:pPr>
+        <w:pStyle w:val="Paragraph"/>
+      </w:pPr>
+      <w:r>
+        <w:t>[</w:t>
+      </w:r>
+      <w:bookmarkStart w:id="8" w:name="_Ref493175947"/>
+      <w:r>
+        <w:t xml:space="preserve">Table </w:t>
+      </w:r>
+      <w:r>
+        <w:fldChar w:fldCharType="begin"/>
+      </w:r>
+      <w:r>
+        <w:instrText xml:space="preserve"> SEQ Table \* ARABIC </w:instrText>
+      </w:r>
+      <w:r>
+        <w:fldChar w:fldCharType="separate"/>
+      </w:r>
+      <w:r>
+        <w:rPr>
+          <w:noProof/>
+        </w:rPr>
+        <w:t>3</w:t>
+      </w:r>
+      <w:r>
+        <w:fldChar w:fldCharType="end"/>
+      </w:r>
+      <w:bookmarkEnd w:id="8"/>
+      <w:r>
+        <w:t xml:space="preserve">.  </w:t>
+      </w:r>
+      <w:r>
+        <w:t>Feature selection parameters</w:t>
+      </w:r>
+      <w:r>
+        <w:t>]</w:t>
+      </w:r>
+    </w:p>
+    <w:p>
+      <w:pPr>
+        <w:pStyle w:val="Newparagraph"/>
+      </w:pPr>
+    </w:p>
+    <w:p>
+      <w:pPr>
+        <w:pStyle w:val="Newparagraph"/>
+      </w:pPr>
+      <w:r>
+        <w:t xml:space="preserve">The results of the stability </w:t>
+      </w:r>
+      <w:r>
+        <w:t xml:space="preserve">and accuracy </w:t>
+      </w:r>
+      <w:r>
+        <w:t>evaluation</w:t>
       </w:r>
       <w:r>
         <w:t>s</w:t>
       </w:r>
       <w:r>
+        <w:t xml:space="preserve"> for each method and data set combination are shown in </w:t>
+      </w:r>
+      <w:r>
+        <w:fldChar w:fldCharType="begin"/>
+      </w:r>
+      <w:r>
+        <w:instrText xml:space="preserve"> REF _Ref464643772 \h </w:instrText>
+      </w:r>
+      <w:r>
+        <w:fldChar w:fldCharType="separate"/>
+      </w:r>
+      <w:r>
+        <w:t xml:space="preserve">Figure </w:t>
+      </w:r>
+      <w:r>
+        <w:rPr>
+          <w:noProof/>
+        </w:rPr>
+        <w:t>2</w:t>
+      </w:r>
+      <w:r>
+        <w:fldChar w:fldCharType="end"/>
+      </w:r>
+      <w:r>
+        <w:t xml:space="preserve"> and </w:t>
+      </w:r>
+      <w:r>
+        <w:fldChar w:fldCharType="begin"/>
+      </w:r>
+      <w:r>
+        <w:instrText xml:space="preserve"> REF _Ref464643973 \h </w:instrText>
+      </w:r>
+      <w:r>
+        <w:fldChar w:fldCharType="separate"/>
+      </w:r>
+      <w:r>
+        <w:t xml:space="preserve">Figure </w:t>
+      </w:r>
+      <w:r>
+        <w:rPr>
+          <w:noProof/>
+        </w:rPr>
+        <w:t>3</w:t>
+      </w:r>
+      <w:r>
+        <w:fldChar w:fldCharType="end"/>
+      </w:r>
+      <w:r>
+        <w:t xml:space="preserve"> respectively</w:t>
+      </w:r>
+      <w:r>
+        <w:t xml:space="preserve">.  The methods </w:t>
+      </w:r>
+      <w:r>
+        <w:t xml:space="preserve">appear along the x </w:t>
+      </w:r>
+      <w:r>
+        <w:t xml:space="preserve">axis </w:t>
+      </w:r>
+      <w:r>
+        <w:t xml:space="preserve">in order of </w:t>
+      </w:r>
+      <w:r>
+        <w:t>their mean stability</w:t>
+      </w:r>
+      <w:r>
+        <w:t xml:space="preserve"> in</w:t>
+      </w:r>
+      <w:r>
+        <w:t xml:space="preserve"> </w:t>
+      </w:r>
+      <w:r>
+        <w:fldChar w:fldCharType="begin"/>
+      </w:r>
+      <w:r>
+        <w:instrText xml:space="preserve"> REF _Ref464643772 \h </w:instrText>
+      </w:r>
+      <w:r>
+        <w:fldChar w:fldCharType="separate"/>
+      </w:r>
+      <w:r>
+        <w:t xml:space="preserve">Figure </w:t>
+      </w:r>
+      <w:r>
+        <w:rPr>
+          <w:noProof/>
+        </w:rPr>
+        <w:t>2</w:t>
+      </w:r>
+      <w:r>
+        <w:fldChar w:fldCharType="end"/>
+      </w:r>
+      <w:r>
+        <w:t xml:space="preserve">, and mean accuracy in </w:t>
+      </w:r>
+      <w:r>
+        <w:fldChar w:fldCharType="begin"/>
+      </w:r>
+      <w:r>
+        <w:instrText xml:space="preserve"> REF _Ref464643973 \h </w:instrText>
+      </w:r>
+      <w:r>
+        <w:fldChar w:fldCharType="separate"/>
+      </w:r>
+      <w:r>
+        <w:t xml:space="preserve">Figure </w:t>
+      </w:r>
+      <w:r>
+        <w:rPr>
+          <w:noProof/>
+        </w:rPr>
+        <w:t>3</w:t>
+      </w:r>
+      <w:r>
+        <w:fldChar w:fldCharType="end"/>
+      </w:r>
+      <w:r>
+        <w:t xml:space="preserve">, </w:t>
+      </w:r>
+      <w:r>
+        <w:t>over the six data sets.</w:t>
+      </w:r>
+      <w:r>
+        <w:t xml:space="preserve">  </w:t>
+      </w:r>
+      <w:r>
+        <w:t xml:space="preserve">FS-MI </w:t>
+      </w:r>
+      <w:r>
+        <w:t xml:space="preserve">was </w:t>
+      </w:r>
+      <w:r>
+        <w:t>the most stable overall, but ha</w:t>
+      </w:r>
+      <w:r>
+        <w:t>d</w:t>
+      </w:r>
+      <w:r>
+        <w:t xml:space="preserve"> one of the poorest accuracies.  Similarly, FS-</w:t>
+      </w:r>
+      <w:r>
+        <w:t>NaiveBC</w:t>
+      </w:r>
+      <w:r>
+        <w:t xml:space="preserve"> is the most accurate overall</w:t>
+      </w:r>
+      <w:r>
+        <w:t>,</w:t>
+      </w:r>
+      <w:r>
+        <w:t xml:space="preserve"> but is the least stable.  While neither FCR-</w:t>
+      </w:r>
+      <w:r>
+        <w:t>NaiveBC</w:t>
+      </w:r>
+      <w:r>
+        <w:t xml:space="preserve"> </w:t>
+      </w:r>
+      <w:r>
+        <w:t>n</w:t>
+      </w:r>
+      <w:r>
+        <w:t>or</w:t>
+      </w:r>
+      <w:r>
+        <w:t xml:space="preserve"> FCR-MI achieve the best overall accuracy or stability, they are among</w:t>
+      </w:r>
+      <w:r>
+        <w:t>st</w:t>
+      </w:r>
+      <w:r>
+        <w:t xml:space="preserve"> the top three methods for both performance measures. </w:t>
+      </w:r>
+      <w:r>
+        <w:t>The</w:t>
+      </w:r>
+      <w:r>
+        <w:t xml:space="preserve"> </w:t>
+      </w:r>
+      <w:r>
+        <w:t>wide</w:t>
+      </w:r>
+      <w:r>
+        <w:t xml:space="preserve"> </w:t>
+      </w:r>
+      <w:r>
+        <w:t>range of</w:t>
+      </w:r>
+      <w:r>
+        <w:t xml:space="preserve"> stabilit</w:t>
+      </w:r>
+      <w:r>
+        <w:t>ies</w:t>
+      </w:r>
+      <w:r>
+        <w:t xml:space="preserve"> </w:t>
+      </w:r>
+      <w:r>
+        <w:t>confirm</w:t>
+      </w:r>
+      <w:r>
+        <w:t>s</w:t>
+      </w:r>
+      <w:r>
+        <w:t xml:space="preserve"> the</w:t>
+      </w:r>
+      <w:r>
+        <w:t xml:space="preserve"> </w:t>
+      </w:r>
+      <w:r>
+        <w:t>sensitivity of some methods to variations in the data</w:t>
+      </w:r>
+      <w:r>
         <w:t xml:space="preserve">.  </w:t>
       </w:r>
       <w:r>
-        <w:t xml:space="preserve">A method </w:t>
-      </w:r>
-      <w:r>
-        <w:t>was</w:t>
-      </w:r>
-      <w:r>
-        <w:t xml:space="preserve"> </w:t>
-      </w:r>
-      <w:r>
-        <w:t xml:space="preserve">thus </w:t>
-      </w:r>
-      <w:r>
-        <w:t xml:space="preserve">given a </w:t>
-      </w:r>
-      <w:r>
-        <w:t xml:space="preserve">non-dominated rank </w:t>
-      </w:r>
-      <w:r>
-        <w:t xml:space="preserve">of </w:t>
-      </w:r>
-      <w:r>
-        <w:rPr>
-          <w:i/>
-        </w:rPr>
-        <w:t>N</w:t>
-      </w:r>
-      <w:r>
-        <w:t xml:space="preserve"> if it </w:t>
-      </w:r>
-      <w:r>
-        <w:t>wa</w:t>
-      </w:r>
-      <w:r>
-        <w:t xml:space="preserve">s a member of the </w:t>
-      </w:r>
-      <w:r>
-        <w:rPr>
-          <w:i/>
-        </w:rPr>
-        <w:t>N</w:t>
+        <w:t xml:space="preserve">The </w:t>
+      </w:r>
+      <w:r>
+        <w:t xml:space="preserve">method </w:t>
+      </w:r>
+      <w:r>
+        <w:t>accurac</w:t>
+      </w:r>
+      <w:r>
+        <w:t>ies</w:t>
+      </w:r>
+      <w:r>
+        <w:t xml:space="preserve"> </w:t>
+      </w:r>
+      <w:r>
+        <w:t>span a smaller range than the method stabilities</w:t>
+      </w:r>
+      <w:r>
+        <w:t xml:space="preserve">.  Nonetheless, there are </w:t>
+      </w:r>
+      <w:r>
+        <w:t xml:space="preserve">substantial </w:t>
+      </w:r>
+      <w:r>
+        <w:t>differences in accuracy between the best and worst methods.</w:t>
+      </w:r>
+      <w:r>
+        <w:t xml:space="preserve">  Compared to the other data sets, the stability of the Spekboom, Synthetic and Landsat data is </w:t>
+      </w:r>
+      <w:r>
+        <w:t xml:space="preserve">noticeably </w:t>
+      </w:r>
+      <w:r>
+        <w:t xml:space="preserve">superior.  </w:t>
+      </w:r>
+      <w:r>
+        <w:t xml:space="preserve">As reflected in the </w:t>
+      </w:r>
+      <w:r>
+        <w:t>‘</w:t>
+      </w:r>
+      <w:r>
+        <w:t>difficulty</w:t>
+      </w:r>
+      <w:r>
+        <w:t>’</w:t>
+      </w:r>
+      <w:r>
+        <w:t xml:space="preserve"> values in </w:t>
+      </w:r>
+      <w:r>
+        <w:fldChar w:fldCharType="begin"/>
+      </w:r>
+      <w:r>
+        <w:instrText xml:space="preserve"> REF _Ref463953775 \h </w:instrText>
+      </w:r>
+      <w:r>
+        <w:fldChar w:fldCharType="separate"/>
+      </w:r>
+      <w:r>
+        <w:t xml:space="preserve">Table </w:t>
+      </w:r>
+      <w:r>
+        <w:rPr>
+          <w:noProof/>
+        </w:rPr>
+        <w:t>1</w:t>
+      </w:r>
+      <w:r>
+        <w:fldChar w:fldCharType="end"/>
+      </w:r>
+      <w:r>
+        <w:t>,</w:t>
+      </w:r>
+      <w:r>
+        <w:t xml:space="preserve"> </w:t>
+      </w:r>
+      <w:r>
+        <w:t>these data sets are more</w:t>
+      </w:r>
+      <w:r>
+        <w:t xml:space="preserve"> represent</w:t>
+      </w:r>
+      <w:r>
+        <w:t>at</w:t>
+      </w:r>
+      <w:r>
+        <w:t>iv</w:t>
+      </w:r>
+      <w:r>
+        <w:t>e</w:t>
+      </w:r>
+      <w:r>
+        <w:t xml:space="preserve"> </w:t>
+      </w:r>
+      <w:r>
+        <w:t xml:space="preserve">of the underlying distributions </w:t>
+      </w:r>
+      <w:r>
+        <w:t xml:space="preserve">and </w:t>
+      </w:r>
+      <w:r>
+        <w:t xml:space="preserve">are </w:t>
+      </w:r>
+      <w:r>
+        <w:t>thus less sensitive to disturbances.</w:t>
+      </w:r>
+      <w:r>
+        <w:t xml:space="preserve"> </w:t>
+      </w:r>
+      <w:r>
+        <w:t xml:space="preserve">  </w:t>
+      </w:r>
+    </w:p>
+    <w:p>
+      <w:pPr>
+        <w:pStyle w:val="Newparagraph"/>
+      </w:pPr>
+    </w:p>
+    <w:p>
+      <w:pPr>
+        <w:pStyle w:val="Newparagraph"/>
+      </w:pPr>
+      <w:r>
+        <w:lastRenderedPageBreak/>
+        <w:t>The ranking methods, Rank-MI and Rank-</w:t>
+      </w:r>
+      <w:r>
+        <w:t>NaiveBC</w:t>
+      </w:r>
+      <w:r>
+        <w:t xml:space="preserve"> both have poor accuracy performance.  This is expected </w:t>
+      </w:r>
+      <w:r>
+        <w:t>as these methods do</w:t>
+      </w:r>
+      <w:r>
+        <w:t xml:space="preserve"> not</w:t>
+      </w:r>
+      <w:r>
+        <w:t xml:space="preserve"> consider feature complementarity </w:t>
+      </w:r>
+      <w:r>
+        <w:t xml:space="preserve">and </w:t>
+      </w:r>
+      <w:r>
+        <w:t xml:space="preserve">only measure </w:t>
+      </w:r>
+      <w:r>
+        <w:t xml:space="preserve">relevance of </w:t>
+      </w:r>
+      <w:r>
+        <w:t>feature</w:t>
+      </w:r>
+      <w:r>
+        <w:t>s</w:t>
+      </w:r>
+      <w:r>
+        <w:t xml:space="preserve"> </w:t>
+      </w:r>
+      <w:r>
+        <w:t>in isolation</w:t>
+      </w:r>
+      <w:r>
+        <w:t>.</w:t>
+      </w:r>
+      <w:r>
+        <w:t xml:space="preserve">  </w:t>
+      </w:r>
+      <w:r>
+        <w:t xml:space="preserve">The relatively poor </w:t>
+      </w:r>
+      <w:r>
+        <w:t>accuracy and stability</w:t>
+      </w:r>
+      <w:r>
+        <w:t xml:space="preserve"> of </w:t>
+      </w:r>
+      <w:r>
+        <w:t xml:space="preserve">FS-JMI </w:t>
+      </w:r>
+      <w:r>
+        <w:t xml:space="preserve">was </w:t>
+      </w:r>
+      <w:r>
+        <w:t>surprising</w:t>
+      </w:r>
+      <w:r>
+        <w:t xml:space="preserve"> </w:t>
+      </w:r>
+      <w:r>
+        <w:t xml:space="preserve">in the context of the results of </w:t>
+      </w:r>
+      <w:r>
+        <w:fldChar w:fldCharType="begin" w:fldLock="1"/>
+      </w:r>
+      <w:r>
+        <w:instrText>ADDIN CSL_CITATION { "citationItems" : [ { "id" : "ITEM-1", "itemData" : { "DOI" : "10.1016/j.patcog.2015.11.007", "ISBN" : "1532-4435", "ISSN" : "01678655", "abstract" : "We present a unifying framework for information theoretic feature selection, bringing almost two decades of research on heuristic filter criteria under a single theoretical interpretation. This is in response to the question: \u201cwhat are the implicit statistical assumptions of feature selection criteria based on mutual information?\u201d. To answer this, we adopt a different strategy than is usual in the feature selection literature\u2014instead of trying to define a criterion, we derive one, directly from a clearly specified objective function: the conditional likelihood of the training labels. While many hand-designed heuristic criteria try to optimize a definition of feature \u2018relevancy\u2019 and \u2018redundancy\u2019, our approach leads to a probabilistic framework which naturally incorporates these concepts. As a result we can unify the numerous criteria published over the last two decades, and show them to be low-order approximations to the exact (but intractable) optimisation problem. The primary contribution is to show that common heuristics for information based feature selection (including Markov Blanket algorithms as a special case) are approximate iterative maximisers of the con- ditional likelihood. A large empirical study provides strong evidence to favour certain classes of criteria, in particular those that balance the relative size of the relevancy/redundancy terms. Overall we conclude that the JMI criterion (Yang and Moody, 1999; Meyer et al., 2008) provides the best tradeoff in terms of accuracy, stability, and flexibility with small data samples. Keywords: feature selection, mutual information, conditional likelihood", "author" : [ { "dropping-particle" : "", "family" : "Brown", "given" : "Gavin", "non-dropping-particle" : "", "parse-names" : false, "suffix" : "" }, { "dropping-particle" : "", "family" : "Pocock", "given" : "Adam", "non-dropping-particle" : "", "parse-names" : false, "suffix" : "" }, { "dropping-particle" : "", "family" : "Zhao", "given" : "Ming-Jie", "non-dropping-particle" : "", "parse-names" : false, "suffix" : "" }, { "dropping-particle" : "", "family" : "Lujan", "given" : "Mikel", "non-dropping-particle" : "", "parse-names" : false, "suffix" : "" } ], "container-title" : "Journal of Machine Learning Research", "id" : "ITEM-1", "issued" : { "date-parts" : [ [ "2012" ] ] }, "note" : "Excellent paper, taking a rigorous theoretical approach to understand all feature selection in a comon information theoretic framework. Raises important points about what makes a good feature selector. Also looks quite extensively at high feat dim low N problems in both theoretical and empirical perspective. Somewhat nullifies my method and other similar clustering approaches. The benefit of clustering up front is that you can hand pick features. This is probably not of interest in things like genetics and and hand writing recognition.", "page" : "27-66", "title" : "Conditional likelihood maximisation: A unifying framework for mutual information feature selection", "type" : "article-journal", "volume" : "13" }, "uris" : [ "http://www.mendeley.com/documents/?uuid=1bf995b4-a042-4500-af98-21a3d802ea17" ] } ], "mendeley" : { "formattedCitation" : "(Brown et al. 2012)", "manualFormatting" : "Brown et al. (2012)", "plainTextFormattedCitation" : "(Brown et al. 2012)", "previouslyFormattedCitation" : "(Brown et al. 2012)" }, "properties" : { "noteIndex" : 0 }, "schema" : "https://github.com/citation-style-language/schema/raw/master/csl-citation.json" }</w:instrText>
+      </w:r>
+      <w:r>
+        <w:fldChar w:fldCharType="separate"/>
+      </w:r>
+      <w:r>
+        <w:rPr>
+          <w:noProof/>
+        </w:rPr>
+        <w:t xml:space="preserve">Brown et al. </w:t>
+      </w:r>
+      <w:r>
+        <w:rPr>
+          <w:noProof/>
+        </w:rPr>
+        <w:t>(</w:t>
+      </w:r>
+      <w:r>
+        <w:rPr>
+          <w:noProof/>
+        </w:rPr>
+        <w:t>2012)</w:t>
+      </w:r>
+      <w:r>
+        <w:fldChar w:fldCharType="end"/>
+      </w:r>
+      <w:r>
+        <w:t xml:space="preserve">, </w:t>
+      </w:r>
+      <w:r>
+        <w:t>where it produced the best overall pe</w:t>
+      </w:r>
+      <w:r>
+        <w:t xml:space="preserve">rformance.  Perhaps FS-JMI is </w:t>
+      </w:r>
+      <w:r>
+        <w:t>more competitive when applied to</w:t>
+      </w:r>
+      <w:r>
+        <w:t xml:space="preserve"> higher dimensional data sets, containing hundreds or thousands of features, </w:t>
+      </w:r>
+      <w:r>
+        <w:t>such as those that were</w:t>
+      </w:r>
+      <w:r>
+        <w:t xml:space="preserve"> used in </w:t>
+      </w:r>
+      <w:r>
+        <w:fldChar w:fldCharType="begin" w:fldLock="1"/>
+      </w:r>
+      <w:r>
+        <w:instrText>ADDIN CSL_CITATION { "citationItems" : [ { "id" : "ITEM-1", "itemData" : { "DOI" : "10.1016/j.patcog.2015.11.007", "ISBN" : "1532-4435", "ISSN" : "01678655", "abstract" : "We present a unifying framework for information theoretic feature selection, bringing almost two decades of research on heuristic filter criteria under a single theoretical interpretation. This is in response to the question: \u201cwhat are the implicit statistical assumptions of feature selection criteria based on mutual information?\u201d. To answer this, we adopt a different strategy than is usual in the feature selection literature\u2014instead of trying to define a criterion, we derive one, directly from a clearly specified objective function: the conditional likelihood of the training labels. While many hand-designed heuristic criteria try to optimize a definition of feature \u2018relevancy\u2019 and \u2018redundancy\u2019, our approach leads to a probabilistic framework which naturally incorporates these concepts. As a result we can unify the numerous criteria published over the last two decades, and show them to be low-order approximations to the exact (but intractable) optimisation problem. The primary contribution is to show that common heuristics for information based feature selection (including Markov Blanket algorithms as a special case) are approximate iterative maximisers of the con- ditional likelihood. A large empirical study provides strong evidence to favour certain classes of criteria, in particular those that balance the relative size of the relevancy/redundancy terms. Overall we conclude that the JMI criterion (Yang and Moody, 1999; Meyer et al., 2008) provides the best tradeoff in terms of accuracy, stability, and flexibility with small data samples. Keywords: feature selection, mutual information, conditional likelihood", "author" : [ { "dropping-particle" : "", "family" : "Brown", "given" : "Gavin", "non-dropping-particle" : "", "parse-names" : false, "suffix" : "" }, { "dropping-particle" : "", "family" : "Pocock", "given" : "Adam", "non-dropping-particle" : "", "parse-names" : false, "suffix" : "" }, { "dropping-particle" : "", "family" : "Zhao", "given" : "Ming-Jie", "non-dropping-particle" : "", "parse-names" : false, "suffix" : "" }, { "dropping-particle" : "", "family" : "Lujan", "given" : "Mikel", "non-dropping-particle" : "", "parse-names" : false, "suffix" : "" } ], "container-title" : "Journal of Machine Learning Research", "id" : "ITEM-1", "issued" : { "date-parts" : [ [ "2012" ] ] }, "note" : "Excellent paper, taking a rigorous theoretical approach to understand all feature selection in a comon information theoretic framework. Raises important points about what makes a good feature selector. Also looks quite extensively at high feat dim low N problems in both theoretical and empirical perspective. Somewhat nullifies my method and other similar clustering approaches. The benefit of clustering up front is that you can hand pick features. This is probably not of interest in things like genetics and and hand writing recognition.", "page" : "27-66", "title" : "Conditional likelihood maximisation: A unifying framework for mutual information feature selection", "type" : "article-journal", "volume" : "13" }, "uris" : [ "http://www.mendeley.com/documents/?uuid=1bf995b4-a042-4500-af98-21a3d802ea17" ] } ], "mendeley" : { "formattedCitation" : "(Brown et al. 2012)", "manualFormatting" : "Brown et al. (2012)", "plainTextFormattedCitation" : "(Brown et al. 2012)", "previouslyFormattedCitation" : "(Brown et al. 2012)" }, "properties" : { "noteIndex" : 0 }, "schema" : "https://github.com/citation-style-language/schema/raw/master/csl-citation.json" }</w:instrText>
+      </w:r>
+      <w:r>
+        <w:fldChar w:fldCharType="separate"/>
+      </w:r>
+      <w:r>
+        <w:rPr>
+          <w:noProof/>
+        </w:rPr>
+        <w:t xml:space="preserve">Brown et al. </w:t>
+      </w:r>
+      <w:r>
+        <w:rPr>
+          <w:noProof/>
+        </w:rPr>
+        <w:t>(</w:t>
+      </w:r>
+      <w:r>
+        <w:rPr>
+          <w:noProof/>
+        </w:rPr>
+        <w:t>2012)</w:t>
+      </w:r>
+      <w:r>
+        <w:fldChar w:fldCharType="end"/>
+      </w:r>
+      <w:r>
+        <w:t>.  T</w:t>
+      </w:r>
+      <w:r>
+        <w:t xml:space="preserve">he FS-JMI results </w:t>
+      </w:r>
+      <w:r>
+        <w:t xml:space="preserve">nevertheless </w:t>
+      </w:r>
+      <w:r>
+        <w:t>provide a benchmark that helps confirm the usefulness of the FCR method for the</w:t>
+      </w:r>
+      <w:r>
+        <w:t xml:space="preserve"> </w:t>
+      </w:r>
+      <w:r>
+        <w:t>type</w:t>
+      </w:r>
+      <w:r>
+        <w:t xml:space="preserve"> of data </w:t>
+      </w:r>
+      <w:r>
+        <w:t>investigated</w:t>
+      </w:r>
+      <w:r>
+        <w:t xml:space="preserve"> in our study</w:t>
+      </w:r>
+      <w:r>
+        <w:t xml:space="preserve">.  </w:t>
+      </w:r>
+    </w:p>
+    <w:p>
+      <w:pPr>
+        <w:pStyle w:val="Newparagraph"/>
+      </w:pPr>
+    </w:p>
+    <w:p>
+      <w:pPr>
+        <w:pStyle w:val="Newparagraph"/>
+      </w:pPr>
+      <w:r>
+        <w:t xml:space="preserve">As with classifier design, there is </w:t>
+      </w:r>
+      <w:r>
+        <w:t xml:space="preserve">a </w:t>
+      </w:r>
+      <w:r>
+        <w:t>‘</w:t>
+      </w:r>
+      <w:r>
+        <w:t>curse of dimensionality</w:t>
+      </w:r>
+      <w:r>
+        <w:t>’</w:t>
+      </w:r>
+      <w:r>
+        <w:t xml:space="preserve"> problem with computing </w:t>
+      </w:r>
+      <w:r>
+        <w:t xml:space="preserve">the </w:t>
+      </w:r>
+      <w:r>
+        <w:t>MI</w:t>
+      </w:r>
+      <w:r>
+        <w:t xml:space="preserve"> of joint variables</w:t>
+      </w:r>
+      <w:r>
+        <w:t>.  As the number of features increases, the number of objects needed to adequately represent the feature distribution increases exponentially</w:t>
+      </w:r>
+      <w:r>
+        <w:t xml:space="preserve"> </w:t>
+      </w:r>
+      <w:r>
+        <w:fldChar w:fldCharType="begin" w:fldLock="1"/>
+      </w:r>
+      <w:r>
+        <w:instrText>ADDIN CSL_CITATION { "citationItems" : [ { "id" : "ITEM-1", "itemData" : { "DOI" : "10.1016/j.patcog.2015.11.007", "ISBN" : "1532-4435", "ISSN" : "01678655", "abstract" : "We present a unifying framework for information theoretic feature selection, bringing almost two decades of research on heuristic filter criteria under a single theoretical interpretation. This is in response to the question: \u201cwhat are the implicit statistical assumptions of feature selection criteria based on mutual information?\u201d. To answer this, we adopt a different strategy than is usual in the feature selection literature\u2014instead of trying to define a criterion, we derive one, directly from a clearly specified objective function: the conditional likelihood of the training labels. While many hand-designed heuristic criteria try to optimize a definition of feature \u2018relevancy\u2019 and \u2018redundancy\u2019, our approach leads to a probabilistic framework which naturally incorporates these concepts. As a result we can unify the numerous criteria published over the last two decades, and show them to be low-order approximations to the exact (but intractable) optimisation problem. The primary contribution is to show that common heuristics for information based feature selection (including Markov Blanket algorithms as a special case) are approximate iterative maximisers of the con- ditional likelihood. A large empirical study provides strong evidence to favour certain classes of criteria, in particular those that balance the relative size of the relevancy/redundancy terms. Overall we conclude that the JMI criterion (Yang and Moody, 1999; Meyer et al., 2008) provides the best tradeoff in terms of accuracy, stability, and flexibility with small data samples. Keywords: feature selection, mutual information, conditional likelihood", "author" : [ { "dropping-particle" : "", "family" : "Brown", "given" : "Gavin", "non-dropping-particle" : "", "parse-names" : false, "suffix" : "" }, { "dropping-particle" : "", "family" : "Pocock", "given" : "Adam", "non-dropping-particle" : "", "parse-names" : false, "suffix" : "" }, { "dropping-particle" : "", "family" : "Zhao", "given" : "Ming-Jie", "non-dropping-particle" : "", "parse-names" : false, "suffix" : "" }, { "dropping-particle" : "", "family" : "Lujan", "given" : "Mikel", "non-dropping-particle" : "", "parse-names" : false, "suffix" : "" } ], "container-title" : "Journal of Machine Learning Research", "id" : "ITEM-1", "issued" : { "date-parts" : [ [ "2012" ] ] }, "note" : "Excellent paper, taking a rigorous theoretical approach to understand all feature selection in a comon information theoretic framework. Raises important points about what makes a good feature selector. Also looks quite extensively at high feat dim low N problems in both theoretical and empirical perspective. Somewhat nullifies my method and other similar clustering approaches. The benefit of clustering up front is that you can hand pick features. This is probably not of interest in things like genetics and and hand writing recognition.", "page" : "27-66", "title" : "Conditional likelihood maximisation: A unifying framework for mutual information feature selection", "type" : "article-journal", "volume" : "13" }, "uris" : [ "http://www.mendeley.com/documents/?uuid=1bf995b4-a042-4500-af98-21a3d802ea17" ] } ], "mendeley" : { "formattedCitation" : "(Brown et al. 2012)", "plainTextFormattedCitation" : "(Brown et al. 2012)", "previouslyFormattedCitation" : "(Brown et al. 2012)" }, "properties" : { "noteIndex" : 0 }, "schema" : "https://github.com/citation-style-language/schema/raw/master/csl-citation.json" }</w:instrText>
+      </w:r>
+      <w:r>
+        <w:fldChar w:fldCharType="separate"/>
+      </w:r>
+      <w:r>
+        <w:rPr>
+          <w:noProof/>
+        </w:rPr>
+        <w:t>(Brown et al. 2012)</w:t>
+      </w:r>
+      <w:r>
+        <w:fldChar w:fldCharType="end"/>
+      </w:r>
+      <w:r>
+        <w:t xml:space="preserve">.  </w:t>
+      </w:r>
+      <w:r>
+        <w:t xml:space="preserve">For this reason, the MI criterion is not well suited </w:t>
+      </w:r>
+      <w:r>
+        <w:t xml:space="preserve">for evaluating </w:t>
+      </w:r>
+      <w:r>
+        <w:t xml:space="preserve">the BE method, which requires computation of the </w:t>
+      </w:r>
+      <w:r>
+        <w:t>relevance</w:t>
+      </w:r>
+      <w:r>
+        <w:t xml:space="preserve"> criterion for the full feature set.  T</w:t>
+      </w:r>
+      <w:r>
+        <w:t>h</w:t>
+      </w:r>
+      <w:r>
+        <w:t>is likely explains the poor performance of</w:t>
+      </w:r>
+      <w:r>
+        <w:t xml:space="preserve"> BE-MI in terms of both accuracy and stability.</w:t>
+      </w:r>
+      <w:r>
+        <w:t xml:space="preserve">  </w:t>
+      </w:r>
+      <w:r>
+        <w:t>Note that p</w:t>
+      </w:r>
+      <w:r>
+        <w:t xml:space="preserve">art of the motivation for the JMI </w:t>
+      </w:r>
+      <w:r>
+        <w:t xml:space="preserve">formulation </w:t>
+      </w:r>
+      <w:r>
+        <w:t xml:space="preserve">is to circumvent </w:t>
+      </w:r>
+      <w:r>
+        <w:t>this kind of representivity issue by using</w:t>
+      </w:r>
+      <w:r>
+        <w:t xml:space="preserve"> a low dimensional approximation</w:t>
+      </w:r>
+      <w:r>
+        <w:t xml:space="preserve"> to MI.</w:t>
+      </w:r>
+      <w:r>
+        <w:t xml:space="preserve"> </w:t>
+      </w:r>
+    </w:p>
+    <w:p>
+      <w:pPr>
+        <w:pStyle w:val="Newparagraph"/>
+      </w:pPr>
+    </w:p>
+    <w:p>
+      <w:pPr>
+        <w:pStyle w:val="Paragraph"/>
+      </w:pPr>
+      <w:r>
+        <w:t>[</w:t>
+      </w:r>
+      <w:bookmarkStart w:id="9" w:name="_Ref464643772"/>
+      <w:r>
+        <w:t xml:space="preserve">Figure </w:t>
+      </w:r>
+      <w:r>
+        <w:fldChar w:fldCharType="begin"/>
+      </w:r>
+      <w:r>
+        <w:instrText xml:space="preserve"> SEQ Figure \* ARABIC </w:instrText>
+      </w:r>
+      <w:r>
+        <w:fldChar w:fldCharType="separate"/>
+      </w:r>
+      <w:r>
+        <w:rPr>
+          <w:noProof/>
+        </w:rPr>
+        <w:t>2</w:t>
+      </w:r>
+      <w:r>
+        <w:fldChar w:fldCharType="end"/>
+      </w:r>
+      <w:bookmarkEnd w:id="9"/>
+      <w:r>
+        <w:t>.</w:t>
+      </w:r>
+      <w:r>
+        <w:t xml:space="preserve"> </w:t>
+      </w:r>
+      <w:r>
+        <w:t xml:space="preserve"> </w:t>
+      </w:r>
+      <w:r>
+        <w:t>Method stability per data set</w:t>
+      </w:r>
+      <w:r>
+        <w:t xml:space="preserve"> (methods along the x axis are ordered by their mean stability over the data sets)</w:t>
+      </w:r>
+      <w:r>
+        <w:t>]</w:t>
+      </w:r>
+    </w:p>
+    <w:p>
+      <w:pPr>
+        <w:pStyle w:val="Newparagraph"/>
+      </w:pPr>
+    </w:p>
+    <w:p>
+      <w:pPr>
+        <w:pStyle w:val="Paragraph"/>
+      </w:pPr>
+      <w:r>
+        <w:t>[</w:t>
+      </w:r>
+      <w:bookmarkStart w:id="10" w:name="_Ref464643973"/>
+      <w:r>
+        <w:t xml:space="preserve">Figure </w:t>
+      </w:r>
+      <w:r>
+        <w:fldChar w:fldCharType="begin"/>
+      </w:r>
+      <w:r>
+        <w:instrText xml:space="preserve"> SEQ Figure \* ARABIC </w:instrText>
+      </w:r>
+      <w:r>
+        <w:fldChar w:fldCharType="separate"/>
+      </w:r>
+      <w:r>
+        <w:rPr>
+          <w:noProof/>
+        </w:rPr>
+        <w:t>3</w:t>
+      </w:r>
+      <w:r>
+        <w:fldChar w:fldCharType="end"/>
+      </w:r>
+      <w:bookmarkEnd w:id="10"/>
+      <w:r>
+        <w:t>.</w:t>
+      </w:r>
+      <w:r>
+        <w:t xml:space="preserve"> </w:t>
+      </w:r>
+      <w:r>
+        <w:t xml:space="preserve"> </w:t>
+      </w:r>
+      <w:r>
+        <w:t>Method accuracy per data set</w:t>
+      </w:r>
+      <w:r>
+        <w:t xml:space="preserve"> (methods along the x axis are ordered by their mean accuracy over the data sets)</w:t>
+      </w:r>
+    </w:p>
+    <w:p>
+      <w:pPr>
+        <w:pStyle w:val="Newparagraph"/>
+      </w:pPr>
+    </w:p>
+    <w:p>
+      <w:pPr>
+        <w:pStyle w:val="Newparagraph"/>
+      </w:pPr>
+      <w:r>
+        <w:lastRenderedPageBreak/>
+        <w:t>The method execution times</w:t>
+      </w:r>
+      <w:r>
+        <w:t>,</w:t>
+      </w:r>
+      <w:r>
+        <w:t xml:space="preserve"> </w:t>
+      </w:r>
+      <w:r>
+        <w:t>summed</w:t>
+      </w:r>
+      <w:r>
+        <w:t xml:space="preserve"> over the six data sets</w:t>
+      </w:r>
+      <w:r>
+        <w:t>,</w:t>
+      </w:r>
+      <w:r>
+        <w:t xml:space="preserve"> are </w:t>
+      </w:r>
+      <w:r>
+        <w:t xml:space="preserve">provided for reference </w:t>
+      </w:r>
+      <w:r>
+        <w:t xml:space="preserve">in </w:t>
+      </w:r>
+      <w:r>
+        <w:fldChar w:fldCharType="begin"/>
+      </w:r>
+      <w:r>
+        <w:instrText xml:space="preserve"> REF _Ref464732046 \h </w:instrText>
+      </w:r>
+      <w:r>
+        <w:fldChar w:fldCharType="separate"/>
+      </w:r>
+      <w:r>
+        <w:t xml:space="preserve">Table </w:t>
+      </w:r>
+      <w:r>
+        <w:rPr>
+          <w:noProof/>
+        </w:rPr>
+        <w:t>4</w:t>
+      </w:r>
+      <w:r>
+        <w:fldChar w:fldCharType="end"/>
+      </w:r>
+      <w:r>
+        <w:t xml:space="preserve">.  </w:t>
+      </w:r>
+      <w:r>
+        <w:t xml:space="preserve"> </w:t>
+      </w:r>
+      <w:r>
+        <w:t xml:space="preserve">The </w:t>
+      </w:r>
+      <w:r>
+        <w:t xml:space="preserve">execution time of </w:t>
+      </w:r>
+      <w:r>
+        <w:t>FCR compete</w:t>
+      </w:r>
+      <w:r>
+        <w:t>s</w:t>
+      </w:r>
+      <w:r>
+        <w:t xml:space="preserve"> well with the other methods.  </w:t>
+      </w:r>
+      <w:r>
+        <w:t xml:space="preserve">The </w:t>
+      </w:r>
+      <w:r>
+        <w:t>NaiveBC</w:t>
+      </w:r>
+      <w:r>
+        <w:t xml:space="preserve"> criterion is slower to compute than the MI criterion as it uses a five-fold cross-validation</w:t>
+      </w:r>
+      <w:r>
+        <w:t>, implemented in Matlab</w:t>
       </w:r>
       <w:r>
         <w:rPr>
           <w:vertAlign w:val="superscript"/>
         </w:rPr>
-        <w:t>th</w:t>
-      </w:r>
-      <w:r>
-        <w:t xml:space="preserve"> Pareto front</w:t>
-      </w:r>
-      <w:r>
-        <w:t xml:space="preserve">.  The average of the non-dominated ranks for each method over the </w:t>
-      </w:r>
-      <w:r>
-        <w:t>six</w:t>
-      </w:r>
-      <w:r>
-        <w:t xml:space="preserve"> data</w:t>
-      </w:r>
-      <w:r>
-        <w:t xml:space="preserve"> </w:t>
-      </w:r>
-      <w:r>
-        <w:t xml:space="preserve">sets </w:t>
-      </w:r>
-      <w:r>
-        <w:t>was</w:t>
-      </w:r>
-      <w:r>
-        <w:t xml:space="preserve"> </w:t>
-      </w:r>
-      <w:r>
-        <w:t xml:space="preserve">used to </w:t>
-      </w:r>
-      <w:r>
-        <w:t>produce</w:t>
-      </w:r>
-      <w:r>
-        <w:t xml:space="preserve"> an overall ranking.  </w:t>
+        <w:t>TM</w:t>
+      </w:r>
+      <w:r>
+        <w:t>,</w:t>
+      </w:r>
+      <w:r>
+        <w:t xml:space="preserve"> to evaluate the classification accuracy</w:t>
+      </w:r>
+      <w:r>
+        <w:t xml:space="preserve">.  </w:t>
+      </w:r>
+      <w:r>
+        <w:t xml:space="preserve">MI </w:t>
+      </w:r>
+      <w:r>
+        <w:t>is computed once</w:t>
+      </w:r>
+      <w:r>
+        <w:t>-</w:t>
+      </w:r>
+      <w:r>
+        <w:t>off</w:t>
+      </w:r>
+      <w:r>
+        <w:t xml:space="preserve"> </w:t>
+      </w:r>
+      <w:r>
+        <w:t xml:space="preserve">using </w:t>
+      </w:r>
+      <w:r>
+        <w:t>the efficient FEAST C++ implementation</w:t>
+      </w:r>
+      <w:r>
+        <w:t>.</w:t>
+      </w:r>
+      <w:r>
+        <w:t xml:space="preserve">  Methods using the </w:t>
+      </w:r>
+      <w:r>
+        <w:t>NaiveBC</w:t>
+      </w:r>
+      <w:r>
+        <w:t xml:space="preserve"> criterion are consequently slower than their MI counterparts.  JMI is fast</w:t>
+      </w:r>
+      <w:r>
+        <w:t>er than the related FS-MI method,</w:t>
+      </w:r>
+      <w:r>
+        <w:t xml:space="preserve"> as </w:t>
+      </w:r>
+      <w:r>
+        <w:t>the criterion</w:t>
+      </w:r>
+      <w:r>
+        <w:t xml:space="preserve"> only requires MI computations</w:t>
+      </w:r>
+      <w:r>
+        <w:t xml:space="preserve"> between pairwise combinations of features and the class labels, while the MI criterion is evaluated on the combination all selected features</w:t>
+      </w:r>
+      <w:r>
+        <w:t xml:space="preserve">.  BE is known to be less efficient than FS </w:t>
+      </w:r>
+      <w:r>
+        <w:fldChar w:fldCharType="begin" w:fldLock="1"/>
+      </w:r>
+      <w:r>
+        <w:instrText>ADDIN CSL_CITATION { "citationItems" : [ { "id" : "ITEM-1", "itemData" : { "DOI" : "10.1016/j.aca.2011.07.027", "ISBN" : "0885-6125", "ISSN" : "00032670", "PMID" : "21889629", "abstract" : "Abstract Variable and feature selection have become the focus of much research in areas of application for which datasets with tens or hundreds of thousands of variables are available. These areas include text processing of internet documents, gene expression array analysis, and combinatorial chemistry. The objective of variable selection is three-fold: improving the prediction performance of the pre- dictors, providing faster andmore cost-effective predictors, and providing a better understanding of the underlying process that generated the data. The contributions of this special issue cover a wide range of aspects of such problems: providing a better definition of the objective function, feature construction, feature ranking, multivariate feature selection, efficient search methods, and feature validity assessment methods. Keywords:", "author" : [ { "dropping-particle" : "", "family" : "Guyon", "given" : "Isabelle", "non-dropping-particle" : "", "parse-names" : false, "suffix" : "" }, { "dropping-particle" : "", "family" : "Elisseeff", "given" : "Andre", "non-dropping-particle" : "", "parse-names" : false, "suffix" : "" } ], "container-title" : "Journal ofMachine Learning Research", "id" : "ITEM-1", "issued" : { "date-parts" : [ [ "2003" ] ] }, "note" : "Great paper. Some interesting and counter-intuitive results. Important to inform my feature clustering and ranking. Should really do a bit of a rewrite based on this as it kind of contradicts some of my assumptions", "page" : "1157-1182", "title" : "An introduction to variable and feature selection", "type" : "article-journal", "volume" : "3" }, "uris" : [ "http://www.mendeley.com/documents/?uuid=7441fa57-99df-4ea1-931d-c5cc942cd1ab" ] } ], "mendeley" : { "formattedCitation" : "(Guyon and Elisseeff 2003)", "plainTextFormattedCitation" : "(Guyon and Elisseeff 2003)", "previouslyFormattedCitation" : "(Guyon and Elisseeff 2003)" }, "properties" : { "noteIndex" : 0 }, "schema" : "https://github.com/citation-style-language/schema/raw/master/csl-citation.json" }</w:instrText>
+      </w:r>
+      <w:r>
+        <w:fldChar w:fldCharType="separate"/>
+      </w:r>
+      <w:r>
+        <w:rPr>
+          <w:noProof/>
+        </w:rPr>
+        <w:t>(Guyon and Elisseeff 2003)</w:t>
+      </w:r>
+      <w:r>
+        <w:fldChar w:fldCharType="end"/>
+      </w:r>
+      <w:r>
+        <w:t xml:space="preserve">, and is slowest of the tested methods. </w:t>
       </w:r>
     </w:p>
     <w:p>
@@ -7441,52 +8529,261 @@
     </w:p>
     <w:p>
       <w:pPr>
+        <w:pStyle w:val="Paragraph"/>
+      </w:pPr>
+      <w:r>
+        <w:t>[</w:t>
+      </w:r>
+      <w:bookmarkStart w:id="11" w:name="_Ref464732046"/>
+      <w:r>
+        <w:t xml:space="preserve">Table </w:t>
+      </w:r>
+      <w:r>
+        <w:fldChar w:fldCharType="begin"/>
+      </w:r>
+      <w:r>
+        <w:instrText xml:space="preserve"> SEQ Table \* ARABIC </w:instrText>
+      </w:r>
+      <w:r>
+        <w:fldChar w:fldCharType="separate"/>
+      </w:r>
+      <w:r>
+        <w:rPr>
+          <w:noProof/>
+        </w:rPr>
+        <w:t>4</w:t>
+      </w:r>
+      <w:r>
+        <w:fldChar w:fldCharType="end"/>
+      </w:r>
+      <w:bookmarkEnd w:id="11"/>
+      <w:r>
+        <w:t xml:space="preserve">.  </w:t>
+      </w:r>
+      <w:r>
+        <w:t>Method c</w:t>
+      </w:r>
+      <w:r>
+        <w:t>umulative execution time over all data</w:t>
+      </w:r>
+      <w:r>
+        <w:t>]</w:t>
+      </w:r>
+    </w:p>
+    <w:p>
+      <w:pPr>
         <w:pStyle w:val="Newparagraph"/>
       </w:pPr>
-      <w:r>
-        <w:t>The bulk of the software implementation was done in Matlab</w:t>
-      </w:r>
-      <w:r>
-        <w:rPr>
-          <w:vertAlign w:val="superscript"/>
-        </w:rPr>
-        <w:t>TM</w:t>
-      </w:r>
-      <w:r>
-        <w:t xml:space="preserve">, making use of the PRTools toolbox </w:t>
-      </w:r>
-      <w:r>
-        <w:fldChar w:fldCharType="begin" w:fldLock="1"/>
-      </w:r>
-      <w:r>
-        <w:instrText>ADDIN CSL_CITATION { "citationItems" : [ { "id" : "ITEM-1", "itemData" : { "URL" : "http://prtools.org/prtools/", "accessed" : { "date-parts" : [ [ "2016", "10", "20" ] ] }, "author" : [ { "dropping-particle" : "", "family" : "TU Delft", "given" : "", "non-dropping-particle" : "", "parse-names" : false, "suffix" : "" } ], "id" : "ITEM-1", "issued" : { "date-parts" : [ [ "2015" ] ] }, "title" : "PRTools", "type" : "webpage" }, "uris" : [ "http://www.mendeley.com/documents/?uuid=12b59a0c-c7f4-438d-99bd-f33158cb050c" ] } ], "mendeley" : { "formattedCitation" : "(TU Delft 2015)", "plainTextFormattedCitation" : "(TU Delft 2015)", "previouslyFormattedCitation" : "(TU Delft 2015)" }, "properties" : { "noteIndex" : 0 }, "schema" : "https://github.com/citation-style-language/schema/raw/master/csl-citation.json" }</w:instrText>
+    </w:p>
+    <w:p>
+      <w:pPr>
+        <w:pStyle w:val="Newparagraph"/>
+      </w:pPr>
+      <w:r>
+        <w:fldChar w:fldCharType="begin"/>
+      </w:r>
+      <w:r>
+        <w:instrText xml:space="preserve"> REF _Ref493181059 \h </w:instrText>
       </w:r>
       <w:r>
         <w:fldChar w:fldCharType="separate"/>
       </w:r>
       <w:r>
-        <w:rPr>
-          <w:noProof/>
-        </w:rPr>
-        <w:t>(TU Delft 2015)</w:t>
+        <w:t xml:space="preserve">Table </w:t>
+      </w:r>
+      <w:r>
+        <w:rPr>
+          <w:noProof/>
+        </w:rPr>
+        <w:t>5</w:t>
       </w:r>
       <w:r>
         <w:fldChar w:fldCharType="end"/>
       </w:r>
       <w:r>
-        <w:t>.  The MI and JMI criteria were computed using the FEAST (FEAture Selection Toolbox) C</w:t>
-      </w:r>
-      <w:r>
-        <w:t>++</w:t>
-      </w:r>
-      <w:r>
-        <w:t xml:space="preserve"> implementation </w:t>
-      </w:r>
-      <w:r>
-        <w:fldChar w:fldCharType="begin" w:fldLock="1"/>
-      </w:r>
-      <w:r>
-        <w:instrText>ADDIN CSL_CITATION { "citationItems" : [ { "id" : "ITEM-1", "itemData" : { "DOI" : "10.1016/j.patcog.2015.11.007", "ISBN" : "1532-4435", "ISSN" : "01678655", "abstract" : "We present a unifying framework for information theoretic feature selection, bringing almost two decades of research on heuristic filter criteria under a single theoretical interpretation. This is in response to the question: \u201cwhat are the implicit statistical assumptions of feature selection criteria based on mutual information?\u201d. To answer this, we adopt a different strategy than is usual in the feature selection literature\u2014instead of trying to define a criterion, we derive one, directly from a clearly specified objective function: the conditional likelihood of the training labels. While many hand-designed heuristic criteria try to optimize a definition of feature \u2018relevancy\u2019 and \u2018redundancy\u2019, our approach leads to a probabilistic framework which naturally incorporates these concepts. As a result we can unify the numerous criteria published over the last two decades, and show them to be low-order approximations to the exact (but intractable) optimisation problem. The primary contribution is to show that common heuristics for information based feature selection (including Markov Blanket algorithms as a special case) are approximate iterative maximisers of the con- ditional likelihood. A large empirical study provides strong evidence to favour certain classes of criteria, in particular those that balance the relative size of the relevancy/redundancy terms. Overall we conclude that the JMI criterion (Yang and Moody, 1999; Meyer et al., 2008) provides the best tradeoff in terms of accuracy, stability, and flexibility with small data samples. Keywords: feature selection, mutual information, conditional likelihood", "author" : [ { "dropping-particle" : "", "family" : "Brown", "given" : "Gavin", "non-dropping-particle" : "", "parse-names" : false, "suffix" : "" }, { "dropping-particle" : "", "family" : "Pocock", "given" : "Adam", "non-dropping-particle" : "", "parse-names" : false, "suffix" : "" }, { "dropping-particle" : "", "family" : "Zhao", "given" : "Ming-Jie", "non-dropping-particle" : "", "parse-names" : false, "suffix" : "" }, { "dropping-particle" : "", "family" : "Lujan", "given" : "Mikel", "non-dropping-particle" : "", "parse-names" : false, "suffix" : "" } ], "container-title" : "Journal of Machine Learning Research", "id" : "ITEM-1", "issued" : { "date-parts" : [ [ "2012" ] ] }, "note" : "Excellent paper, taking a rigorous theoretical approach to understand all feature selection in a comon information theoretic framework. Raises important points about what makes a good feature selector. Also looks quite extensively at high feat dim low N problems in both theoretical and empirical perspective. Somewhat nullifies my method and other similar clustering approaches. The benefit of clustering up front is that you can hand pick features. This is probably not of interest in things like genetics and and hand writing recognition.", "page" : "27-66", "title" : "Conditional likelihood maximisation: A unifying framework for mutual information feature selection", "type" : "article-journal", "volume" : "13" }, "uris" : [ "http://www.mendeley.com/documents/?uuid=1bf995b4-a042-4500-af98-21a3d802ea17" ] } ], "mendeley" : { "formattedCitation" : "(Brown et al. 2012)", "plainTextFormattedCitation" : "(Brown et al. 2012)", "previouslyFormattedCitation" : "(Brown et al. 2012)" }, "properties" : { "noteIndex" : 0 }, "schema" : "https://github.com/citation-style-language/schema/raw/master/csl-citation.json" }</w:instrText>
+        <w:t xml:space="preserve"> </w:t>
+      </w:r>
+      <w:r>
+        <w:t>presents the non-dominant ranking of the methods, in terms of both accuracy and stability.  The best ranked method overall is FCR-MI, with FCR-</w:t>
+      </w:r>
+      <w:r>
+        <w:t>NaiveBC</w:t>
+      </w:r>
+      <w:r>
+        <w:t>, FS-MI and FS-</w:t>
+      </w:r>
+      <w:r>
+        <w:t>NaiveBC</w:t>
+      </w:r>
+      <w:r>
+        <w:t xml:space="preserve"> occupying the second rank position.  While the FS-MI and FS-</w:t>
+      </w:r>
+      <w:r>
+        <w:t>NaiveBC</w:t>
+      </w:r>
+      <w:r>
+        <w:t xml:space="preserve"> produce</w:t>
+      </w:r>
+      <w:r>
+        <w:t>d</w:t>
+      </w:r>
+      <w:r>
+        <w:t xml:space="preserve"> the best performance for stability and accuracy respectively, FCR-MI and FCR-</w:t>
+      </w:r>
+      <w:r>
+        <w:t>NaiveBC</w:t>
+      </w:r>
+      <w:r>
+        <w:t xml:space="preserve"> achieve</w:t>
+      </w:r>
+      <w:r>
+        <w:t>d</w:t>
+      </w:r>
+      <w:r>
+        <w:t xml:space="preserve"> a better compromise between these two measures.  The Rank-</w:t>
+      </w:r>
+      <w:r>
+        <w:t>NaiveBC</w:t>
+      </w:r>
+      <w:r>
+        <w:t>, Rank-MI and BE-MI methods are ranked lowest</w:t>
+      </w:r>
+      <w:r>
+        <w:t xml:space="preserve"> due to</w:t>
+      </w:r>
+      <w:r>
+        <w:t xml:space="preserve"> the known limitations of these methods.</w:t>
+      </w:r>
+      <w:r>
+        <w:t xml:space="preserve"> </w:t>
+      </w:r>
+    </w:p>
+    <w:p>
+      <w:pPr>
+        <w:pStyle w:val="Newparagraph"/>
+      </w:pPr>
+    </w:p>
+    <w:p>
+      <w:pPr>
+        <w:pStyle w:val="Newparagraph"/>
+      </w:pPr>
+      <w:r>
+        <w:t>If the clustering step were omitted, FCR-MI and FCR-</w:t>
+      </w:r>
+      <w:r>
+        <w:t>NaiveBC</w:t>
+      </w:r>
+      <w:r>
+        <w:t xml:space="preserve"> would simplify to Rank-MI and Rank-</w:t>
+      </w:r>
+      <w:r>
+        <w:t>NaiveBC</w:t>
+      </w:r>
+      <w:r>
+        <w:t xml:space="preserve"> respectively.  FCR-MI and FCR-</w:t>
+      </w:r>
+      <w:r>
+        <w:t>NaiveBC</w:t>
+      </w:r>
+      <w:r>
+        <w:t xml:space="preserve"> show a substantial improvement in performance compared to Rank-MI and Rank-</w:t>
+      </w:r>
+      <w:r>
+        <w:t>NaiveBC</w:t>
+      </w:r>
+      <w:r>
+        <w:t xml:space="preserve"> which lends support to the effectiveness of the clustering step.  </w:t>
+      </w:r>
+      <w:r>
+        <w:t xml:space="preserve">Considering </w:t>
+      </w:r>
+      <w:r>
+        <w:t xml:space="preserve">the combination of the MI and </w:t>
+      </w:r>
+      <w:r>
+        <w:t>naive</w:t>
+      </w:r>
+      <w:r>
+        <w:t xml:space="preserve"> </w:t>
+      </w:r>
+      <w:r>
+        <w:lastRenderedPageBreak/>
+        <w:t xml:space="preserve">Bayes criteria with </w:t>
+      </w:r>
+      <w:r>
+        <w:t xml:space="preserve">each method in isolation, there is a general trend for MI to produce better stability and </w:t>
+      </w:r>
+      <w:r>
+        <w:t>naive</w:t>
+      </w:r>
+      <w:r>
+        <w:t xml:space="preserve"> Bayes to produce better accuracy.  </w:t>
+      </w:r>
+      <w:r>
+        <w:t>W</w:t>
+      </w:r>
+      <w:r>
+        <w:t xml:space="preserve">hile FCR works well with either criterion, the results </w:t>
+      </w:r>
+      <w:r>
+        <w:t>favour</w:t>
+      </w:r>
+      <w:r>
+        <w:t xml:space="preserve"> the use of MI </w:t>
+      </w:r>
+      <w:r>
+        <w:t xml:space="preserve">as it is faster and produces a better non-dominant ranking than </w:t>
+      </w:r>
+      <w:r>
+        <w:t>naive</w:t>
+      </w:r>
+      <w:r>
+        <w:t xml:space="preserve"> Bayes</w:t>
+      </w:r>
+      <w:r>
+        <w:t xml:space="preserve">.  </w:t>
+      </w:r>
+      <w:r>
+        <w:t>On the whole th</w:t>
+      </w:r>
+      <w:r>
+        <w:t>e</w:t>
+      </w:r>
+      <w:r>
+        <w:t xml:space="preserve"> evaluation study shows the FCR method to be effective </w:t>
+      </w:r>
+      <w:r>
+        <w:t>at selecting accurate and stable features from high dimensional remote sensing data</w:t>
+      </w:r>
+      <w:r>
+        <w:t xml:space="preserve"> containing redundancy</w:t>
+      </w:r>
+      <w:r>
+        <w:t xml:space="preserve">.  </w:t>
+      </w:r>
+      <w:bookmarkStart w:id="12" w:name="_Ref464737145"/>
+    </w:p>
+    <w:p>
+      <w:pPr>
+        <w:pStyle w:val="Newparagraph"/>
+      </w:pPr>
+    </w:p>
+    <w:p>
+      <w:pPr>
+        <w:pStyle w:val="Paragraph"/>
+      </w:pPr>
+      <w:r>
+        <w:t>[</w:t>
+      </w:r>
+      <w:bookmarkStart w:id="13" w:name="_Ref493181059"/>
+      <w:r>
+        <w:t xml:space="preserve">Table </w:t>
+      </w:r>
+      <w:r>
+        <w:fldChar w:fldCharType="begin"/>
+      </w:r>
+      <w:r>
+        <w:instrText xml:space="preserve"> SEQ Table \* ARABIC </w:instrText>
       </w:r>
       <w:r>
         <w:fldChar w:fldCharType="separate"/>
@@ -7495,21 +8792,36 @@
         <w:rPr>
           <w:noProof/>
         </w:rPr>
-        <w:t>(Brown et al. 2012)</w:t>
+        <w:t>5</w:t>
       </w:r>
       <w:r>
         <w:fldChar w:fldCharType="end"/>
       </w:r>
+      <w:bookmarkEnd w:id="13"/>
       <w:r>
         <w:t xml:space="preserve">.  </w:t>
       </w:r>
-    </w:p>
+      <w:r>
+        <w:t>Non-dominated ranking of methods by accuracy and stability</w:t>
+      </w:r>
+      <w:r>
+        <w:t>]</w:t>
+      </w:r>
+    </w:p>
+    <w:p>
+      <w:pPr>
+        <w:pStyle w:val="Newparagraph"/>
+      </w:pPr>
+      <w:bookmarkStart w:id="14" w:name="_GoBack"/>
+      <w:bookmarkEnd w:id="14"/>
+    </w:p>
+    <w:bookmarkEnd w:id="12"/>
     <w:p>
       <w:pPr>
         <w:pStyle w:val="Heading1"/>
       </w:pPr>
       <w:r>
-        <w:t>Results and Discussion</w:t>
+        <w:t>Conclusions</w:t>
       </w:r>
     </w:p>
     <w:p>
@@ -7517,52 +8829,143 @@
         <w:pStyle w:val="Paragraph"/>
       </w:pPr>
       <w:r>
-        <w:t xml:space="preserve">The </w:t>
-      </w:r>
-      <w:r>
-        <w:t xml:space="preserve">chosen </w:t>
+        <w:t>Feature redundancy</w:t>
+      </w:r>
+      <w:r>
+        <w:t xml:space="preserve"> was identified as a source of instability and inaccuracy in feature selection.  A method for ranking correlated clusters of features was presented.  Using hierarchical clustering, a natural number of clusters can be selected by observing the stability of correlation relationships in the data using a dendrogram.  Clusters are then ranked using an importance measure, calculated as the median of </w:t>
+      </w:r>
+      <w:r>
+        <w:t>a relevance criterion evaluated on</w:t>
+      </w:r>
+      <w:r>
+        <w:t xml:space="preserve"> each individual feature in the cluster.  By selecting individual features from the best clusters, a set of informative features is found while simultaneously removing </w:t>
+      </w:r>
+      <w:r>
+        <w:t xml:space="preserve">redundancy </w:t>
+      </w:r>
+      <w:r>
+        <w:t>from the data.  The ability to hand-pick features is beneficial as it allows other factors</w:t>
+      </w:r>
+      <w:r>
+        <w:t>, such as speed of computation and physical interpretability,</w:t>
+      </w:r>
+      <w:r>
+        <w:t xml:space="preserve"> to be </w:t>
+      </w:r>
+      <w:r>
+        <w:t>considered when</w:t>
+      </w:r>
+      <w:r>
+        <w:t xml:space="preserve"> determining </w:t>
+      </w:r>
+      <w:r>
+        <w:t xml:space="preserve">an effective </w:t>
+      </w:r>
+      <w:r>
+        <w:t>feature set.</w:t>
+      </w:r>
+      <w:r>
+        <w:t xml:space="preserve">  </w:t>
+      </w:r>
+    </w:p>
+    <w:p>
+      <w:pPr>
+        <w:pStyle w:val="Paragraph"/>
+      </w:pPr>
+    </w:p>
+    <w:p>
+      <w:pPr>
+        <w:pStyle w:val="Newparagraph"/>
+      </w:pPr>
+    </w:p>
+    <w:p>
+      <w:pPr>
+        <w:pStyle w:val="Newparagraph"/>
+      </w:pPr>
+      <w:r>
+        <w:t xml:space="preserve">The need for user specification of </w:t>
+      </w:r>
+      <w:r>
+        <w:t>dissimilarity threshold</w:t>
+      </w:r>
+      <w:r>
+        <w:t xml:space="preserve"> </w:t>
+      </w:r>
+      <w:r>
+        <w:t xml:space="preserve">can be seen as </w:t>
+      </w:r>
+      <w:r>
+        <w:t xml:space="preserve">a weakness of the </w:t>
       </w:r>
       <w:r>
         <w:t xml:space="preserve">FCR </w:t>
       </w:r>
       <w:r>
-        <w:t xml:space="preserve">correlation </w:t>
-      </w:r>
-      <w:r>
-        <w:t>dissimilarity</w:t>
-      </w:r>
-      <w:r>
-        <w:t xml:space="preserve"> thresholds</w:t>
-      </w:r>
-      <w:r>
-        <w:t xml:space="preserve"> and </w:t>
-      </w:r>
-      <w:r>
-        <w:t xml:space="preserve">corresponding </w:t>
-      </w:r>
-      <w:r>
-        <w:t xml:space="preserve">number of features selected for each data set are detailed in </w:t>
-      </w:r>
-      <w:r>
-        <w:fldChar w:fldCharType="begin"/>
-      </w:r>
-      <w:r>
-        <w:instrText xml:space="preserve"> REF _Ref493175947 \h </w:instrText>
-      </w:r>
-      <w:r>
-        <w:fldChar w:fldCharType="separate"/>
-      </w:r>
-      <w:r>
-        <w:t xml:space="preserve">Table </w:t>
-      </w:r>
-      <w:r>
-        <w:rPr>
-          <w:noProof/>
-        </w:rPr>
-        <w:t>3</w:t>
-      </w:r>
-      <w:r>
-        <w:fldChar w:fldCharType="end"/>
+        <w:t xml:space="preserve">method.  </w:t>
+      </w:r>
+      <w:r>
+        <w:t xml:space="preserve">This is a subjective choice and different </w:t>
+      </w:r>
+      <w:r>
+        <w:t xml:space="preserve">thresholds </w:t>
+      </w:r>
+      <w:r>
+        <w:t xml:space="preserve">can lead to different </w:t>
+      </w:r>
+      <w:r>
+        <w:lastRenderedPageBreak/>
+        <w:t xml:space="preserve">sets of selected features.  A possible way to automate this choice would be to extract clusters from all levels in the hierarchy, select a set of features from the best clusters at </w:t>
+      </w:r>
+      <w:r>
+        <w:t>each</w:t>
+      </w:r>
+      <w:r>
+        <w:t xml:space="preserve"> level, and then use a performance measure such as the accuracy of a k-NN classifier to choose the best set of features</w:t>
+      </w:r>
+      <w:r>
+        <w:t xml:space="preserve"> overall</w:t>
+      </w:r>
+      <w:r>
+        <w:t xml:space="preserve">.  The need for visual inspection of the dendrogram to make the choice of </w:t>
+      </w:r>
+      <w:r>
+        <w:t xml:space="preserve">dissimilarity threshold </w:t>
+      </w:r>
+      <w:r>
+        <w:t>limits the dimensionality of data that the FCR method can practically be applied to.  For data sets of hundreds or thousands of features</w:t>
+      </w:r>
+      <w:r>
+        <w:t xml:space="preserve">, </w:t>
+      </w:r>
+      <w:r>
+        <w:t xml:space="preserve">the dendrogram </w:t>
+      </w:r>
+      <w:r>
+        <w:t>may</w:t>
+      </w:r>
+      <w:r>
+        <w:t xml:space="preserve"> </w:t>
+      </w:r>
+      <w:r>
+        <w:t xml:space="preserve">be </w:t>
+      </w:r>
+      <w:r>
+        <w:t xml:space="preserve">too </w:t>
+      </w:r>
+      <w:r>
+        <w:t xml:space="preserve">cluttered </w:t>
+      </w:r>
+      <w:r>
+        <w:t>to make a sensible choice</w:t>
+      </w:r>
+      <w:r>
+        <w:t xml:space="preserve"> and a feature selection algorithm other than FCR </w:t>
+      </w:r>
+      <w:r>
+        <w:t>may</w:t>
+      </w:r>
+      <w:r>
+        <w:t xml:space="preserve"> be more appropriate</w:t>
       </w:r>
       <w:r>
         <w:t>.</w:t>
@@ -7570,6 +8973,21 @@
       <w:r>
         <w:t xml:space="preserve">  </w:t>
       </w:r>
+      <w:r>
+        <w:t xml:space="preserve">It is worth noting that for problems where feature stability </w:t>
+      </w:r>
+      <w:r>
+        <w:t xml:space="preserve">and </w:t>
+      </w:r>
+      <w:r>
+        <w:t>user specification of preferred variables are not required, FS-</w:t>
+      </w:r>
+      <w:r>
+        <w:t>NaiveBC</w:t>
+      </w:r>
+      <w:r>
+        <w:t xml:space="preserve"> may be a more sensible choice of feature selection method.  It achieved the best accuracy results and does not require any user intervention as with FCR. </w:t>
+      </w:r>
     </w:p>
     <w:p>
       <w:pPr>
@@ -7578,1587 +8996,35 @@
     </w:p>
     <w:p>
       <w:pPr>
-        <w:pStyle w:val="Paragraph"/>
-      </w:pPr>
-      <w:r>
-        <w:t>[</w:t>
-      </w:r>
-      <w:bookmarkStart w:id="8" w:name="_Ref493175947"/>
-      <w:r>
-        <w:t xml:space="preserve">Table </w:t>
-      </w:r>
-      <w:r>
-        <w:fldChar w:fldCharType="begin"/>
-      </w:r>
-      <w:r>
-        <w:instrText xml:space="preserve"> SEQ Table \* ARABIC </w:instrText>
-      </w:r>
-      <w:r>
-        <w:fldChar w:fldCharType="separate"/>
-      </w:r>
-      <w:r>
-        <w:rPr>
-          <w:noProof/>
-        </w:rPr>
-        <w:t>3</w:t>
-      </w:r>
-      <w:r>
-        <w:fldChar w:fldCharType="end"/>
-      </w:r>
-      <w:bookmarkEnd w:id="8"/>
-      <w:r>
-        <w:t xml:space="preserve">.  </w:t>
-      </w:r>
-      <w:r>
-        <w:t>Feature selection parameters</w:t>
-      </w:r>
-      <w:r>
-        <w:t>]</w:t>
-      </w:r>
-    </w:p>
-    <w:p>
-      <w:pPr>
         <w:pStyle w:val="Newparagraph"/>
       </w:pPr>
-    </w:p>
-    <w:p>
-      <w:pPr>
-        <w:pStyle w:val="Newparagraph"/>
-      </w:pPr>
-      <w:r>
-        <w:t xml:space="preserve">The results of the stability </w:t>
-      </w:r>
-      <w:r>
-        <w:t xml:space="preserve">and accuracy </w:t>
-      </w:r>
-      <w:r>
-        <w:t>evaluation</w:t>
-      </w:r>
-      <w:r>
-        <w:t>s</w:t>
-      </w:r>
-      <w:r>
-        <w:t xml:space="preserve"> for each method and data set combination are shown in </w:t>
-      </w:r>
-      <w:r>
-        <w:fldChar w:fldCharType="begin"/>
-      </w:r>
-      <w:r>
-        <w:instrText xml:space="preserve"> REF _Ref464643772 \h </w:instrText>
-      </w:r>
-      <w:r>
-        <w:fldChar w:fldCharType="separate"/>
-      </w:r>
-      <w:r>
-        <w:t xml:space="preserve">Figure </w:t>
-      </w:r>
-      <w:r>
-        <w:rPr>
-          <w:noProof/>
-        </w:rPr>
-        <w:t>2</w:t>
-      </w:r>
-      <w:r>
-        <w:fldChar w:fldCharType="end"/>
-      </w:r>
-      <w:r>
-        <w:t xml:space="preserve"> and </w:t>
-      </w:r>
-      <w:r>
-        <w:fldChar w:fldCharType="begin"/>
-      </w:r>
-      <w:r>
-        <w:instrText xml:space="preserve"> REF _Ref464643973 \h </w:instrText>
-      </w:r>
-      <w:r>
-        <w:fldChar w:fldCharType="separate"/>
-      </w:r>
-      <w:r>
-        <w:t xml:space="preserve">Figure </w:t>
-      </w:r>
-      <w:r>
-        <w:rPr>
-          <w:noProof/>
-        </w:rPr>
-        <w:t>3</w:t>
-      </w:r>
-      <w:r>
-        <w:fldChar w:fldCharType="end"/>
-      </w:r>
-      <w:r>
-        <w:t xml:space="preserve"> respectively</w:t>
-      </w:r>
-      <w:r>
-        <w:t xml:space="preserve">.  The methods </w:t>
-      </w:r>
-      <w:r>
-        <w:t xml:space="preserve">appear along the x </w:t>
-      </w:r>
-      <w:r>
-        <w:t xml:space="preserve">axis </w:t>
-      </w:r>
-      <w:r>
-        <w:t xml:space="preserve">in order of </w:t>
-      </w:r>
-      <w:r>
-        <w:t>their mean stability</w:t>
-      </w:r>
-      <w:r>
-        <w:t xml:space="preserve"> in</w:t>
-      </w:r>
-      <w:r>
-        <w:t xml:space="preserve"> </w:t>
-      </w:r>
-      <w:r>
-        <w:fldChar w:fldCharType="begin"/>
-      </w:r>
-      <w:r>
-        <w:instrText xml:space="preserve"> REF _Ref464643772 \h </w:instrText>
-      </w:r>
-      <w:r>
-        <w:fldChar w:fldCharType="separate"/>
-      </w:r>
-      <w:r>
-        <w:t xml:space="preserve">Figure </w:t>
-      </w:r>
-      <w:r>
-        <w:rPr>
-          <w:noProof/>
-        </w:rPr>
-        <w:t>2</w:t>
-      </w:r>
-      <w:r>
-        <w:fldChar w:fldCharType="end"/>
-      </w:r>
-      <w:r>
-        <w:t xml:space="preserve">, and mean accuracy in </w:t>
-      </w:r>
-      <w:r>
-        <w:fldChar w:fldCharType="begin"/>
-      </w:r>
-      <w:r>
-        <w:instrText xml:space="preserve"> REF _Ref464643973 \h </w:instrText>
-      </w:r>
-      <w:r>
-        <w:fldChar w:fldCharType="separate"/>
-      </w:r>
-      <w:r>
-        <w:t xml:space="preserve">Figure </w:t>
-      </w:r>
-      <w:r>
-        <w:rPr>
-          <w:noProof/>
-        </w:rPr>
-        <w:t>3</w:t>
-      </w:r>
-      <w:r>
-        <w:fldChar w:fldCharType="end"/>
+      <w:r>
+        <w:t xml:space="preserve">Despite these </w:t>
+      </w:r>
+      <w:r>
+        <w:t>limitations</w:t>
       </w:r>
       <w:r>
         <w:t xml:space="preserve">, </w:t>
       </w:r>
       <w:r>
-        <w:t>over the six data sets.</w:t>
-      </w:r>
-      <w:r>
-        <w:t xml:space="preserve">  </w:t>
-      </w:r>
-      <w:r>
-        <w:t xml:space="preserve">FS-MI </w:t>
-      </w:r>
-      <w:r>
-        <w:t xml:space="preserve">was </w:t>
-      </w:r>
-      <w:r>
-        <w:t>the most stable overall, but ha</w:t>
-      </w:r>
-      <w:r>
-        <w:t>d</w:t>
-      </w:r>
-      <w:r>
-        <w:t xml:space="preserve"> one of the poorest accuracies.  Similarly, FS-</w:t>
-      </w:r>
-      <w:r>
-        <w:t>NaiveBC</w:t>
-      </w:r>
-      <w:r>
-        <w:t xml:space="preserve"> is the most accurate overall</w:t>
-      </w:r>
-      <w:r>
-        <w:t>,</w:t>
-      </w:r>
-      <w:r>
-        <w:t xml:space="preserve"> but is the least stable.  While neither FCR-</w:t>
-      </w:r>
-      <w:r>
-        <w:t>NaiveBC</w:t>
-      </w:r>
-      <w:r>
-        <w:t xml:space="preserve"> </w:t>
-      </w:r>
-      <w:r>
-        <w:t>n</w:t>
-      </w:r>
-      <w:r>
-        <w:t>or</w:t>
-      </w:r>
-      <w:r>
-        <w:t xml:space="preserve"> FCR-MI achieve the best overall accuracy or stability, they are among</w:t>
-      </w:r>
-      <w:r>
-        <w:t>st</w:t>
-      </w:r>
-      <w:r>
-        <w:t xml:space="preserve"> the top three methods for both performance measures. </w:t>
-      </w:r>
-      <w:r>
-        <w:t>The</w:t>
-      </w:r>
-      <w:r>
-        <w:t xml:space="preserve"> </w:t>
-      </w:r>
-      <w:r>
-        <w:t>wide</w:t>
-      </w:r>
-      <w:r>
-        <w:t xml:space="preserve"> </w:t>
-      </w:r>
-      <w:r>
-        <w:t>range of</w:t>
-      </w:r>
-      <w:r>
-        <w:t xml:space="preserve"> stabilit</w:t>
-      </w:r>
-      <w:r>
-        <w:t>ies</w:t>
-      </w:r>
-      <w:r>
-        <w:t xml:space="preserve"> </w:t>
-      </w:r>
-      <w:r>
-        <w:t>confirm</w:t>
-      </w:r>
-      <w:r>
-        <w:t>s</w:t>
-      </w:r>
-      <w:r>
-        <w:t xml:space="preserve"> the</w:t>
-      </w:r>
-      <w:r>
-        <w:t xml:space="preserve"> </w:t>
-      </w:r>
-      <w:r>
-        <w:t>sensitivity of some methods to variations in the data</w:t>
-      </w:r>
-      <w:r>
-        <w:t xml:space="preserve">.  </w:t>
-      </w:r>
-      <w:r>
-        <w:t xml:space="preserve">The </w:t>
-      </w:r>
-      <w:r>
-        <w:t xml:space="preserve">method </w:t>
-      </w:r>
-      <w:r>
-        <w:t>accurac</w:t>
-      </w:r>
-      <w:r>
-        <w:t>ies</w:t>
-      </w:r>
-      <w:r>
-        <w:t xml:space="preserve"> </w:t>
-      </w:r>
-      <w:r>
-        <w:t>span a smaller range than the method stabilities</w:t>
-      </w:r>
-      <w:r>
-        <w:t xml:space="preserve">.  Nonetheless, there are </w:t>
-      </w:r>
-      <w:r>
-        <w:t xml:space="preserve">substantial </w:t>
-      </w:r>
-      <w:r>
-        <w:t xml:space="preserve">differences in </w:t>
+        <w:t xml:space="preserve">FCR performed well on a diverse range of </w:t>
+      </w:r>
+      <w:r>
+        <w:t xml:space="preserve">high dimensional redundant </w:t>
+      </w:r>
+      <w:r>
+        <w:t>data</w:t>
+      </w:r>
+      <w:r>
+        <w:t xml:space="preserve"> sets</w:t>
+      </w:r>
+      <w:r>
+        <w:t xml:space="preserve">.  The effectiveness of the proposed FCR method was evaluated by comparing its accuracy, stability and execution time to a set of popular feature selection methods.  The feature selection methods were each tested in combination with two criteria for feature relevance: the MI between the candidate feature(s) and the class labels, and the accuracy of a naive Bayes classifier trained on the candidate feature(s).  FS-NaiveBC provided the best accuracy performance but the worst stability performance.  In a similar vein, FS-MI provided the best stability performance but the second worst accuracy performance.  The FCR method performed well overall, with both naive Bayes and MI criteria.  Although FCR did not quite achieve the best performance in accuracy or stability alone, it was the highest ranked method when considering the accuracy and stability measures in combination.  Another benefit of FCR is its relative speed compared to greedy search FS and BE type methods.  Ever increasing quantities of high spatial and spectral resolution </w:t>
       </w:r>
       <w:r>
         <w:lastRenderedPageBreak/>
-        <w:t>accuracy between the best and worst methods.</w:t>
-      </w:r>
-      <w:r>
-        <w:t xml:space="preserve">  Compared to the other data sets, the stability of the Spekboom, Synthetic and Landsat data is </w:t>
-      </w:r>
-      <w:r>
-        <w:t xml:space="preserve">noticeably </w:t>
-      </w:r>
-      <w:r>
-        <w:t xml:space="preserve">superior.  </w:t>
-      </w:r>
-      <w:r>
-        <w:t xml:space="preserve">As reflected in the </w:t>
-      </w:r>
-      <w:r>
-        <w:t>‘</w:t>
-      </w:r>
-      <w:r>
-        <w:t>difficulty</w:t>
-      </w:r>
-      <w:r>
-        <w:t>’</w:t>
-      </w:r>
-      <w:r>
-        <w:t xml:space="preserve"> values in </w:t>
-      </w:r>
-      <w:r>
-        <w:fldChar w:fldCharType="begin"/>
-      </w:r>
-      <w:r>
-        <w:instrText xml:space="preserve"> REF _Ref463953775 \h </w:instrText>
-      </w:r>
-      <w:r>
-        <w:fldChar w:fldCharType="separate"/>
-      </w:r>
-      <w:r>
-        <w:t xml:space="preserve">Table </w:t>
-      </w:r>
-      <w:r>
-        <w:rPr>
-          <w:noProof/>
-        </w:rPr>
-        <w:t>1</w:t>
-      </w:r>
-      <w:r>
-        <w:fldChar w:fldCharType="end"/>
-      </w:r>
-      <w:r>
-        <w:t>,</w:t>
-      </w:r>
-      <w:r>
-        <w:t xml:space="preserve"> </w:t>
-      </w:r>
-      <w:r>
-        <w:t>these data sets are more</w:t>
-      </w:r>
-      <w:r>
-        <w:t xml:space="preserve"> represent</w:t>
-      </w:r>
-      <w:r>
-        <w:t>at</w:t>
-      </w:r>
-      <w:r>
-        <w:t>iv</w:t>
-      </w:r>
-      <w:r>
-        <w:t>e</w:t>
-      </w:r>
-      <w:r>
-        <w:t xml:space="preserve"> </w:t>
-      </w:r>
-      <w:r>
-        <w:t xml:space="preserve">of the underlying distributions </w:t>
-      </w:r>
-      <w:r>
-        <w:t xml:space="preserve">and </w:t>
-      </w:r>
-      <w:r>
-        <w:t xml:space="preserve">are </w:t>
-      </w:r>
-      <w:r>
-        <w:t>thus less sensitive to disturbances.</w:t>
-      </w:r>
-      <w:r>
-        <w:t xml:space="preserve"> </w:t>
-      </w:r>
-      <w:r>
-        <w:t xml:space="preserve">  </w:t>
-      </w:r>
-    </w:p>
-    <w:p>
-      <w:pPr>
-        <w:pStyle w:val="Newparagraph"/>
-      </w:pPr>
-    </w:p>
-    <w:p>
-      <w:pPr>
-        <w:pStyle w:val="Newparagraph"/>
-      </w:pPr>
-      <w:r>
-        <w:t>The ranking methods, Rank-MI and Rank-</w:t>
-      </w:r>
-      <w:r>
-        <w:t>NaiveBC</w:t>
-      </w:r>
-      <w:r>
-        <w:t xml:space="preserve"> both have poor accuracy performance.  This is expected </w:t>
-      </w:r>
-      <w:r>
-        <w:t>as these methods do</w:t>
-      </w:r>
-      <w:r>
-        <w:t xml:space="preserve"> not</w:t>
-      </w:r>
-      <w:r>
-        <w:t xml:space="preserve"> consider feature complementarity </w:t>
-      </w:r>
-      <w:r>
-        <w:t xml:space="preserve">and </w:t>
-      </w:r>
-      <w:r>
-        <w:t xml:space="preserve">only measure </w:t>
-      </w:r>
-      <w:r>
-        <w:t xml:space="preserve">relevance of </w:t>
-      </w:r>
-      <w:r>
-        <w:t>feature</w:t>
-      </w:r>
-      <w:r>
-        <w:t>s</w:t>
-      </w:r>
-      <w:r>
-        <w:t xml:space="preserve"> </w:t>
-      </w:r>
-      <w:r>
-        <w:t>in isolation</w:t>
-      </w:r>
-      <w:r>
-        <w:t>.</w:t>
-      </w:r>
-      <w:r>
-        <w:t xml:space="preserve">  </w:t>
-      </w:r>
-      <w:r>
-        <w:t xml:space="preserve">The relatively poor </w:t>
-      </w:r>
-      <w:r>
-        <w:t>accuracy and stability</w:t>
-      </w:r>
-      <w:r>
-        <w:t xml:space="preserve"> of </w:t>
-      </w:r>
-      <w:r>
-        <w:t xml:space="preserve">FS-JMI </w:t>
-      </w:r>
-      <w:r>
-        <w:t xml:space="preserve">was </w:t>
-      </w:r>
-      <w:r>
-        <w:t>surprising</w:t>
-      </w:r>
-      <w:r>
-        <w:t xml:space="preserve"> </w:t>
-      </w:r>
-      <w:r>
-        <w:t xml:space="preserve">in the context of the results of </w:t>
-      </w:r>
-      <w:r>
-        <w:fldChar w:fldCharType="begin" w:fldLock="1"/>
-      </w:r>
-      <w:r>
-        <w:instrText>ADDIN CSL_CITATION { "citationItems" : [ { "id" : "ITEM-1", "itemData" : { "DOI" : "10.1016/j.patcog.2015.11.007", "ISBN" : "1532-4435", "ISSN" : "01678655", "abstract" : "We present a unifying framework for information theoretic feature selection, bringing almost two decades of research on heuristic filter criteria under a single theoretical interpretation. This is in response to the question: \u201cwhat are the implicit statistical assumptions of feature selection criteria based on mutual information?\u201d. To answer this, we adopt a different strategy than is usual in the feature selection literature\u2014instead of trying to define a criterion, we derive one, directly from a clearly specified objective function: the conditional likelihood of the training labels. While many hand-designed heuristic criteria try to optimize a definition of feature \u2018relevancy\u2019 and \u2018redundancy\u2019, our approach leads to a probabilistic framework which naturally incorporates these concepts. As a result we can unify the numerous criteria published over the last two decades, and show them to be low-order approximations to the exact (but intractable) optimisation problem. The primary contribution is to show that common heuristics for information based feature selection (including Markov Blanket algorithms as a special case) are approximate iterative maximisers of the con- ditional likelihood. A large empirical study provides strong evidence to favour certain classes of criteria, in particular those that balance the relative size of the relevancy/redundancy terms. Overall we conclude that the JMI criterion (Yang and Moody, 1999; Meyer et al., 2008) provides the best tradeoff in terms of accuracy, stability, and flexibility with small data samples. Keywords: feature selection, mutual information, conditional likelihood", "author" : [ { "dropping-particle" : "", "family" : "Brown", "given" : "Gavin", "non-dropping-particle" : "", "parse-names" : false, "suffix" : "" }, { "dropping-particle" : "", "family" : "Pocock", "given" : "Adam", "non-dropping-particle" : "", "parse-names" : false, "suffix" : "" }, { "dropping-particle" : "", "family" : "Zhao", "given" : "Ming-Jie", "non-dropping-particle" : "", "parse-names" : false, "suffix" : "" }, { "dropping-particle" : "", "family" : "Lujan", "given" : "Mikel", "non-dropping-particle" : "", "parse-names" : false, "suffix" : "" } ], "container-title" : "Journal of Machine Learning Research", "id" : "ITEM-1", "issued" : { "date-parts" : [ [ "2012" ] ] }, "note" : "Excellent paper, taking a rigorous theoretical approach to understand all feature selection in a comon information theoretic framework. Raises important points about what makes a good feature selector. Also looks quite extensively at high feat dim low N problems in both theoretical and empirical perspective. Somewhat nullifies my method and other similar clustering approaches. The benefit of clustering up front is that you can hand pick features. This is probably not of interest in things like genetics and and hand writing recognition.", "page" : "27-66", "title" : "Conditional likelihood maximisation: A unifying framework for mutual information feature selection", "type" : "article-journal", "volume" : "13" }, "uris" : [ "http://www.mendeley.com/documents/?uuid=1bf995b4-a042-4500-af98-21a3d802ea17" ] } ], "mendeley" : { "formattedCitation" : "(Brown et al. 2012)", "manualFormatting" : "Brown et al. (2012)", "plainTextFormattedCitation" : "(Brown et al. 2012)", "previouslyFormattedCitation" : "(Brown et al. 2012)" }, "properties" : { "noteIndex" : 0 }, "schema" : "https://github.com/citation-style-language/schema/raw/master/csl-citation.json" }</w:instrText>
-      </w:r>
-      <w:r>
-        <w:fldChar w:fldCharType="separate"/>
-      </w:r>
-      <w:r>
-        <w:rPr>
-          <w:noProof/>
-        </w:rPr>
-        <w:t xml:space="preserve">Brown et al. </w:t>
-      </w:r>
-      <w:r>
-        <w:rPr>
-          <w:noProof/>
-        </w:rPr>
-        <w:t>(</w:t>
-      </w:r>
-      <w:r>
-        <w:rPr>
-          <w:noProof/>
-        </w:rPr>
-        <w:t>2012)</w:t>
-      </w:r>
-      <w:r>
-        <w:fldChar w:fldCharType="end"/>
-      </w:r>
-      <w:r>
-        <w:t xml:space="preserve">, </w:t>
-      </w:r>
-      <w:r>
-        <w:t>where it produced the best overall pe</w:t>
-      </w:r>
-      <w:r>
-        <w:t xml:space="preserve">rformance.  Perhaps FS-JMI is </w:t>
-      </w:r>
-      <w:r>
-        <w:t>more competitive when applied to</w:t>
-      </w:r>
-      <w:r>
-        <w:t xml:space="preserve"> higher dimensional data sets, containing hundreds or thousands of features, </w:t>
-      </w:r>
-      <w:r>
-        <w:t>such as those that were</w:t>
-      </w:r>
-      <w:r>
-        <w:t xml:space="preserve"> used in </w:t>
-      </w:r>
-      <w:r>
-        <w:fldChar w:fldCharType="begin" w:fldLock="1"/>
-      </w:r>
-      <w:r>
-        <w:instrText>ADDIN CSL_CITATION { "citationItems" : [ { "id" : "ITEM-1", "itemData" : { "DOI" : "10.1016/j.patcog.2015.11.007", "ISBN" : "1532-4435", "ISSN" : "01678655", "abstract" : "We present a unifying framework for information theoretic feature selection, bringing almost two decades of research on heuristic filter criteria under a single theoretical interpretation. This is in response to the question: \u201cwhat are the implicit statistical assumptions of feature selection criteria based on mutual information?\u201d. To answer this, we adopt a different strategy than is usual in the feature selection literature\u2014instead of trying to define a criterion, we derive one, directly from a clearly specified objective function: the conditional likelihood of the training labels. While many hand-designed heuristic criteria try to optimize a definition of feature \u2018relevancy\u2019 and \u2018redundancy\u2019, our approach leads to a probabilistic framework which naturally incorporates these concepts. As a result we can unify the numerous criteria published over the last two decades, and show them to be low-order approximations to the exact (but intractable) optimisation problem. The primary contribution is to show that common heuristics for information based feature selection (including Markov Blanket algorithms as a special case) are approximate iterative maximisers of the con- ditional likelihood. A large empirical study provides strong evidence to favour certain classes of criteria, in particular those that balance the relative size of the relevancy/redundancy terms. Overall we conclude that the JMI criterion (Yang and Moody, 1999; Meyer et al., 2008) provides the best tradeoff in terms of accuracy, stability, and flexibility with small data samples. Keywords: feature selection, mutual information, conditional likelihood", "author" : [ { "dropping-particle" : "", "family" : "Brown", "given" : "Gavin", "non-dropping-particle" : "", "parse-names" : false, "suffix" : "" }, { "dropping-particle" : "", "family" : "Pocock", "given" : "Adam", "non-dropping-particle" : "", "parse-names" : false, "suffix" : "" }, { "dropping-particle" : "", "family" : "Zhao", "given" : "Ming-Jie", "non-dropping-particle" : "", "parse-names" : false, "suffix" : "" }, { "dropping-particle" : "", "family" : "Lujan", "given" : "Mikel", "non-dropping-particle" : "", "parse-names" : false, "suffix" : "" } ], "container-title" : "Journal of Machine Learning Research", "id" : "ITEM-1", "issued" : { "date-parts" : [ [ "2012" ] ] }, "note" : "Excellent paper, taking a rigorous theoretical approach to understand all feature selection in a comon information theoretic framework. Raises important points about what makes a good feature selector. Also looks quite extensively at high feat dim low N problems in both theoretical and empirical perspective. Somewhat nullifies my method and other similar clustering approaches. The benefit of clustering up front is that you can hand pick features. This is probably not of interest in things like genetics and and hand writing recognition.", "page" : "27-66", "title" : "Conditional likelihood maximisation: A unifying framework for mutual information feature selection", "type" : "article-journal", "volume" : "13" }, "uris" : [ "http://www.mendeley.com/documents/?uuid=1bf995b4-a042-4500-af98-21a3d802ea17" ] } ], "mendeley" : { "formattedCitation" : "(Brown et al. 2012)", "manualFormatting" : "Brown et al. (2012)", "plainTextFormattedCitation" : "(Brown et al. 2012)", "previouslyFormattedCitation" : "(Brown et al. 2012)" }, "properties" : { "noteIndex" : 0 }, "schema" : "https://github.com/citation-style-language/schema/raw/master/csl-citation.json" }</w:instrText>
-      </w:r>
-      <w:r>
-        <w:fldChar w:fldCharType="separate"/>
-      </w:r>
-      <w:r>
-        <w:rPr>
-          <w:noProof/>
-        </w:rPr>
-        <w:t xml:space="preserve">Brown et al. </w:t>
-      </w:r>
-      <w:r>
-        <w:rPr>
-          <w:noProof/>
-        </w:rPr>
-        <w:t>(</w:t>
-      </w:r>
-      <w:r>
-        <w:rPr>
-          <w:noProof/>
-        </w:rPr>
-        <w:t>2012)</w:t>
-      </w:r>
-      <w:r>
-        <w:fldChar w:fldCharType="end"/>
-      </w:r>
-      <w:r>
-        <w:t>.  T</w:t>
-      </w:r>
-      <w:r>
-        <w:t xml:space="preserve">he FS-JMI results </w:t>
-      </w:r>
-      <w:r>
-        <w:t xml:space="preserve">nevertheless </w:t>
-      </w:r>
-      <w:r>
-        <w:t>provide a benchmark that helps confirm the usefulness of the FCR method for the</w:t>
-      </w:r>
-      <w:r>
-        <w:t xml:space="preserve"> </w:t>
-      </w:r>
-      <w:r>
-        <w:t>type</w:t>
-      </w:r>
-      <w:r>
-        <w:t xml:space="preserve"> of data </w:t>
-      </w:r>
-      <w:r>
-        <w:t>investigated</w:t>
-      </w:r>
-      <w:r>
-        <w:t xml:space="preserve"> in our study</w:t>
-      </w:r>
-      <w:r>
-        <w:t xml:space="preserve">.  </w:t>
-      </w:r>
-    </w:p>
-    <w:p>
-      <w:pPr>
-        <w:pStyle w:val="Newparagraph"/>
-      </w:pPr>
-    </w:p>
-    <w:p>
-      <w:pPr>
-        <w:pStyle w:val="Newparagraph"/>
-      </w:pPr>
-      <w:r>
-        <w:t xml:space="preserve">As with classifier design, there is </w:t>
-      </w:r>
-      <w:r>
-        <w:t xml:space="preserve">a </w:t>
-      </w:r>
-      <w:r>
-        <w:t>‘</w:t>
-      </w:r>
-      <w:r>
-        <w:t>curse of dimensionality</w:t>
-      </w:r>
-      <w:r>
-        <w:t>’</w:t>
-      </w:r>
-      <w:r>
-        <w:t xml:space="preserve"> problem with computing </w:t>
-      </w:r>
-      <w:r>
-        <w:t xml:space="preserve">the </w:t>
-      </w:r>
-      <w:r>
-        <w:t>MI</w:t>
-      </w:r>
-      <w:r>
-        <w:t xml:space="preserve"> of joint variables</w:t>
-      </w:r>
-      <w:r>
-        <w:t>.  As the number of features increases, the number of objects needed to adequately represent the feature distribution increases exponentially</w:t>
-      </w:r>
-      <w:r>
-        <w:t xml:space="preserve"> </w:t>
-      </w:r>
-      <w:r>
-        <w:fldChar w:fldCharType="begin" w:fldLock="1"/>
-      </w:r>
-      <w:r>
-        <w:instrText>ADDIN CSL_CITATION { "citationItems" : [ { "id" : "ITEM-1", "itemData" : { "DOI" : "10.1016/j.patcog.2015.11.007", "ISBN" : "1532-4435", "ISSN" : "01678655", "abstract" : "We present a unifying framework for information theoretic feature selection, bringing almost two decades of research on heuristic filter criteria under a single theoretical interpretation. This is in response to the question: \u201cwhat are the implicit statistical assumptions of feature selection criteria based on mutual information?\u201d. To answer this, we adopt a different strategy than is usual in the feature selection literature\u2014instead of trying to define a criterion, we derive one, directly from a clearly specified objective function: the conditional likelihood of the training labels. While many hand-designed heuristic criteria try to optimize a definition of feature \u2018relevancy\u2019 and \u2018redundancy\u2019, our approach leads to a probabilistic framework which naturally incorporates these concepts. As a result we can unify the numerous criteria published over the last two decades, and show them to be low-order approximations to the exact (but intractable) optimisation problem. The primary contribution is to show that common heuristics for information based feature selection (including Markov Blanket algorithms as a special case) are approximate iterative maximisers of the con- ditional likelihood. A large empirical study provides strong evidence to favour certain classes of criteria, in particular those that balance the relative size of the relevancy/redundancy terms. Overall we conclude that the JMI criterion (Yang and Moody, 1999; Meyer et al., 2008) provides the best tradeoff in terms of accuracy, stability, and flexibility with small data samples. Keywords: feature selection, mutual information, conditional likelihood", "author" : [ { "dropping-particle" : "", "family" : "Brown", "given" : "Gavin", "non-dropping-particle" : "", "parse-names" : false, "suffix" : "" }, { "dropping-particle" : "", "family" : "Pocock", "given" : "Adam", "non-dropping-particle" : "", "parse-names" : false, "suffix" : "" }, { "dropping-particle" : "", "family" : "Zhao", "given" : "Ming-Jie", "non-dropping-particle" : "", "parse-names" : false, "suffix" : "" }, { "dropping-particle" : "", "family" : "Lujan", "given" : "Mikel", "non-dropping-particle" : "", "parse-names" : false, "suffix" : "" } ], "container-title" : "Journal of Machine Learning Research", "id" : "ITEM-1", "issued" : { "date-parts" : [ [ "2012" ] ] }, "note" : "Excellent paper, taking a rigorous theoretical approach to understand all feature selection in a comon information theoretic framework. Raises important points about what makes a good feature selector. Also looks quite extensively at high feat dim low N problems in both theoretical and empirical perspective. Somewhat nullifies my method and other similar clustering approaches. The benefit of clustering up front is that you can hand pick features. This is probably not of interest in things like genetics and and hand writing recognition.", "page" : "27-66", "title" : "Conditional likelihood maximisation: A unifying framework for mutual information feature selection", "type" : "article-journal", "volume" : "13" }, "uris" : [ "http://www.mendeley.com/documents/?uuid=1bf995b4-a042-4500-af98-21a3d802ea17" ] } ], "mendeley" : { "formattedCitation" : "(Brown et al. 2012)", "plainTextFormattedCitation" : "(Brown et al. 2012)", "previouslyFormattedCitation" : "(Brown et al. 2012)" }, "properties" : { "noteIndex" : 0 }, "schema" : "https://github.com/citation-style-language/schema/raw/master/csl-citation.json" }</w:instrText>
-      </w:r>
-      <w:r>
-        <w:fldChar w:fldCharType="separate"/>
-      </w:r>
-      <w:r>
-        <w:rPr>
-          <w:noProof/>
-        </w:rPr>
-        <w:t>(Brown et al. 2012)</w:t>
-      </w:r>
-      <w:r>
-        <w:fldChar w:fldCharType="end"/>
-      </w:r>
-      <w:r>
-        <w:t xml:space="preserve">.  </w:t>
-      </w:r>
-      <w:r>
-        <w:t xml:space="preserve">For this reason, the MI criterion is not well suited </w:t>
-      </w:r>
-      <w:r>
-        <w:t xml:space="preserve">for evaluating </w:t>
-      </w:r>
-      <w:r>
-        <w:t xml:space="preserve">the BE method, which requires computation of the </w:t>
-      </w:r>
-      <w:r>
-        <w:t>relevance</w:t>
-      </w:r>
-      <w:r>
-        <w:t xml:space="preserve"> criterion for the full feature set.  T</w:t>
-      </w:r>
-      <w:r>
-        <w:t>h</w:t>
-      </w:r>
-      <w:r>
-        <w:t>is likely explains the poor performance of</w:t>
-      </w:r>
-      <w:r>
-        <w:t xml:space="preserve"> BE-MI in terms of both accuracy and stability.</w:t>
-      </w:r>
-      <w:r>
-        <w:t xml:space="preserve">  </w:t>
-      </w:r>
-      <w:r>
-        <w:t>Note that p</w:t>
-      </w:r>
-      <w:r>
-        <w:t xml:space="preserve">art of the motivation for the JMI </w:t>
-      </w:r>
-      <w:r>
-        <w:t xml:space="preserve">formulation </w:t>
-      </w:r>
-      <w:r>
-        <w:t xml:space="preserve">is to circumvent </w:t>
-      </w:r>
-      <w:r>
-        <w:t>this kind of representivity issue by using</w:t>
-      </w:r>
-      <w:r>
-        <w:t xml:space="preserve"> a low dimensional approximation</w:t>
-      </w:r>
-      <w:r>
-        <w:t xml:space="preserve"> to MI.  </w:t>
-      </w:r>
-    </w:p>
-    <w:p>
-      <w:pPr>
-        <w:spacing w:line="360" w:lineRule="auto"/>
-        <w:jc w:val="both"/>
-      </w:pPr>
-    </w:p>
-    <w:p>
-      <w:pPr>
-        <w:keepNext/>
-        <w:keepLines/>
-        <w:jc w:val="both"/>
-      </w:pPr>
-      <w:r>
-        <w:rPr>
-          <w:noProof/>
-        </w:rPr>
-        <w:lastRenderedPageBreak/>
-        <w:drawing>
-          <wp:inline distT="0" distB="0" distL="0" distR="0" wp14:anchorId="2CA21B22" wp14:editId="4E487A2F">
-            <wp:extent cx="5013960" cy="3758677"/>
-            <wp:effectExtent l="0" t="0" r="0" b="0"/>
-            <wp:docPr id="5" name="Picture 5"/>
-            <wp:cNvGraphicFramePr>
-              <a:graphicFrameLocks xmlns:a="http://schemas.openxmlformats.org/drawingml/2006/main" noChangeAspect="1"/>
-            </wp:cNvGraphicFramePr>
-            <a:graphic xmlns:a="http://schemas.openxmlformats.org/drawingml/2006/main">
-              <a:graphicData uri="http://schemas.openxmlformats.org/drawingml/2006/picture">
-                <pic:pic xmlns:pic="http://schemas.openxmlformats.org/drawingml/2006/picture">
-                  <pic:nvPicPr>
-                    <pic:cNvPr id="0" name="Picture 5"/>
-                    <pic:cNvPicPr>
-                      <a:picLocks noChangeAspect="1" noChangeArrowheads="1"/>
-                    </pic:cNvPicPr>
-                  </pic:nvPicPr>
-                  <pic:blipFill>
-                    <a:blip r:embed="rId11">
-                      <a:extLst>
-                        <a:ext uri="{28A0092B-C50C-407E-A947-70E740481C1C}">
-                          <a14:useLocalDpi xmlns:a14="http://schemas.microsoft.com/office/drawing/2010/main" val="0"/>
-                        </a:ext>
-                      </a:extLst>
-                    </a:blip>
-                    <a:srcRect/>
-                    <a:stretch>
-                      <a:fillRect/>
-                    </a:stretch>
-                  </pic:blipFill>
-                  <pic:spPr bwMode="auto">
-                    <a:xfrm>
-                      <a:off x="0" y="0"/>
-                      <a:ext cx="5015130" cy="3759554"/>
-                    </a:xfrm>
-                    <a:prstGeom prst="rect">
-                      <a:avLst/>
-                    </a:prstGeom>
-                    <a:noFill/>
-                    <a:ln>
-                      <a:noFill/>
-                    </a:ln>
-                  </pic:spPr>
-                </pic:pic>
-              </a:graphicData>
-            </a:graphic>
-          </wp:inline>
-        </w:drawing>
-      </w:r>
-    </w:p>
-    <w:p>
-      <w:pPr>
-        <w:pStyle w:val="Figurecaption"/>
-      </w:pPr>
-      <w:bookmarkStart w:id="9" w:name="_Ref464643772"/>
-      <w:r>
-        <w:t xml:space="preserve">Figure </w:t>
-      </w:r>
-      <w:r>
-        <w:fldChar w:fldCharType="begin"/>
-      </w:r>
-      <w:r>
-        <w:instrText xml:space="preserve"> SEQ Figure \* ARABIC </w:instrText>
-      </w:r>
-      <w:r>
-        <w:fldChar w:fldCharType="separate"/>
-      </w:r>
-      <w:r>
-        <w:rPr>
-          <w:noProof/>
-        </w:rPr>
-        <w:t>2</w:t>
-      </w:r>
-      <w:r>
-        <w:fldChar w:fldCharType="end"/>
-      </w:r>
-      <w:bookmarkEnd w:id="9"/>
-      <w:r>
-        <w:t>.</w:t>
-      </w:r>
-      <w:r>
-        <w:t xml:space="preserve"> </w:t>
-      </w:r>
-      <w:r>
-        <w:t xml:space="preserve"> </w:t>
-      </w:r>
-      <w:r>
-        <w:t>Method stability per data set</w:t>
-      </w:r>
-      <w:r>
-        <w:t xml:space="preserve"> (methods along the x axis are ordered by their mean stability over the data sets)</w:t>
-      </w:r>
-    </w:p>
-    <w:p/>
-    <w:p>
-      <w:pPr>
-        <w:keepNext/>
-        <w:keepLines/>
-        <w:jc w:val="both"/>
-      </w:pPr>
-      <w:r>
-        <w:rPr>
-          <w:noProof/>
-        </w:rPr>
-        <w:lastRenderedPageBreak/>
-        <w:drawing>
-          <wp:inline distT="0" distB="0" distL="0" distR="0" wp14:anchorId="090EACD4" wp14:editId="7619E118">
-            <wp:extent cx="5158740" cy="3867210"/>
-            <wp:effectExtent l="0" t="0" r="0" b="0"/>
-            <wp:docPr id="6" name="Picture 6"/>
-            <wp:cNvGraphicFramePr>
-              <a:graphicFrameLocks xmlns:a="http://schemas.openxmlformats.org/drawingml/2006/main" noChangeAspect="1"/>
-            </wp:cNvGraphicFramePr>
-            <a:graphic xmlns:a="http://schemas.openxmlformats.org/drawingml/2006/main">
-              <a:graphicData uri="http://schemas.openxmlformats.org/drawingml/2006/picture">
-                <pic:pic xmlns:pic="http://schemas.openxmlformats.org/drawingml/2006/picture">
-                  <pic:nvPicPr>
-                    <pic:cNvPr id="0" name="Picture 6"/>
-                    <pic:cNvPicPr>
-                      <a:picLocks noChangeAspect="1" noChangeArrowheads="1"/>
-                    </pic:cNvPicPr>
-                  </pic:nvPicPr>
-                  <pic:blipFill>
-                    <a:blip r:embed="rId12">
-                      <a:extLst>
-                        <a:ext uri="{28A0092B-C50C-407E-A947-70E740481C1C}">
-                          <a14:useLocalDpi xmlns:a14="http://schemas.microsoft.com/office/drawing/2010/main" val="0"/>
-                        </a:ext>
-                      </a:extLst>
-                    </a:blip>
-                    <a:srcRect/>
-                    <a:stretch>
-                      <a:fillRect/>
-                    </a:stretch>
-                  </pic:blipFill>
-                  <pic:spPr bwMode="auto">
-                    <a:xfrm>
-                      <a:off x="0" y="0"/>
-                      <a:ext cx="5169121" cy="3874992"/>
-                    </a:xfrm>
-                    <a:prstGeom prst="rect">
-                      <a:avLst/>
-                    </a:prstGeom>
-                    <a:noFill/>
-                    <a:ln>
-                      <a:noFill/>
-                    </a:ln>
-                  </pic:spPr>
-                </pic:pic>
-              </a:graphicData>
-            </a:graphic>
-          </wp:inline>
-        </w:drawing>
-      </w:r>
-    </w:p>
-    <w:p>
-      <w:pPr>
-        <w:pStyle w:val="Figurecaption"/>
-      </w:pPr>
-      <w:bookmarkStart w:id="10" w:name="_Ref464643973"/>
-      <w:r>
-        <w:t xml:space="preserve">Figure </w:t>
-      </w:r>
-      <w:r>
-        <w:fldChar w:fldCharType="begin"/>
-      </w:r>
-      <w:r>
-        <w:instrText xml:space="preserve"> SEQ Figure \* ARABIC </w:instrText>
-      </w:r>
-      <w:r>
-        <w:fldChar w:fldCharType="separate"/>
-      </w:r>
-      <w:r>
-        <w:rPr>
-          <w:noProof/>
-        </w:rPr>
-        <w:t>3</w:t>
-      </w:r>
-      <w:r>
-        <w:fldChar w:fldCharType="end"/>
-      </w:r>
-      <w:bookmarkEnd w:id="10"/>
-      <w:r>
-        <w:t>.</w:t>
-      </w:r>
-      <w:r>
-        <w:t xml:space="preserve"> </w:t>
-      </w:r>
-      <w:r>
-        <w:t xml:space="preserve"> </w:t>
-      </w:r>
-      <w:r>
-        <w:t>Method accuracy per data set</w:t>
-      </w:r>
-      <w:r>
-        <w:t xml:space="preserve"> (methods along the x axis are ordered by their mean accuracy over the data sets)</w:t>
-      </w:r>
-    </w:p>
-    <w:p>
-      <w:pPr>
-        <w:pStyle w:val="Newparagraph"/>
-      </w:pPr>
-    </w:p>
-    <w:p>
-      <w:pPr>
-        <w:pStyle w:val="Newparagraph"/>
-      </w:pPr>
-      <w:r>
-        <w:t>The method execution times</w:t>
-      </w:r>
-      <w:r>
-        <w:t>,</w:t>
-      </w:r>
-      <w:r>
-        <w:t xml:space="preserve"> </w:t>
-      </w:r>
-      <w:r>
-        <w:t>summed</w:t>
-      </w:r>
-      <w:r>
-        <w:t xml:space="preserve"> over the six data sets</w:t>
-      </w:r>
-      <w:r>
-        <w:t>,</w:t>
-      </w:r>
-      <w:r>
-        <w:t xml:space="preserve"> are </w:t>
-      </w:r>
-      <w:r>
-        <w:t xml:space="preserve">provided for reference </w:t>
-      </w:r>
-      <w:r>
-        <w:t xml:space="preserve">in </w:t>
-      </w:r>
-      <w:r>
-        <w:fldChar w:fldCharType="begin"/>
-      </w:r>
-      <w:r>
-        <w:instrText xml:space="preserve"> REF _Ref464732046 \h </w:instrText>
-      </w:r>
-      <w:r>
-        <w:fldChar w:fldCharType="separate"/>
-      </w:r>
-      <w:r>
-        <w:t xml:space="preserve">Table </w:t>
-      </w:r>
-      <w:r>
-        <w:rPr>
-          <w:noProof/>
-        </w:rPr>
-        <w:t>4</w:t>
-      </w:r>
-      <w:r>
-        <w:fldChar w:fldCharType="end"/>
-      </w:r>
-      <w:r>
-        <w:t xml:space="preserve">.  </w:t>
-      </w:r>
-      <w:r>
-        <w:t xml:space="preserve"> </w:t>
-      </w:r>
-      <w:r>
-        <w:t xml:space="preserve">The </w:t>
-      </w:r>
-      <w:r>
-        <w:t xml:space="preserve">execution time of </w:t>
-      </w:r>
-      <w:r>
-        <w:t>FCR compete</w:t>
-      </w:r>
-      <w:r>
-        <w:t>s</w:t>
-      </w:r>
-      <w:r>
-        <w:t xml:space="preserve"> well with the other methods.  </w:t>
-      </w:r>
-      <w:r>
-        <w:t xml:space="preserve">The </w:t>
-      </w:r>
-      <w:r>
-        <w:t>NaiveBC</w:t>
-      </w:r>
-      <w:r>
-        <w:t xml:space="preserve"> criterion is slower to compute than the MI criterion as it uses a five-fold cross-validation</w:t>
-      </w:r>
-      <w:r>
-        <w:t>, implemented in Matlab</w:t>
-      </w:r>
-      <w:r>
-        <w:rPr>
-          <w:vertAlign w:val="superscript"/>
-        </w:rPr>
-        <w:t>TM</w:t>
-      </w:r>
-      <w:r>
-        <w:t>,</w:t>
-      </w:r>
-      <w:r>
-        <w:t xml:space="preserve"> to evaluate the classification accuracy</w:t>
-      </w:r>
-      <w:r>
-        <w:t xml:space="preserve">.  </w:t>
-      </w:r>
-      <w:r>
-        <w:t xml:space="preserve">MI </w:t>
-      </w:r>
-      <w:r>
-        <w:t>is computed once</w:t>
-      </w:r>
-      <w:r>
-        <w:t>-</w:t>
-      </w:r>
-      <w:r>
-        <w:t>off</w:t>
-      </w:r>
-      <w:r>
-        <w:t xml:space="preserve"> </w:t>
-      </w:r>
-      <w:r>
-        <w:t xml:space="preserve">using </w:t>
-      </w:r>
-      <w:r>
-        <w:t>the efficient FEAST C++ implementation</w:t>
-      </w:r>
-      <w:r>
-        <w:t>.</w:t>
-      </w:r>
-      <w:r>
-        <w:t xml:space="preserve">  Methods using the </w:t>
-      </w:r>
-      <w:r>
-        <w:t>NaiveBC</w:t>
-      </w:r>
-      <w:r>
-        <w:t xml:space="preserve"> criterion are consequently slower than their MI counterparts.  JMI is fast</w:t>
-      </w:r>
-      <w:r>
-        <w:t>er than the related FS-MI method,</w:t>
-      </w:r>
-      <w:r>
-        <w:t xml:space="preserve"> as </w:t>
-      </w:r>
-      <w:r>
-        <w:t>the criterion</w:t>
-      </w:r>
-      <w:r>
-        <w:t xml:space="preserve"> only requires MI computations</w:t>
-      </w:r>
-      <w:r>
-        <w:t xml:space="preserve"> between pairwise combinations of features and the class labels, while the MI criterion is evaluated on the combination all selected features</w:t>
-      </w:r>
-      <w:r>
-        <w:t xml:space="preserve">.  BE is known to be less efficient than FS </w:t>
-      </w:r>
-      <w:r>
-        <w:fldChar w:fldCharType="begin" w:fldLock="1"/>
-      </w:r>
-      <w:r>
-        <w:instrText>ADDIN CSL_CITATION { "citationItems" : [ { "id" : "ITEM-1", "itemData" : { "DOI" : "10.1016/j.aca.2011.07.027", "ISBN" : "0885-6125", "ISSN" : "00032670", "PMID" : "21889629", "abstract" : "Abstract Variable and feature selection have become the focus of much research in areas of application for which datasets with tens or hundreds of thousands of variables are available. These areas include text processing of internet documents, gene expression array analysis, and combinatorial chemistry. The objective of variable selection is three-fold: improving the prediction performance of the pre- dictors, providing faster andmore cost-effective predictors, and providing a better understanding of the underlying process that generated the data. The contributions of this special issue cover a wide range of aspects of such problems: providing a better definition of the objective function, feature construction, feature ranking, multivariate feature selection, efficient search methods, and feature validity assessment methods. Keywords:", "author" : [ { "dropping-particle" : "", "family" : "Guyon", "given" : "Isabelle", "non-dropping-particle" : "", "parse-names" : false, "suffix" : "" }, { "dropping-particle" : "", "family" : "Elisseeff", "given" : "Andre", "non-dropping-particle" : "", "parse-names" : false, "suffix" : "" } ], "container-title" : "Journal ofMachine Learning Research", "id" : "ITEM-1", "issued" : { "date-parts" : [ [ "2003" ] ] }, "note" : "Great paper. Some interesting and counter-intuitive results. Important to inform my feature clustering and ranking. Should really do a bit of a rewrite based on this as it kind of contradicts some of my assumptions", "page" : "1157-1182", "title" : "An introduction to variable and feature selection", "type" : "article-journal", "volume" : "3" }, "uris" : [ "http://www.mendeley.com/documents/?uuid=7441fa57-99df-4ea1-931d-c5cc942cd1ab" ] } ], "mendeley" : { "formattedCitation" : "(Guyon and Elisseeff 2003)", "plainTextFormattedCitation" : "(Guyon and Elisseeff 2003)", "previouslyFormattedCitation" : "(Guyon and Elisseeff 2003)" }, "properties" : { "noteIndex" : 0 }, "schema" : "https://github.com/citation-style-language/schema/raw/master/csl-citation.json" }</w:instrText>
-      </w:r>
-      <w:r>
-        <w:fldChar w:fldCharType="separate"/>
-      </w:r>
-      <w:r>
-        <w:rPr>
-          <w:noProof/>
-        </w:rPr>
-        <w:t>(Guyon and Elisseeff 2003)</w:t>
-      </w:r>
-      <w:r>
-        <w:fldChar w:fldCharType="end"/>
-      </w:r>
-      <w:r>
-        <w:t xml:space="preserve">, and is slowest of the tested methods. </w:t>
-      </w:r>
-    </w:p>
-    <w:p>
-      <w:pPr>
-        <w:pStyle w:val="Newparagraph"/>
-      </w:pPr>
-    </w:p>
-    <w:p>
-      <w:pPr>
-        <w:pStyle w:val="Paragraph"/>
-      </w:pPr>
-      <w:r>
-        <w:lastRenderedPageBreak/>
-        <w:t>[</w:t>
-      </w:r>
-      <w:bookmarkStart w:id="11" w:name="_Ref464732046"/>
-      <w:r>
-        <w:t xml:space="preserve">Table </w:t>
-      </w:r>
-      <w:r>
-        <w:fldChar w:fldCharType="begin"/>
-      </w:r>
-      <w:r>
-        <w:instrText xml:space="preserve"> SEQ Table \* ARABIC </w:instrText>
-      </w:r>
-      <w:r>
-        <w:fldChar w:fldCharType="separate"/>
-      </w:r>
-      <w:r>
-        <w:rPr>
-          <w:noProof/>
-        </w:rPr>
-        <w:t>4</w:t>
-      </w:r>
-      <w:r>
-        <w:fldChar w:fldCharType="end"/>
-      </w:r>
-      <w:bookmarkEnd w:id="11"/>
-      <w:r>
-        <w:t xml:space="preserve">.  </w:t>
-      </w:r>
-      <w:r>
-        <w:t>Method c</w:t>
-      </w:r>
-      <w:r>
-        <w:t>umulative execution time over all data</w:t>
-      </w:r>
-      <w:r>
-        <w:t>]</w:t>
-      </w:r>
-    </w:p>
-    <w:p>
-      <w:pPr>
-        <w:pStyle w:val="Newparagraph"/>
-      </w:pPr>
-    </w:p>
-    <w:p>
-      <w:pPr>
-        <w:pStyle w:val="Newparagraph"/>
-      </w:pPr>
-      <w:r>
-        <w:fldChar w:fldCharType="begin"/>
-      </w:r>
-      <w:r>
-        <w:instrText xml:space="preserve"> REF _Ref493181059 \h </w:instrText>
-      </w:r>
-      <w:r>
-        <w:fldChar w:fldCharType="separate"/>
-      </w:r>
-      <w:r>
-        <w:t xml:space="preserve">Table </w:t>
-      </w:r>
-      <w:r>
-        <w:rPr>
-          <w:noProof/>
-        </w:rPr>
-        <w:t>5</w:t>
-      </w:r>
-      <w:r>
-        <w:fldChar w:fldCharType="end"/>
-      </w:r>
-      <w:r>
-        <w:t xml:space="preserve"> </w:t>
-      </w:r>
-      <w:r>
-        <w:t>presents the non-dominant ranking of the methods, in terms of both accuracy and stability.  The best ranked method overall is FCR-MI, with FCR-</w:t>
-      </w:r>
-      <w:r>
-        <w:t>NaiveBC</w:t>
-      </w:r>
-      <w:r>
-        <w:t>, FS-MI and FS-</w:t>
-      </w:r>
-      <w:r>
-        <w:t>NaiveBC</w:t>
-      </w:r>
-      <w:r>
-        <w:t xml:space="preserve"> occupying the second rank position.  While the FS-MI and FS-</w:t>
-      </w:r>
-      <w:r>
-        <w:t>NaiveBC</w:t>
-      </w:r>
-      <w:r>
-        <w:t xml:space="preserve"> produce</w:t>
-      </w:r>
-      <w:r>
-        <w:t>d</w:t>
-      </w:r>
-      <w:r>
-        <w:t xml:space="preserve"> the best performance for stability and accuracy respectively, FCR-MI and FCR-</w:t>
-      </w:r>
-      <w:r>
-        <w:t>NaiveBC</w:t>
-      </w:r>
-      <w:r>
-        <w:t xml:space="preserve"> achieve</w:t>
-      </w:r>
-      <w:r>
-        <w:t>d</w:t>
-      </w:r>
-      <w:r>
-        <w:t xml:space="preserve"> a better compromise between these two measures.  The Rank-</w:t>
-      </w:r>
-      <w:r>
-        <w:t>NaiveBC</w:t>
-      </w:r>
-      <w:r>
-        <w:t>, Rank-MI and BE-MI methods are ranked lowest</w:t>
-      </w:r>
-      <w:r>
-        <w:t xml:space="preserve"> due to</w:t>
-      </w:r>
-      <w:r>
-        <w:t xml:space="preserve"> the known limitations of these methods.</w:t>
-      </w:r>
-      <w:r>
-        <w:t xml:space="preserve"> </w:t>
-      </w:r>
-    </w:p>
-    <w:p>
-      <w:pPr>
-        <w:pStyle w:val="Newparagraph"/>
-      </w:pPr>
-    </w:p>
-    <w:p>
-      <w:pPr>
-        <w:pStyle w:val="Newparagraph"/>
-      </w:pPr>
-      <w:r>
-        <w:t>If the clustering step were omitted, FCR-MI and FCR-</w:t>
-      </w:r>
-      <w:r>
-        <w:t>NaiveBC</w:t>
-      </w:r>
-      <w:r>
-        <w:t xml:space="preserve"> would simplify to Rank-MI and Rank-</w:t>
-      </w:r>
-      <w:r>
-        <w:t>NaiveBC</w:t>
-      </w:r>
-      <w:r>
-        <w:t xml:space="preserve"> respectively.  FCR-MI and FCR-</w:t>
-      </w:r>
-      <w:r>
-        <w:t>NaiveBC</w:t>
-      </w:r>
-      <w:r>
-        <w:t xml:space="preserve"> show a substantial improvement in performance compared to Rank-MI and Rank-</w:t>
-      </w:r>
-      <w:r>
-        <w:t>NaiveBC</w:t>
-      </w:r>
-      <w:r>
-        <w:t xml:space="preserve"> which lends support to the effectiveness of the clustering step.  </w:t>
-      </w:r>
-      <w:r>
-        <w:t xml:space="preserve">Considering </w:t>
-      </w:r>
-      <w:r>
-        <w:t xml:space="preserve">the combination of the MI and </w:t>
-      </w:r>
-      <w:r>
-        <w:t>naive</w:t>
-      </w:r>
-      <w:r>
-        <w:t xml:space="preserve"> Bayes criteria with </w:t>
-      </w:r>
-      <w:r>
-        <w:t xml:space="preserve">each method in isolation, there is a general trend for MI to produce better stability and </w:t>
-      </w:r>
-      <w:r>
-        <w:t>naive</w:t>
-      </w:r>
-      <w:r>
-        <w:t xml:space="preserve"> Bayes to produce better accuracy.  </w:t>
-      </w:r>
-      <w:r>
-        <w:t>W</w:t>
-      </w:r>
-      <w:r>
-        <w:t xml:space="preserve">hile FCR works well with either criterion, the results </w:t>
-      </w:r>
-      <w:r>
-        <w:t>favour</w:t>
-      </w:r>
-      <w:r>
-        <w:t xml:space="preserve"> the use of MI </w:t>
-      </w:r>
-      <w:r>
-        <w:t xml:space="preserve">as it is faster and produces a better non-dominant ranking than </w:t>
-      </w:r>
-      <w:r>
-        <w:t>naive</w:t>
-      </w:r>
-      <w:r>
-        <w:t xml:space="preserve"> Bayes</w:t>
-      </w:r>
-      <w:r>
-        <w:t xml:space="preserve">.  </w:t>
-      </w:r>
-      <w:r>
-        <w:t>On the whole th</w:t>
-      </w:r>
-      <w:r>
-        <w:t>e</w:t>
-      </w:r>
-      <w:r>
-        <w:t xml:space="preserve"> evaluation study shows the FCR method to be effective </w:t>
-      </w:r>
-      <w:r>
-        <w:t>at selecting accurate and stable features from high dimensional remote sensing data</w:t>
-      </w:r>
-      <w:r>
-        <w:t xml:space="preserve"> containing redundancy</w:t>
-      </w:r>
-      <w:r>
-        <w:t xml:space="preserve">.  </w:t>
-      </w:r>
-      <w:bookmarkStart w:id="12" w:name="_Ref464737145"/>
-    </w:p>
-    <w:p>
-      <w:pPr>
-        <w:pStyle w:val="Newparagraph"/>
-      </w:pPr>
-      <w:bookmarkStart w:id="13" w:name="_GoBack"/>
-      <w:bookmarkEnd w:id="13"/>
-    </w:p>
-    <w:p>
-      <w:pPr>
-        <w:pStyle w:val="Paragraph"/>
-      </w:pPr>
-      <w:r>
-        <w:t>[</w:t>
-      </w:r>
-      <w:bookmarkStart w:id="14" w:name="_Ref493181059"/>
-      <w:r>
-        <w:t xml:space="preserve">Table </w:t>
-      </w:r>
-      <w:r>
-        <w:fldChar w:fldCharType="begin"/>
-      </w:r>
-      <w:r>
-        <w:instrText xml:space="preserve"> SEQ Table \* ARABIC </w:instrText>
-      </w:r>
-      <w:r>
-        <w:fldChar w:fldCharType="separate"/>
-      </w:r>
-      <w:r>
-        <w:rPr>
-          <w:noProof/>
-        </w:rPr>
-        <w:t>5</w:t>
-      </w:r>
-      <w:r>
-        <w:fldChar w:fldCharType="end"/>
-      </w:r>
-      <w:bookmarkEnd w:id="14"/>
-      <w:r>
-        <w:t xml:space="preserve">.  </w:t>
-      </w:r>
-      <w:r>
-        <w:t>Non-dominated ranking of methods by accuracy and stability</w:t>
-      </w:r>
-      <w:r>
-        <w:t>]</w:t>
-      </w:r>
-    </w:p>
-    <w:bookmarkEnd w:id="12"/>
-    <w:p>
-      <w:pPr>
-        <w:pStyle w:val="Heading1"/>
-      </w:pPr>
-      <w:r>
-        <w:t>Conclusions</w:t>
-      </w:r>
-    </w:p>
-    <w:p>
-      <w:pPr>
-        <w:pStyle w:val="Paragraph"/>
-      </w:pPr>
-      <w:r>
-        <w:t>Feature redundancy</w:t>
-      </w:r>
-      <w:r>
-        <w:t xml:space="preserve"> was identified as a source of instability and inaccuracy in feature </w:t>
-      </w:r>
-      <w:r>
-        <w:lastRenderedPageBreak/>
-        <w:t xml:space="preserve">selection.  A method for ranking correlated clusters of features was presented.  Using hierarchical clustering, a natural number of clusters can be selected by observing the stability of correlation relationships in the data using a dendrogram.  Clusters are then ranked using an importance measure, calculated as the median of </w:t>
-      </w:r>
-      <w:r>
-        <w:t>a relevance criterion evaluated on</w:t>
-      </w:r>
-      <w:r>
-        <w:t xml:space="preserve"> each individual feature in the cluster.  By selecting individual features from the best clusters, a set of informative features is found while simultaneously removing </w:t>
-      </w:r>
-      <w:r>
-        <w:t xml:space="preserve">redundancy </w:t>
-      </w:r>
-      <w:r>
-        <w:t>from the data.  The ability to hand-pick features is beneficial as it allows other factors</w:t>
-      </w:r>
-      <w:r>
-        <w:t>, such as speed of computation and physical interpretability,</w:t>
-      </w:r>
-      <w:r>
-        <w:t xml:space="preserve"> to be </w:t>
-      </w:r>
-      <w:r>
-        <w:t>considered when</w:t>
-      </w:r>
-      <w:r>
-        <w:t xml:space="preserve"> determining </w:t>
-      </w:r>
-      <w:r>
-        <w:t xml:space="preserve">an effective </w:t>
-      </w:r>
-      <w:r>
-        <w:t>feature set.</w:t>
-      </w:r>
-      <w:r>
-        <w:t xml:space="preserve">  </w:t>
-      </w:r>
-    </w:p>
-    <w:p>
-      <w:pPr>
-        <w:pStyle w:val="Paragraph"/>
-      </w:pPr>
-    </w:p>
-    <w:p>
-      <w:pPr>
-        <w:pStyle w:val="Newparagraph"/>
-      </w:pPr>
-    </w:p>
-    <w:p>
-      <w:pPr>
-        <w:pStyle w:val="Newparagraph"/>
-      </w:pPr>
-      <w:r>
-        <w:t xml:space="preserve">The need for user specification of </w:t>
-      </w:r>
-      <w:r>
-        <w:t>dissimilarity threshold</w:t>
-      </w:r>
-      <w:r>
-        <w:t xml:space="preserve"> </w:t>
-      </w:r>
-      <w:r>
-        <w:t xml:space="preserve">can be seen as </w:t>
-      </w:r>
-      <w:r>
-        <w:t xml:space="preserve">a weakness of the </w:t>
-      </w:r>
-      <w:r>
-        <w:t xml:space="preserve">FCR </w:t>
-      </w:r>
-      <w:r>
-        <w:t xml:space="preserve">method.  </w:t>
-      </w:r>
-      <w:r>
-        <w:t xml:space="preserve">This is a subjective choice and different </w:t>
-      </w:r>
-      <w:r>
-        <w:t xml:space="preserve">thresholds </w:t>
-      </w:r>
-      <w:r>
-        <w:t xml:space="preserve">can lead to different sets of selected features.  A possible way to automate this choice would be to extract clusters from all levels in the hierarchy, select a set of features from the best clusters at </w:t>
-      </w:r>
-      <w:r>
-        <w:t>each</w:t>
-      </w:r>
-      <w:r>
-        <w:t xml:space="preserve"> level, and then use a performance measure such as the accuracy of a k-NN classifier to choose the best set of features</w:t>
-      </w:r>
-      <w:r>
-        <w:t xml:space="preserve"> overall</w:t>
-      </w:r>
-      <w:r>
-        <w:t xml:space="preserve">.  The need for visual inspection of the dendrogram to make the choice of </w:t>
-      </w:r>
-      <w:r>
-        <w:t xml:space="preserve">dissimilarity threshold </w:t>
-      </w:r>
-      <w:r>
-        <w:t>limits the dimensionality of data that the FCR method can practically be applied to.  For data sets of hundreds or thousands of features</w:t>
-      </w:r>
-      <w:r>
-        <w:t xml:space="preserve">, </w:t>
-      </w:r>
-      <w:r>
-        <w:t xml:space="preserve">the dendrogram </w:t>
-      </w:r>
-      <w:r>
-        <w:t>may</w:t>
-      </w:r>
-      <w:r>
-        <w:t xml:space="preserve"> </w:t>
-      </w:r>
-      <w:r>
-        <w:t xml:space="preserve">be </w:t>
-      </w:r>
-      <w:r>
-        <w:t xml:space="preserve">too </w:t>
-      </w:r>
-      <w:r>
-        <w:t xml:space="preserve">cluttered </w:t>
-      </w:r>
-      <w:r>
-        <w:t>to make a sensible choice</w:t>
-      </w:r>
-      <w:r>
-        <w:t xml:space="preserve"> and a feature selection algorithm other than FCR </w:t>
-      </w:r>
-      <w:r>
-        <w:t>may</w:t>
-      </w:r>
-      <w:r>
-        <w:t xml:space="preserve"> be more appropriate</w:t>
-      </w:r>
-      <w:r>
-        <w:t>.</w:t>
-      </w:r>
-      <w:r>
-        <w:t xml:space="preserve">  </w:t>
-      </w:r>
-      <w:r>
-        <w:t xml:space="preserve">It is worth noting that for problems where feature stability </w:t>
-      </w:r>
-      <w:r>
-        <w:t xml:space="preserve">and </w:t>
-      </w:r>
-      <w:r>
-        <w:t>user specification of preferred variables are not required, FS-</w:t>
-      </w:r>
-      <w:r>
-        <w:t>NaiveBC</w:t>
-      </w:r>
-      <w:r>
-        <w:t xml:space="preserve"> may be a more sensible choice of feature selection method.  It achieved the best accuracy results and does not require any user intervention as with FCR. </w:t>
-      </w:r>
-    </w:p>
-    <w:p>
-      <w:pPr>
-        <w:pStyle w:val="Newparagraph"/>
-      </w:pPr>
-    </w:p>
-    <w:p>
-      <w:pPr>
-        <w:pStyle w:val="Newparagraph"/>
-      </w:pPr>
-      <w:r>
-        <w:lastRenderedPageBreak/>
-        <w:t xml:space="preserve">Despite these </w:t>
-      </w:r>
-      <w:r>
-        <w:t>limitations</w:t>
-      </w:r>
-      <w:r>
-        <w:t xml:space="preserve">, </w:t>
-      </w:r>
-      <w:r>
-        <w:t xml:space="preserve">FCR performed well on a diverse range of </w:t>
-      </w:r>
-      <w:r>
-        <w:t xml:space="preserve">high dimensional redundant </w:t>
-      </w:r>
-      <w:r>
-        <w:t>data</w:t>
-      </w:r>
-      <w:r>
-        <w:t xml:space="preserve"> sets</w:t>
-      </w:r>
-      <w:r>
-        <w:t xml:space="preserve">.  The effectiveness of the proposed FCR method was evaluated by comparing its accuracy, stability and execution time to a set of popular feature selection methods.  The feature selection methods were each tested in combination with two criteria for feature relevance: the MI between the candidate feature(s) and the class labels, and the accuracy of a naive Bayes classifier trained on the candidate feature(s).  FS-NaiveBC provided the best accuracy performance but the worst stability performance.  In a similar vein, FS-MI provided the best stability performance but the second worst accuracy performance.  The FCR method performed well overall, with both naive Bayes and MI criteria.  Although FCR did not quite achieve the best performance in accuracy or stability alone, it was the highest ranked method when considering the accuracy and stability measures in combination.  Another benefit of FCR is its relative speed compared to greedy search FS and BE type methods.  Ever increasing quantities of high spatial and spectral resolution remote sensing data are being produced and require interpretation </w:t>
+        <w:t xml:space="preserve">remote sensing data are being produced and require interpretation </w:t>
       </w:r>
       <w:r>
         <w:fldChar w:fldCharType="begin" w:fldLock="1"/>
@@ -9246,7 +9112,6 @@
         </w:numPr>
       </w:pPr>
       <w:r>
-        <w:lastRenderedPageBreak/>
         <w:t>References</w:t>
       </w:r>
     </w:p>
@@ -9473,6 +9338,7 @@
         <w:rPr>
           <w:noProof/>
         </w:rPr>
+        <w:lastRenderedPageBreak/>
         <w:t xml:space="preserve">Cukur, Huseyin, Hamidullah Binol, Faruk Sukru Uslu, Yusuf Kalayci, and Abdullah Bal. 2015. “Cross Correlation Based Clustering for Feature Selection in Hyperspectral Imagery.” In </w:t>
       </w:r>
       <w:r>
@@ -9624,7 +9490,6 @@
         <w:rPr>
           <w:noProof/>
         </w:rPr>
-        <w:lastRenderedPageBreak/>
         <w:t xml:space="preserve">Hand, David J, and Kerning Yu. 2001. “Idiot’s Bayes - Not so Stupid after All?” </w:t>
       </w:r>
       <w:r>
@@ -9837,7 +9702,14 @@
         <w:rPr>
           <w:noProof/>
         </w:rPr>
-        <w:t>, 390–395. Innsbruck, Austria: IASTED.</w:t>
+        <w:t xml:space="preserve">, 390–395. Innsbruck, Austria: </w:t>
+      </w:r>
+      <w:r>
+        <w:rPr>
+          <w:noProof/>
+        </w:rPr>
+        <w:lastRenderedPageBreak/>
+        <w:t>IASTED.</w:t>
       </w:r>
     </w:p>
     <w:p>
@@ -10007,14 +9879,7 @@
         <w:rPr>
           <w:noProof/>
         </w:rPr>
-        <w:t xml:space="preserve">Sahu, Barnali, and Debahuti Mishra. 2011. “A Novel Approach for Selecting Informative </w:t>
-      </w:r>
-      <w:r>
-        <w:rPr>
-          <w:noProof/>
-        </w:rPr>
-        <w:lastRenderedPageBreak/>
-        <w:t xml:space="preserve">Genes from Gene Expression Data Using Signal-to-Noise Ratio and T-Statistics.” In </w:t>
+        <w:t xml:space="preserve">Sahu, Barnali, and Debahuti Mishra. 2011. “A Novel Approach for Selecting Informative Genes from Gene Expression Data Using Signal-to-Noise Ratio and T-Statistics.” In </w:t>
       </w:r>
       <w:r>
         <w:rPr>
@@ -10231,6 +10096,7 @@
         <w:rPr>
           <w:noProof/>
         </w:rPr>
+        <w:lastRenderedPageBreak/>
         <w:t xml:space="preserve">Yang, Howard Hua, and John Moody. 1999. “Data Visualization and Feature Selection: New Algorithms for Nongaussian Data.” </w:t>
       </w:r>
       <w:r>
@@ -13463,7 +13329,7 @@
 </file>
 
 <file path=customXml/itemProps1.xml><?xml version="1.0" encoding="utf-8"?>
-<ds:datastoreItem xmlns:ds="http://schemas.openxmlformats.org/officeDocument/2006/customXml" ds:itemID="{42B00C2B-B3BB-4CFD-A39E-1A27C06939F6}">
+<ds:datastoreItem xmlns:ds="http://schemas.openxmlformats.org/officeDocument/2006/customXml" ds:itemID="{F965A61E-617C-4716-BEFC-01A9F90CD74E}">
   <ds:schemaRefs>
     <ds:schemaRef ds:uri="http://schemas.openxmlformats.org/officeDocument/2006/bibliography"/>
   </ds:schemaRefs>

</xml_diff>

<commit_message>
fix references, finish letter
</commit_message>
<xml_diff>
--- a/Docs/My Docs/Thesis/Feature Clustering and Ranking/Feature Clustering and Ranking v02 20170302 avn review IJRS formatted.docx
+++ b/Docs/My Docs/Thesis/Feature Clustering and Ranking/Feature Clustering and Ranking v02 20170302 avn review IJRS formatted.docx
@@ -216,7 +216,7 @@
         <w:t>f</w:t>
       </w:r>
       <w:r>
-        <w:t xml:space="preserve">eature selection; hierarchical clustering; high dimensionality; </w:t>
+        <w:t xml:space="preserve">eature selection; clustering; high dimensionality; </w:t>
       </w:r>
       <w:r>
         <w:t>big data</w:t>
@@ -1703,7 +1703,7 @@
         <w:fldChar w:fldCharType="begin" w:fldLock="1"/>
       </w:r>
       <w:r>
-        <w:instrText>ADDIN CSL_CITATION { "citationItems" : [ { "id" : "ITEM-1", "itemData" : { "DOI" : "10.1109/34.990133", "ISBN" : "0162-8828", "ISSN" : "01628828", "PMID" : "1000183029", "abstract" : "In this article, we describe an unsupervised feature selection algorithm suitable for data sets, large in both dimension and size. The method is based on measuring similarity between features whereby redundancy therein is removed. This does not need any search and, therefore, is fast. A new feature similarity measure, called maximum information compression index, is introduced. The algorithm is generic in nature and has the capability of multiscale representation of data sets. The superiority of the algorithm, in terms of speed and performance, is established extensively over various real-life data sets of different sizes and dimensions. It is also demonstrated how redundancy and information loss in feature selection can be quantified with an entropy measure.", "author" : [ { "dropping-particle" : "", "family" : "Mitra", "given" : "Pabitra", "non-dropping-particle" : "", "parse-names" : false, "suffix" : "" }, { "dropping-particle" : "", "family" : "Murthy", "given" : "C a", "non-dropping-particle" : "", "parse-names" : false, "suffix" : "" }, { "dropping-particle" : "", "family" : "Pal", "given" : "Sankar K", "non-dropping-particle" : "", "parse-names" : false, "suffix" : "" } ], "container-title" : "IEEE Transactions on Pattern Analysis and Machine Intelligence PAMI", "id" : "ITEM-1", "issue" : "3", "issued" : { "date-parts" : [ [ "2002" ] ] }, "note" : "overall a very good paper (better than mine...)\n\nMethod: unconventional clustering approach based on kmeans. then a custom and rigorously formulated similarity measure to cluster features using custom kmeans. a single feature is chosen from each cluster and this forms the final selected set i.e. no further ranking or search is performed on the final clusters as best as I can tell. it is v fast but does performs similarity to search methods like fs etc. is unsupervised. \nResults: - Features selected from a number of public data sets are measured using a number of different measures (eg naivebc, separability). Common methods such as FS are compared against presented method using above data and metrics. CPU time also included. \n- Redundancy reduction (rather than eg clfr accuracy) of proposed method evaluated against other methods (uses modified entropy). Effect of number of clusters investigated\n\nComments: realistically, this prob supersedes mine and should be used in place of or at least compared to (not sure how unsupervised aspect will come in)\n\nunsupervised method\nno mention of numerical issues that arise with high dimensions, is justified more on the computational basis\n\nunconventional clustering approach based on kmeans. then a custom and rigorously formulated similarity measure to cluster features using custom kmeans. a single feature is chosen from each cluster and this forms the final selected set i.e. no further ranking or search is performed on the final clusters as best as I can tell. it is v fast but does performs similarity to search methods like fs etc. is unsupervised. \n\nsimilar to my approach of clustering of features into subsets then selecting one feature from each set. uses different measure for measuring feature similarity i.e. for clustering. \n\ntheir similarity measure is pretty cool.\n\ntheir formulation is quite a bit better than mine in that it is better justified and thought out\n\nthey also have some nice ways of evaluating selected features, and they use proper hypothesis testing approach to compare \n\nthey use an unconventional KNN clustering approach. I suspect it may find similar clusters to hierarchical approach.\n\ni don't understand how they choose the best clusters though once they are done with the clustering. or which feature they choose from the clusters... i think they dont choose best clusters, the choose all clusters and they just choose a single feature from each cluster\n\nNB the method actually does not outperform a lot of supervised? search methods like fs", "page" : "301-312", "title" : "Unsupervised feature selection using feature similarity", "type" : "article-journal", "volume" : "24" }, "uris" : [ "http://www.mendeley.com/documents/?uuid=cc248e38-b7e5-41cf-b6a0-8192dfe9d419" ] } ], "mendeley" : { "formattedCitation" : "(Mitra, Murthy, and Pal 2002)", "manualFormatting" : "Mitra et al. (2002)", "plainTextFormattedCitation" : "(Mitra, Murthy, and Pal 2002)", "previouslyFormattedCitation" : "(Mitra, Murthy, and Pal 2002)" }, "properties" : { "noteIndex" : 0 }, "schema" : "https://github.com/citation-style-language/schema/raw/master/csl-citation.json" }</w:instrText>
+        <w:instrText>ADDIN CSL_CITATION { "citationItems" : [ { "id" : "ITEM-1", "itemData" : { "DOI" : "10.1109/34.990133", "ISBN" : "0162-8828", "ISSN" : "01628828", "PMID" : "1000183029", "abstract" : "In this article, we describe an unsupervised feature selection algorithm suitable for data sets, large in both dimension and size. The method is based on measuring similarity between features whereby redundancy therein is removed. This does not need any search and, therefore, is fast. A new feature similarity measure, called maximum information compression index, is introduced. The algorithm is generic in nature and has the capability of multiscale representation of data sets. The superiority of the algorithm, in terms of speed and performance, is established extensively over various real-life data sets of different sizes and dimensions. It is also demonstrated how redundancy and information loss in feature selection can be quantified with an entropy measure.", "author" : [ { "dropping-particle" : "", "family" : "Mitra", "given" : "Pabitra", "non-dropping-particle" : "", "parse-names" : false, "suffix" : "" }, { "dropping-particle" : "", "family" : "Murthy", "given" : "C A", "non-dropping-particle" : "", "parse-names" : false, "suffix" : "" }, { "dropping-particle" : "", "family" : "Pal", "given" : "Sankar K", "non-dropping-particle" : "", "parse-names" : false, "suffix" : "" } ], "container-title" : "IEEE Transactions on Pattern Analysis and Machine Intelligence PAMI", "id" : "ITEM-1", "issue" : "3", "issued" : { "date-parts" : [ [ "2002" ] ] }, "note" : "overall a very good paper (better than mine...)\n\nMethod: unconventional clustering approach based on kmeans. then a custom and rigorously formulated similarity measure to cluster features using custom kmeans. a single feature is chosen from each cluster and this forms the final selected set i.e. no further ranking or search is performed on the final clusters as best as I can tell. it is v fast but does performs similarity to search methods like fs etc. is unsupervised. \nResults: - Features selected from a number of public data sets are measured using a number of different measures (eg naivebc, separability). Common methods such as FS are compared against presented method using above data and metrics. CPU time also included. \n- Redundancy reduction (rather than eg clfr accuracy) of proposed method evaluated against other methods (uses modified entropy). Effect of number of clusters investigated\n\nComments: realistically, this prob supersedes mine and should be used in place of or at least compared to (not sure how unsupervised aspect will come in)\n\nunsupervised method\nno mention of numerical issues that arise with high dimensions, is justified more on the computational basis\n\nunconventional clustering approach based on kmeans. then a custom and rigorously formulated similarity measure to cluster features using custom kmeans. a single feature is chosen from each cluster and this forms the final selected set i.e. no further ranking or search is performed on the final clusters as best as I can tell. it is v fast but does performs similarity to search methods like fs etc. is unsupervised. \n\nsimilar to my approach of clustering of features into subsets then selecting one feature from each set. uses different measure for measuring feature similarity i.e. for clustering. \n\ntheir similarity measure is pretty cool.\n\ntheir formulation is quite a bit better than mine in that it is better justified and thought out\n\nthey also have some nice ways of evaluating selected features, and they use proper hypothesis testing approach to compare \n\nthey use an unconventional KNN clustering approach. I suspect it may find similar clusters to hierarchical approach.\n\ni don't understand how they choose the best clusters though once they are done with the clustering. or which feature they choose from the clusters... i think they dont choose best clusters, the choose all clusters and they just choose a single feature from each cluster\n\nNB the method actually does not outperform a lot of supervised? search methods like fs", "page" : "301-312", "title" : "Unsupervised feature selection using feature similarity", "type" : "article-journal", "volume" : "24" }, "uris" : [ "http://www.mendeley.com/documents/?uuid=cc248e38-b7e5-41cf-b6a0-8192dfe9d419" ] } ], "mendeley" : { "formattedCitation" : "(Mitra, Murthy, and Pal 2002)", "manualFormatting" : "Mitra et al. (2002)", "plainTextFormattedCitation" : "(Mitra, Murthy, and Pal 2002)", "previouslyFormattedCitation" : "(Mitra, Murthy, and Pal 2002)" }, "properties" : { "noteIndex" : 0 }, "schema" : "https://github.com/citation-style-language/schema/raw/master/csl-citation.json" }</w:instrText>
       </w:r>
       <w:r>
         <w:fldChar w:fldCharType="separate"/>
@@ -2689,7 +2689,7 @@
         <w:fldChar w:fldCharType="begin" w:fldLock="1"/>
       </w:r>
       <w:r>
-        <w:instrText>ADDIN CSL_CITATION { "citationItems" : [ { "id" : "ITEM-1", "itemData" : { "DOI" : "10.1109/ELECO.2015.7394552", "ISBN" : "978-6-0501-0737-1", "author" : [ { "dropping-particle" : "", "family" : "Cukur", "given" : "Huseyin", "non-dropping-particle" : "", "parse-names" : false, "suffix" : "" }, { "dropping-particle" : "", "family" : "Binol", "given" : "Hamidullah", "non-dropping-particle" : "", "parse-names" : false, "suffix" : "" }, { "dropping-particle" : "", "family" : "Uslu", "given" : "Faruk Sukru", "non-dropping-particle" : "", "parse-names" : false, "suffix" : "" }, { "dropping-particle" : "", "family" : "Kalayci", "given" : "Yusuf", "non-dropping-particle" : "", "parse-names" : false, "suffix" : "" }, { "dropping-particle" : "", "family" : "Bal", "given" : "Abdullah", "non-dropping-particle" : "", "parse-names" : false, "suffix" : "" } ], "container-title" : "2015 9th International Conference on Electrical and Electronics Engineering (ELECO)", "id" : "ITEM-1", "issued" : { "date-parts" : [ [ "2015", "11" ] ] }, "note" : "similar approach to me - clusters based on corrrelation then ranked with a generic relvancy meaure mRMR, that may be better than my naivebc? it measures relevance against redundancy. \n\ntheir clustering method is a biit weird and manual\n\nresults are weak\n\nconceptually not that strong as mRMR is already supposed to get rid of redundancy but doesn't do well with correlated bands. therefore they cluster based on correlation (whcih shuld get rid of redundancy) and then apply mRMR too.", "page" : "232-236", "publisher" : "IEEE", "publisher-place" : "Bursa", "title" : "Cross correlation based clustering for feature selection in hyperspectral imagery", "type" : "paper-conference" }, "uris" : [ "http://www.mendeley.com/documents/?uuid=e969147b-8f7f-4f40-a694-9a38f214bbf5" ] }, { "id" : "ITEM-2", "itemData" : { "DOI" : "10.1023/A:1012487302797", "ISBN" : "0885-6125", "ISSN" : "08856125", "PMID" : "21889629", "abstract" : "DNA micro-arrays now permit scientists to screen thousands of genes simultaneously and determine whether those genes are active, hyperactive or silent in normal or cancerous tissue. Because these new micro-array devices generate bewildering amounts of raw data, new analytical methods must be developed to sort out whether cancer tissues have distinctive signatures of gene expression over normal tissues or other types of cancer tissues. In this paper, we address the problem of selection of a small subset of genes from broad patterns of gene expression data, recorded on DNA micro-arrays. Using available training examples from cancer and normal patients, we build a classifier suitable for genetic diagnosis, as well as drug discovery. Previous attempts to address this problem select genes with correlation techniques. We propose a new method of gene selection utilizing Support Vector Machine methods based on Recursive Feature Elimination (RFE). We demonstrate experimentally that the genes selected by our techniques yield better classification performance and are biologically relevant to cancer. In contrast with the baseline method, our method eliminates gene redundancy automatically and yields better and more compact gene subsets. In patients with leukemia our method discovered 2 genes that yield zero leave-one-out error, while 64 genes are necessary for the baseline method to get the best result (one leave-one-out error). In the colon cancer database, using only 4 genes our method is 98% accurate, while the baseline method is only 86% accurate.", "author" : [ { "dropping-particle" : "", "family" : "Guyon", "given" : "Isabelle", "non-dropping-particle" : "", "parse-names" : false, "suffix" : "" }, { "dropping-particle" : "", "family" : "Weston", "given" : "Jason", "non-dropping-particle" : "", "parse-names" : false, "suffix" : "" }, { "dropping-particle" : "", "family" : "Barnhill", "given" : "Stephen", "non-dropping-particle" : "", "parse-names" : false, "suffix" : "" }, { "dropping-particle" : "", "family" : "Vapnik", "given" : "Vladimir", "non-dropping-particle" : "", "parse-names" : false, "suffix" : "" } ], "container-title" : "Machine Learning", "id" : "ITEM-2", "issue" : "1-3", "issued" : { "date-parts" : [ [ "2002" ] ] }, "note" : "Method: modified SVM approach that uses BE type procedure that removes worst feature at each iteration. uses SVM weight as ranking criterion. simply trains on all feats (no clustering) then ranks and eliminates one or more feats based on ranking. repeat. slow\n\nResults: - considers confidence intervals when comparing clfr accuracy\n- they use weird metrics to compare clfrs\n- Nice hex visualisation for different clfr accuracy metrics \n- They find the features matter more than the clfr\n- Then they compare various fs methods with the same clfr \n- etc etc \n\nOld comments:\ndeals with SVM\nvery comprehensive\nnice bg on feature selection\nuses a BE type approach that removes the worst ranked feature at each iteration i.e. it is a straightforward approach\nuses the SVM weight magnitude as ranking criterion", "page" : "389-422", "title" : "Gene selection for cancer classification using support vector machines", "type" : "article-journal", "volume" : "46" }, "uris" : [ "http://www.mendeley.com/documents/?uuid=ec55b9ea-99e4-442d-b9f0-a8768a2e9dae" ] }, { "id" : "ITEM-3", "itemData" : { "DOI" : "10.1109/34.990133", "ISBN" : "0162-8828", "ISSN" : "01628828", "PMID" : "1000183029", "abstract" : "In this article, we describe an unsupervised feature selection algorithm suitable for data sets, large in both dimension and size. The method is based on measuring similarity between features whereby redundancy therein is removed. This does not need any search and, therefore, is fast. A new feature similarity measure, called maximum information compression index, is introduced. The algorithm is generic in nature and has the capability of multiscale representation of data sets. The superiority of the algorithm, in terms of speed and performance, is established extensively over various real-life data sets of different sizes and dimensions. It is also demonstrated how redundancy and information loss in feature selection can be quantified with an entropy measure.", "author" : [ { "dropping-particle" : "", "family" : "Mitra", "given" : "Pabitra", "non-dropping-particle" : "", "parse-names" : false, "suffix" : "" }, { "dropping-particle" : "", "family" : "Murthy", "given" : "C a", "non-dropping-particle" : "", "parse-names" : false, "suffix" : "" }, { "dropping-particle" : "", "family" : "Pal", "given" : "Sankar K", "non-dropping-particle" : "", "parse-names" : false, "suffix" : "" } ], "container-title" : "IEEE Transactions on Pattern Analysis and Machine Intelligence PAMI", "id" : "ITEM-3", "issue" : "3", "issued" : { "date-parts" : [ [ "2002" ] ] }, "note" : "overall a very good paper (better than mine...)\n\nMethod: unconventional clustering approach based on kmeans. then a custom and rigorously formulated similarity measure to cluster features using custom kmeans. a single feature is chosen from each cluster and this forms the final selected set i.e. no further ranking or search is performed on the final clusters as best as I can tell. it is v fast but does performs similarity to search methods like fs etc. is unsupervised. \nResults: - Features selected from a number of public data sets are measured using a number of different measures (eg naivebc, separability). Common methods such as FS are compared against presented method using above data and metrics. CPU time also included. \n- Redundancy reduction (rather than eg clfr accuracy) of proposed method evaluated against other methods (uses modified entropy). Effect of number of clusters investigated\n\nComments: realistically, this prob supersedes mine and should be used in place of or at least compared to (not sure how unsupervised aspect will come in)\n\nunsupervised method\nno mention of numerical issues that arise with high dimensions, is justified more on the computational basis\n\nunconventional clustering approach based on kmeans. then a custom and rigorously formulated similarity measure to cluster features using custom kmeans. a single feature is chosen from each cluster and this forms the final selected set i.e. no further ranking or search is performed on the final clusters as best as I can tell. it is v fast but does performs similarity to search methods like fs etc. is unsupervised. \n\nsimilar to my approach of clustering of features into subsets then selecting one feature from each set. uses different measure for measuring feature similarity i.e. for clustering. \n\ntheir similarity measure is pretty cool.\n\ntheir formulation is quite a bit better than mine in that it is better justified and thought out\n\nthey also have some nice ways of evaluating selected features, and they use proper hypothesis testing approach to compare \n\nthey use an unconventional KNN clustering approach. I suspect it may find similar clusters to hierarchical approach.\n\ni don't understand how they choose the best clusters though once they are done with the clustering. or which feature they choose from the clusters... i think they dont choose best clusters, the choose all clusters and they just choose a single feature from each cluster\n\nNB the method actually does not outperform a lot of supervised? search methods like fs", "page" : "301-312", "title" : "Unsupervised feature selection using feature similarity", "type" : "article-journal", "volume" : "24" }, "uris" : [ "http://www.mendeley.com/documents/?uuid=cc248e38-b7e5-41cf-b6a0-8192dfe9d419" ] }, { "id" : "ITEM-4", "itemData" : { "DOI" : "10.1109/ICCCT.2011.6075207", "ISBN" : "978-1-4577-1385-9", "author" : [ { "dropping-particle" : "", "family" : "Sahu", "given" : "Barnali", "non-dropping-particle" : "", "parse-names" : false, "suffix" : "" }, { "dropping-particle" : "", "family" : "Mishra", "given" : "Debahuti", "non-dropping-particle" : "", "parse-names" : false, "suffix" : "" } ], "container-title" : "2011 2nd International Conference on Computer and Communication Technology (ICCCT-2011)", "id" : "ITEM-4", "issued" : { "date-parts" : [ [ "2011", "9" ] ] }, "note" : "Method: kmeans clustering with correlation. snr ratio and t stat ranking for each cluster. single features taken from each cluster.\nResults: compare proposed feat sel with polain ranking based on tstat and snr using clfr accuracy for a few different clfrs and data sets\n\nOld comments:\nsimilar to my fs approach but little theoretical foundation or bg. k-means reqs knowledge of the num of clusters which is ubknown and which my technique does not. \n\nalso v similar to yousef et al", "page" : "5-10", "publisher" : "IEEE", "publisher-place" : "Allahabad, India", "title" : "A novel approach for selecting informative genes from gene expression data using signal-to-noise ratio and t-statistics", "type" : "paper-conference" }, "uris" : [ "http://www.mendeley.com/documents/?uuid=cbac2827-7b7e-40f0-adc3-d0f5193d0efa" ] }, { "id" : "ITEM-5", "itemData" : { "author" : [ { "dropping-particle" : "", "family" : "Yu", "given" : "Lei", "non-dropping-particle" : "", "parse-names" : false, "suffix" : "" }, { "dropping-particle" : "", "family" : "Liu", "given" : "Huan", "non-dropping-particle" : "", "parse-names" : false, "suffix" : "" } ], "container-title" : "Journal of Machine Learning Research", "id" : "ITEM-5", "issue" : "2004", "issued" : { "date-parts" : [ [ "2004" ] ] }, "note" : "Method: - relevant features selected with ranking on a crtiterion called symmetrical uncertainty (SU) (kind of correlation measure based on entropy and info gain and then normalised)?\n- redundant features removed from the above set using &amp;quot;markov blanket filtering&amp;quot; which is a procedure related to BE. they use SU measures betw features and betw feat and class to find markov blankets. \n\nResults: - they use a synthetic data set where the optimal feature set is known. and then compare selected features to optimal features.\n- they compare proposed algorithm to other good filter based fs approaches by comparing clfr accuracy for 2 clfrs. \n- they do this on a number of genetic and text data sets (UCI benchmark data) that we should also use. \n- they compare running times. the proposed method is v fast.\n- they include t-test on clfr accuracy for stat significance.\n- their accuracy is similar or better than slower methods\n\n\nformally/theoretically define relevance and redundancy\n\nThey first choose relevant features and then eliminate redundant ones from the relevant ones using their formal definition. It allegedly circumvents the need for costly subset search methods and evals feature relevance based on individual feature perfomance. BUT how does this tie in with the best two individual features are not necessarilpy the best two combined features. \nThey use a nonlin correlation measure that we should also try. It is based on entropy. They use the same measure for deciding feature relevance by examining correlation with class label. (CLEVER)", "page" : "1205-1224", "title" : "Efficient feature selection via analysis of relevance and redundancy", "type" : "article-journal", "volume" : "5" }, "uris" : [ "http://www.mendeley.com/documents/?uuid=befc8caa-9712-4dc8-b758-82f05ec875d8" ] }, { "id" : "ITEM-6", "itemData" : { "DOI" : "10.1186/1471-2105-9-307", "ISSN" : "1471-2105", "PMID" : "18620558", "abstract" : "BACKGROUND: Random forests are becoming increasingly popular in many scientific fields because they can cope with \"small n large p\" problems, complex interactions and even highly correlated predictor variables. Their variable importance measures have recently been suggested as screening tools for, e.g., gene expression studies. However, these variable importance measures show a bias towards correlated predictor variables. RESULTS: We identify two mechanisms responsible for this finding: (i) A preference for the selection of correlated predictors in the tree building process and (ii) an additional advantage for correlated predictor variables induced by the unconditional permutation scheme that is employed in the computation of the variable importance measure. Based on these considerations we develop a new, conditional permutation scheme for the computation of the variable importance measure. CONCLUSION: The resulting conditional variable importance reflects the true impact of each predictor variable more reliably than the original marginal approach.", "author" : [ { "dropping-particle" : "", "family" : "Strobl", "given" : "Carolin", "non-dropping-particle" : "", "parse-names" : false, "suffix" : "" }, { "dropping-particle" : "", "family" : "Boulesteix", "given" : "Anne-Laure", "non-dropping-particle" : "", "parse-names" : false, "suffix" : "" }, { "dropping-particle" : "", "family" : "Kneib", "given" : "Thomas", "non-dropping-particle" : "", "parse-names" : false, "suffix" : "" }, { "dropping-particle" : "", "family" : "Augustin", "given" : "Thomas", "non-dropping-particle" : "", "parse-names" : false, "suffix" : "" }, { "dropping-particle" : "", "family" : "Zeileis", "given" : "Achim", "non-dropping-particle" : "", "parse-names" : false, "suffix" : "" } ], "container-title" : "BMC bioinformatics", "id" : "ITEM-6", "issued" : { "date-parts" : [ [ "2008", "1" ] ] }, "note" : "Method: show that random forests permutation fs method is biased to select correlated vars. develop a new conditional permutation scheme that avoids correlation bias. \n\nResults: - synthetic data\n- they show their variable importance measure better reflects real importance than traditional random forests\n- then a similar thing on real genetic data", "page" : "307", "title" : "Conditional variable importance for random forests.", "type" : "article-journal", "volume" : "9" }, "uris" : [ "http://www.mendeley.com/documents/?uuid=1b21249c-ff9c-4971-9f35-2a02060bfb52" ] }, { "id" : "ITEM-7", "itemData" : { "DOI" : "10.1186/1471-2105-8-144", "ISSN" : "1471-2105", "PMID" : "17474999", "abstract" : "BACKGROUND: Classification studies using gene expression datasets are usually based on small numbers of samples and tens of thousands of genes. The selection of those genes that are important for distinguishing the different sample classes being compared, poses a challenging problem in high dimensional data analysis. We describe a new procedure for selecting significant genes as recursive cluster elimination (RCE) rather than recursive feature elimination (RFE). We have tested this algorithm on six datasets and compared its performance with that of two related classification procedures with RFE. RESULTS: We have developed a novel method for selecting significant genes in comparative gene expression studies. This method, which we refer to as SVM-RCE, combines K-means, a clustering method, to identify correlated gene clusters, and Support Vector Machines (SVMs), a supervised machine learning classification method, to identify and score (rank) those gene clusters for the purpose of classification. K-means is used initially to group genes into clusters. Recursive cluster elimination (RCE) is then applied to iteratively remove those clusters of genes that contribute the least to the classification performance. SVM-RCE identifies the clusters of correlated genes that are most significantly differentially expressed between the sample classes. Utilization of gene clusters, rather than individual genes, enhances the supervised classification accuracy of the same data as compared to the accuracy when either SVM or Penalized Discriminant Analysis (PDA) with recursive feature elimination (SVM-RFE and PDA-RFE) are used to remove genes based on their individual discriminant weights. CONCLUSION: SVM-RCE provides improved classification accuracy with complex microarray data sets when it is compared to the classification accuracy of the same datasets using either SVM-RFE or PDA-RFE. SVM-RCE identifies clusters of correlated genes that when considered together provide greater insight into the structure of the microarray data. Clustering genes for classification appears to result in some concomitant clustering of samples into subgroups. Our present implementation of SVM-RCE groups genes using the correlation metric. The success of the SVM-RCE method in classification suggests that gene interaction networks or other biologically relevant metrics that group genes based on functional parameters might also be useful.", "author" : [ { "dropping-particle" : "", "family" : "Yousef", "given" : "Malik", "non-dropping-particle" : "", "parse-names" : false, "suffix" : "" }, { "dropping-particle" : "", "family" : "Jung", "given" : "Segun", "non-dropping-particle" : "", "parse-names" : false, "suffix" : "" }, { "dropping-particle" : "", "family" : "Showe", "given" : "Louise C", "non-dropping-particle" : "", "parse-names" : false, "suffix" : "" }, { "dropping-particle" : "", "family" : "Showe", "given" : "Michael K", "non-dropping-particle" : "", "parse-names" : false, "suffix" : "" } ], "container-title" : "BMC Bioinformatics", "id" : "ITEM-7", "issue" : "144", "issued" : { "date-parts" : [ [ "2007", "1" ] ] }, "note" : "Method: - similar to my feature selection invention. \n- group genes into clusters with Kmeans using correlation as metric\n- Linear SVM used to rank clusters\n- Clusters eliminated with BE type procedure (on which feats - all or a representative). Clsutering is repeated at each iteration i.e. it must be slow\n- The cluster score is the accuracy of an SVM trained on that cluster\n- It is SLOW and not the most rigorously thought out method IMO.\n\nResults: - Proposed method compared to SVM and PDA (also with BE but no clustering i.e. BE on features not clusters) (?) using clfr accuracy\n- they use a number of public genetic data sets. \n- clfr performance is slightly better than non-clustering variants\n- their method took 9 hrs!!!! to execute on the one dataset\n- the accuracy improvement is marginal\n\nOld comments:\nRecursive BE approach Make 2 clusters and then eval on the entire cluster using a BE of the entire cluster with a linear SVM accuracy as metric. \n\nThis is similar to my feature selection invention. \nThey only make 2 clusters and then eval on the entire cluster using a BE of the entire cluster with a linear SVM accuracy as metric. \n\nNo they dont make 2 clusters that start with 300 and reduce to 2. \n\nMy method makes more sense to me, at least for my situation\n\nTheir recurtsive approach (something like BE of clusters) may be closer to globally optimal than my cluster in solation approach. Yes, as my approach comes down to a ranking of clusters.", "title" : "Recursive cluster elimination (RCE) for classification and feature selection from gene expression data.", "type" : "article-journal", "volume" : "8" }, "uris" : [ "http://www.mendeley.com/documents/?uuid=8fba6ef8-3b8b-4892-bd24-ff3ebfa74be5" ] } ], "mendeley" : { "formattedCitation" : "(Cukur et al. 2015; Guyon et al. 2002; Mitra, Murthy, and Pal 2002; Sahu and Mishra 2011; Yu and Liu 2004; Strobl et al. 2008; Yousef et al. 2007)", "manualFormatting" : "(Mitra et al., 2002; Strobl et al., 2008; Yu and Liu, 2004)", "plainTextFormattedCitation" : "(Cukur et al. 2015; Guyon et al. 2002; Mitra, Murthy, and Pal 2002; Sahu and Mishra 2011; Yu and Liu 2004; Strobl et al. 2008; Yousef et al. 2007)", "previouslyFormattedCitation" : "(Cukur et al. 2015; Guyon et al. 2002; Mitra, Murthy, and Pal 2002; Sahu and Mishra 2011; Yu and Liu 2004; Strobl et al. 2008; Yousef et al. 2007)" }, "properties" : { "noteIndex" : 0 }, "schema" : "https://github.com/citation-style-language/schema/raw/master/csl-citation.json" }</w:instrText>
+        <w:instrText>ADDIN CSL_CITATION { "citationItems" : [ { "id" : "ITEM-1", "itemData" : { "DOI" : "10.1109/ELECO.2015.7394552", "ISBN" : "978-6-0501-0737-1", "author" : [ { "dropping-particle" : "", "family" : "Cukur", "given" : "Huseyin", "non-dropping-particle" : "", "parse-names" : false, "suffix" : "" }, { "dropping-particle" : "", "family" : "Binol", "given" : "Hamidullah", "non-dropping-particle" : "", "parse-names" : false, "suffix" : "" }, { "dropping-particle" : "", "family" : "Uslu", "given" : "Faruk Sukru", "non-dropping-particle" : "", "parse-names" : false, "suffix" : "" }, { "dropping-particle" : "", "family" : "Kalayci", "given" : "Yusuf", "non-dropping-particle" : "", "parse-names" : false, "suffix" : "" }, { "dropping-particle" : "", "family" : "Bal", "given" : "Abdullah", "non-dropping-particle" : "", "parse-names" : false, "suffix" : "" } ], "container-title" : "2015 9th International Conference on Electrical and Electronics Engineering (ELECO)", "id" : "ITEM-1", "issued" : { "date-parts" : [ [ "2015", "11" ] ] }, "note" : "similar approach to me - clusters based on corrrelation then ranked with a generic relvancy meaure mRMR, that may be better than my naivebc? it measures relevance against redundancy. \n\ntheir clustering method is a biit weird and manual\n\nresults are weak\n\nconceptually not that strong as mRMR is already supposed to get rid of redundancy but doesn't do well with correlated bands. therefore they cluster based on correlation (whcih shuld get rid of redundancy) and then apply mRMR too.", "page" : "232-236", "publisher" : "IEEE", "publisher-place" : "Bursa", "title" : "Cross correlation based clustering for feature selection in hyperspectral imagery", "type" : "paper-conference" }, "uris" : [ "http://www.mendeley.com/documents/?uuid=e969147b-8f7f-4f40-a694-9a38f214bbf5" ] }, { "id" : "ITEM-2", "itemData" : { "DOI" : "10.1023/A:1012487302797", "ISBN" : "0885-6125", "ISSN" : "08856125", "PMID" : "21889629", "abstract" : "DNA micro-arrays now permit scientists to screen thousands of genes simultaneously and determine whether those genes are active, hyperactive or silent in normal or cancerous tissue. Because these new micro-array devices generate bewildering amounts of raw data, new analytical methods must be developed to sort out whether cancer tissues have distinctive signatures of gene expression over normal tissues or other types of cancer tissues. In this paper, we address the problem of selection of a small subset of genes from broad patterns of gene expression data, recorded on DNA micro-arrays. Using available training examples from cancer and normal patients, we build a classifier suitable for genetic diagnosis, as well as drug discovery. Previous attempts to address this problem select genes with correlation techniques. We propose a new method of gene selection utilizing Support Vector Machine methods based on Recursive Feature Elimination (RFE). We demonstrate experimentally that the genes selected by our techniques yield better classification performance and are biologically relevant to cancer. In contrast with the baseline method, our method eliminates gene redundancy automatically and yields better and more compact gene subsets. In patients with leukemia our method discovered 2 genes that yield zero leave-one-out error, while 64 genes are necessary for the baseline method to get the best result (one leave-one-out error). In the colon cancer database, using only 4 genes our method is 98% accurate, while the baseline method is only 86% accurate.", "author" : [ { "dropping-particle" : "", "family" : "Guyon", "given" : "Isabelle", "non-dropping-particle" : "", "parse-names" : false, "suffix" : "" }, { "dropping-particle" : "", "family" : "Weston", "given" : "Jason", "non-dropping-particle" : "", "parse-names" : false, "suffix" : "" }, { "dropping-particle" : "", "family" : "Barnhill", "given" : "Stephen", "non-dropping-particle" : "", "parse-names" : false, "suffix" : "" }, { "dropping-particle" : "", "family" : "Vapnik", "given" : "Vladimir", "non-dropping-particle" : "", "parse-names" : false, "suffix" : "" } ], "container-title" : "Machine Learning", "id" : "ITEM-2", "issue" : "1-3", "issued" : { "date-parts" : [ [ "2002" ] ] }, "note" : "Method: modified SVM approach that uses BE type procedure that removes worst feature at each iteration. uses SVM weight as ranking criterion. simply trains on all feats (no clustering) then ranks and eliminates one or more feats based on ranking. repeat. slow\n\nResults: - considers confidence intervals when comparing clfr accuracy\n- they use weird metrics to compare clfrs\n- Nice hex visualisation for different clfr accuracy metrics \n- They find the features matter more than the clfr\n- Then they compare various fs methods with the same clfr \n- etc etc \n\nOld comments:\ndeals with SVM\nvery comprehensive\nnice bg on feature selection\nuses a BE type approach that removes the worst ranked feature at each iteration i.e. it is a straightforward approach\nuses the SVM weight magnitude as ranking criterion", "page" : "389-422", "title" : "Gene selection for cancer classification using support vector machines", "type" : "article-journal", "volume" : "46" }, "uris" : [ "http://www.mendeley.com/documents/?uuid=ec55b9ea-99e4-442d-b9f0-a8768a2e9dae" ] }, { "id" : "ITEM-3", "itemData" : { "DOI" : "10.1109/34.990133", "ISBN" : "0162-8828", "ISSN" : "01628828", "PMID" : "1000183029", "abstract" : "In this article, we describe an unsupervised feature selection algorithm suitable for data sets, large in both dimension and size. The method is based on measuring similarity between features whereby redundancy therein is removed. This does not need any search and, therefore, is fast. A new feature similarity measure, called maximum information compression index, is introduced. The algorithm is generic in nature and has the capability of multiscale representation of data sets. The superiority of the algorithm, in terms of speed and performance, is established extensively over various real-life data sets of different sizes and dimensions. It is also demonstrated how redundancy and information loss in feature selection can be quantified with an entropy measure.", "author" : [ { "dropping-particle" : "", "family" : "Mitra", "given" : "Pabitra", "non-dropping-particle" : "", "parse-names" : false, "suffix" : "" }, { "dropping-particle" : "", "family" : "Murthy", "given" : "C A", "non-dropping-particle" : "", "parse-names" : false, "suffix" : "" }, { "dropping-particle" : "", "family" : "Pal", "given" : "Sankar K", "non-dropping-particle" : "", "parse-names" : false, "suffix" : "" } ], "container-title" : "IEEE Transactions on Pattern Analysis and Machine Intelligence PAMI", "id" : "ITEM-3", "issue" : "3", "issued" : { "date-parts" : [ [ "2002" ] ] }, "note" : "overall a very good paper (better than mine...)\n\nMethod: unconventional clustering approach based on kmeans. then a custom and rigorously formulated similarity measure to cluster features using custom kmeans. a single feature is chosen from each cluster and this forms the final selected set i.e. no further ranking or search is performed on the final clusters as best as I can tell. it is v fast but does performs similarity to search methods like fs etc. is unsupervised. \nResults: - Features selected from a number of public data sets are measured using a number of different measures (eg naivebc, separability). Common methods such as FS are compared against presented method using above data and metrics. CPU time also included. \n- Redundancy reduction (rather than eg clfr accuracy) of proposed method evaluated against other methods (uses modified entropy). Effect of number of clusters investigated\n\nComments: realistically, this prob supersedes mine and should be used in place of or at least compared to (not sure how unsupervised aspect will come in)\n\nunsupervised method\nno mention of numerical issues that arise with high dimensions, is justified more on the computational basis\n\nunconventional clustering approach based on kmeans. then a custom and rigorously formulated similarity measure to cluster features using custom kmeans. a single feature is chosen from each cluster and this forms the final selected set i.e. no further ranking or search is performed on the final clusters as best as I can tell. it is v fast but does performs similarity to search methods like fs etc. is unsupervised. \n\nsimilar to my approach of clustering of features into subsets then selecting one feature from each set. uses different measure for measuring feature similarity i.e. for clustering. \n\ntheir similarity measure is pretty cool.\n\ntheir formulation is quite a bit better than mine in that it is better justified and thought out\n\nthey also have some nice ways of evaluating selected features, and they use proper hypothesis testing approach to compare \n\nthey use an unconventional KNN clustering approach. I suspect it may find similar clusters to hierarchical approach.\n\ni don't understand how they choose the best clusters though once they are done with the clustering. or which feature they choose from the clusters... i think they dont choose best clusters, the choose all clusters and they just choose a single feature from each cluster\n\nNB the method actually does not outperform a lot of supervised? search methods like fs", "page" : "301-312", "title" : "Unsupervised feature selection using feature similarity", "type" : "article-journal", "volume" : "24" }, "uris" : [ "http://www.mendeley.com/documents/?uuid=cc248e38-b7e5-41cf-b6a0-8192dfe9d419" ] }, { "id" : "ITEM-4", "itemData" : { "DOI" : "10.1109/ICCCT.2011.6075207", "ISBN" : "978-1-4577-1385-9", "author" : [ { "dropping-particle" : "", "family" : "Sahu", "given" : "Barnali", "non-dropping-particle" : "", "parse-names" : false, "suffix" : "" }, { "dropping-particle" : "", "family" : "Mishra", "given" : "Debahuti", "non-dropping-particle" : "", "parse-names" : false, "suffix" : "" } ], "container-title" : "2011 2nd International Conference on Computer and Communication Technology (ICCCT-2011)", "id" : "ITEM-4", "issued" : { "date-parts" : [ [ "2011", "9" ] ] }, "note" : "Method: kmeans clustering with correlation. snr ratio and t stat ranking for each cluster. single features taken from each cluster.\nResults: compare proposed feat sel with polain ranking based on tstat and snr using clfr accuracy for a few different clfrs and data sets\n\nOld comments:\nsimilar to my fs approach but little theoretical foundation or bg. k-means reqs knowledge of the num of clusters which is ubknown and which my technique does not. \n\nalso v similar to yousef et al", "page" : "5-10", "publisher" : "IEEE", "publisher-place" : "Allahabad, India", "title" : "A novel approach for selecting informative genes from gene expression data using signal-to-noise ratio and t-statistics", "type" : "paper-conference" }, "uris" : [ "http://www.mendeley.com/documents/?uuid=cbac2827-7b7e-40f0-adc3-d0f5193d0efa" ] }, { "id" : "ITEM-5", "itemData" : { "author" : [ { "dropping-particle" : "", "family" : "Yu", "given" : "Lei", "non-dropping-particle" : "", "parse-names" : false, "suffix" : "" }, { "dropping-particle" : "", "family" : "Liu", "given" : "Huan", "non-dropping-particle" : "", "parse-names" : false, "suffix" : "" } ], "container-title" : "Journal of Machine Learning Research", "id" : "ITEM-5", "issue" : "2004", "issued" : { "date-parts" : [ [ "2004" ] ] }, "note" : "Method: - relevant features selected with ranking on a crtiterion called symmetrical uncertainty (SU) (kind of correlation measure based on entropy and info gain and then normalised)?\n- redundant features removed from the above set using &amp;quot;markov blanket filtering&amp;quot; which is a procedure related to BE. they use SU measures betw features and betw feat and class to find markov blankets. \n\nResults: - they use a synthetic data set where the optimal feature set is known. and then compare selected features to optimal features.\n- they compare proposed algorithm to other good filter based fs approaches by comparing clfr accuracy for 2 clfrs. \n- they do this on a number of genetic and text data sets (UCI benchmark data) that we should also use. \n- they compare running times. the proposed method is v fast.\n- they include t-test on clfr accuracy for stat significance.\n- their accuracy is similar or better than slower methods\n\n\nformally/theoretically define relevance and redundancy\n\nThey first choose relevant features and then eliminate redundant ones from the relevant ones using their formal definition. It allegedly circumvents the need for costly subset search methods and evals feature relevance based on individual feature perfomance. BUT how does this tie in with the best two individual features are not necessarilpy the best two combined features. \nThey use a nonlin correlation measure that we should also try. It is based on entropy. They use the same measure for deciding feature relevance by examining correlation with class label. (CLEVER)", "page" : "1205-1224", "title" : "Efficient feature selection via analysis of relevance and redundancy", "type" : "article-journal", "volume" : "5" }, "uris" : [ "http://www.mendeley.com/documents/?uuid=befc8caa-9712-4dc8-b758-82f05ec875d8" ] }, { "id" : "ITEM-6", "itemData" : { "DOI" : "10.1186/1471-2105-9-307", "ISSN" : "1471-2105", "PMID" : "18620558", "abstract" : "BACKGROUND: Random forests are becoming increasingly popular in many scientific fields because they can cope with \"small n large p\" problems, complex interactions and even highly correlated predictor variables. Their variable importance measures have recently been suggested as screening tools for, e.g., gene expression studies. However, these variable importance measures show a bias towards correlated predictor variables. RESULTS: We identify two mechanisms responsible for this finding: (i) A preference for the selection of correlated predictors in the tree building process and (ii) an additional advantage for correlated predictor variables induced by the unconditional permutation scheme that is employed in the computation of the variable importance measure. Based on these considerations we develop a new, conditional permutation scheme for the computation of the variable importance measure. CONCLUSION: The resulting conditional variable importance reflects the true impact of each predictor variable more reliably than the original marginal approach.", "author" : [ { "dropping-particle" : "", "family" : "Strobl", "given" : "Carolin", "non-dropping-particle" : "", "parse-names" : false, "suffix" : "" }, { "dropping-particle" : "", "family" : "Boulesteix", "given" : "Anne-Laure", "non-dropping-particle" : "", "parse-names" : false, "suffix" : "" }, { "dropping-particle" : "", "family" : "Kneib", "given" : "Thomas", "non-dropping-particle" : "", "parse-names" : false, "suffix" : "" }, { "dropping-particle" : "", "family" : "Augustin", "given" : "Thomas", "non-dropping-particle" : "", "parse-names" : false, "suffix" : "" }, { "dropping-particle" : "", "family" : "Zeileis", "given" : "Achim", "non-dropping-particle" : "", "parse-names" : false, "suffix" : "" } ], "container-title" : "BMC bioinformatics", "id" : "ITEM-6", "issued" : { "date-parts" : [ [ "2008", "1" ] ] }, "note" : "Method: show that random forests permutation fs method is biased to select correlated vars. develop a new conditional permutation scheme that avoids correlation bias. \n\nResults: - synthetic data\n- they show their variable importance measure better reflects real importance than traditional random forests\n- then a similar thing on real genetic data", "page" : "307", "title" : "Conditional variable importance for random forests.", "type" : "article-journal", "volume" : "9" }, "uris" : [ "http://www.mendeley.com/documents/?uuid=1b21249c-ff9c-4971-9f35-2a02060bfb52" ] }, { "id" : "ITEM-7", "itemData" : { "DOI" : "10.1186/1471-2105-8-144", "ISSN" : "1471-2105", "PMID" : "17474999", "abstract" : "BACKGROUND: Classification studies using gene expression datasets are usually based on small numbers of samples and tens of thousands of genes. The selection of those genes that are important for distinguishing the different sample classes being compared, poses a challenging problem in high dimensional data analysis. We describe a new procedure for selecting significant genes as recursive cluster elimination (RCE) rather than recursive feature elimination (RFE). We have tested this algorithm on six datasets and compared its performance with that of two related classification procedures with RFE. RESULTS: We have developed a novel method for selecting significant genes in comparative gene expression studies. This method, which we refer to as SVM-RCE, combines K-means, a clustering method, to identify correlated gene clusters, and Support Vector Machines (SVMs), a supervised machine learning classification method, to identify and score (rank) those gene clusters for the purpose of classification. K-means is used initially to group genes into clusters. Recursive cluster elimination (RCE) is then applied to iteratively remove those clusters of genes that contribute the least to the classification performance. SVM-RCE identifies the clusters of correlated genes that are most significantly differentially expressed between the sample classes. Utilization of gene clusters, rather than individual genes, enhances the supervised classification accuracy of the same data as compared to the accuracy when either SVM or Penalized Discriminant Analysis (PDA) with recursive feature elimination (SVM-RFE and PDA-RFE) are used to remove genes based on their individual discriminant weights. CONCLUSION: SVM-RCE provides improved classification accuracy with complex microarray data sets when it is compared to the classification accuracy of the same datasets using either SVM-RFE or PDA-RFE. SVM-RCE identifies clusters of correlated genes that when considered together provide greater insight into the structure of the microarray data. Clustering genes for classification appears to result in some concomitant clustering of samples into subgroups. Our present implementation of SVM-RCE groups genes using the correlation metric. The success of the SVM-RCE method in classification suggests that gene interaction networks or other biologically relevant metrics that group genes based on functional parameters might also be useful.", "author" : [ { "dropping-particle" : "", "family" : "Yousef", "given" : "Malik", "non-dropping-particle" : "", "parse-names" : false, "suffix" : "" }, { "dropping-particle" : "", "family" : "Jung", "given" : "Segun", "non-dropping-particle" : "", "parse-names" : false, "suffix" : "" }, { "dropping-particle" : "", "family" : "Showe", "given" : "Louise C", "non-dropping-particle" : "", "parse-names" : false, "suffix" : "" }, { "dropping-particle" : "", "family" : "Showe", "given" : "Michael K", "non-dropping-particle" : "", "parse-names" : false, "suffix" : "" } ], "container-title" : "BMC Bioinformatics", "id" : "ITEM-7", "issue" : "144", "issued" : { "date-parts" : [ [ "2007", "1" ] ] }, "note" : "Method: - similar to my feature selection invention. \n- group genes into clusters with Kmeans using correlation as metric\n- Linear SVM used to rank clusters\n- Clusters eliminated with BE type procedure (on which feats - all or a representative). Clsutering is repeated at each iteration i.e. it must be slow\n- The cluster score is the accuracy of an SVM trained on that cluster\n- It is SLOW and not the most rigorously thought out method IMO.\n\nResults: - Proposed method compared to SVM and PDA (also with BE but no clustering i.e. BE on features not clusters) (?) using clfr accuracy\n- they use a number of public genetic data sets. \n- clfr performance is slightly better than non-clustering variants\n- their method took 9 hrs!!!! to execute on the one dataset\n- the accuracy improvement is marginal\n\nOld comments:\nRecursive BE approach Make 2 clusters and then eval on the entire cluster using a BE of the entire cluster with a linear SVM accuracy as metric. \n\nThis is similar to my feature selection invention. \nThey only make 2 clusters and then eval on the entire cluster using a BE of the entire cluster with a linear SVM accuracy as metric. \n\nNo they dont make 2 clusters that start with 300 and reduce to 2. \n\nMy method makes more sense to me, at least for my situation\n\nTheir recurtsive approach (something like BE of clusters) may be closer to globally optimal than my cluster in solation approach. Yes, as my approach comes down to a ranking of clusters.", "title" : "Recursive cluster elimination (RCE) for classification and feature selection from gene expression data.", "type" : "article-journal", "volume" : "8" }, "uris" : [ "http://www.mendeley.com/documents/?uuid=8fba6ef8-3b8b-4892-bd24-ff3ebfa74be5" ] } ], "mendeley" : { "formattedCitation" : "(Cukur et al. 2015; Guyon et al. 2002; Mitra, Murthy, and Pal 2002; Sahu and Mishra 2011; Yu and Liu 2004; Strobl et al. 2008; Yousef et al. 2007)", "manualFormatting" : "(Mitra et al., 2002; Strobl et al., 2008; Yu and Liu, 2004)", "plainTextFormattedCitation" : "(Cukur et al. 2015; Guyon et al. 2002; Mitra, Murthy, and Pal 2002; Sahu and Mishra 2011; Yu and Liu 2004; Strobl et al. 2008; Yousef et al. 2007)", "previouslyFormattedCitation" : "(Cukur et al. 2015; Guyon et al. 2002; Mitra, Murthy, and Pal 2002; Sahu and Mishra 2011; Yu and Liu 2004; Strobl et al. 2008; Yousef et al. 2007)" }, "properties" : { "noteIndex" : 0 }, "schema" : "https://github.com/citation-style-language/schema/raw/master/csl-citation.json" }</w:instrText>
       </w:r>
       <w:r>
         <w:fldChar w:fldCharType="separate"/>
@@ -3349,7 +3349,7 @@
         <w:fldChar w:fldCharType="begin" w:fldLock="1"/>
       </w:r>
       <w:r>
-        <w:instrText>ADDIN CSL_CITATION { "citationItems" : [ { "id" : "ITEM-1", "itemData" : { "ISSN" : "03067734", "author" : [ { "dropping-particle" : "", "family" : "Hand", "given" : "David J", "non-dropping-particle" : "", "parse-names" : false, "suffix" : "" }, { "dropping-particle" : "", "family" : "Yu", "given" : "Kerning", "non-dropping-particle" : "", "parse-names" : false, "suffix" : "" } ], "container-title" : "International Statisitical Review", "id" : "ITEM-1", "issue" : "3", "issued" : { "date-parts" : [ [ "2001" ] ] }, "page" : "385-398", "title" : "Idiot\u2019s Bayes - not so stupid after all?", "type" : "article-journal", "volume" : "69" }, "uris" : [ "http://www.mendeley.com/documents/?uuid=6270de9c-cc6c-40ed-848d-2147489c13bc" ] } ], "mendeley" : { "formattedCitation" : "(Hand and Yu 2001)", "plainTextFormattedCitation" : "(Hand and Yu 2001)", "previouslyFormattedCitation" : "(Hand and Yu 2001)" }, "properties" : { "noteIndex" : 0 }, "schema" : "https://github.com/citation-style-language/schema/raw/master/csl-citation.json" }</w:instrText>
+        <w:instrText>ADDIN CSL_CITATION { "citationItems" : [ { "id" : "ITEM-1", "itemData" : { "ISSN" : "03067734", "author" : [ { "dropping-particle" : "", "family" : "Hand", "given" : "David J", "non-dropping-particle" : "", "parse-names" : false, "suffix" : "" }, { "dropping-particle" : "", "family" : "Yu", "given" : "Kerning", "non-dropping-particle" : "", "parse-names" : false, "suffix" : "" } ], "container-title" : "International Statisitical Review", "id" : "ITEM-1", "issue" : "3", "issued" : { "date-parts" : [ [ "2001" ] ] }, "page" : "385-398", "title" : "Idiot\u2019s Bayes - Not So Stupid After All?", "type" : "article-journal", "volume" : "69" }, "uris" : [ "http://www.mendeley.com/documents/?uuid=6270de9c-cc6c-40ed-848d-2147489c13bc" ] } ], "mendeley" : { "formattedCitation" : "(Hand and Yu 2001)", "plainTextFormattedCitation" : "(Hand and Yu 2001)", "previouslyFormattedCitation" : "(Hand and Yu 2001)" }, "properties" : { "noteIndex" : 0 }, "schema" : "https://github.com/citation-style-language/schema/raw/master/csl-citation.json" }</w:instrText>
       </w:r>
       <w:r>
         <w:fldChar w:fldCharType="separate"/>
@@ -8812,8 +8812,6 @@
       <w:pPr>
         <w:pStyle w:val="Newparagraph"/>
       </w:pPr>
-      <w:bookmarkStart w:id="14" w:name="_GoBack"/>
-      <w:bookmarkEnd w:id="14"/>
     </w:p>
     <w:bookmarkEnd w:id="12"/>
     <w:p>
@@ -9071,7 +9069,19 @@
         <w:pStyle w:val="Acknowledgements"/>
       </w:pPr>
       <w:r>
-        <w:t xml:space="preserve">This work was supported by funding from the Gamtoos Irrigation Board (GIB).  GIB was otherwise not involved in this research.  </w:t>
+        <w:t xml:space="preserve">This work was supported by funding from the </w:t>
+      </w:r>
+      <w:r>
+        <w:t>Department of Environmental Affairs (DEA) via the Working for Natural Resources Programme</w:t>
+      </w:r>
+      <w:r>
+        <w:t xml:space="preserve">.  </w:t>
+      </w:r>
+      <w:r>
+        <w:t>DEA</w:t>
+      </w:r>
+      <w:r>
+        <w:t xml:space="preserve"> was otherwise not involved in this research.  </w:t>
       </w:r>
       <w:r>
         <w:t>The financial assistance of the National Research Foundation (NRF) towards this research is hereby acknowledged. Opinions expressed and conclusions arrived at, are those of the author</w:t>
@@ -9313,6 +9323,7 @@
           <w:iCs/>
           <w:noProof/>
         </w:rPr>
+        <w:lastRenderedPageBreak/>
         <w:t>Proceedings of the IEEE</w:t>
       </w:r>
       <w:r>
@@ -9338,7 +9349,6 @@
         <w:rPr>
           <w:noProof/>
         </w:rPr>
-        <w:lastRenderedPageBreak/>
         <w:t xml:space="preserve">Cukur, Huseyin, Hamidullah Binol, Faruk Sukru Uslu, Yusuf Kalayci, and Abdullah Bal. 2015. “Cross Correlation Based Clustering for Feature Selection in Hyperspectral Imagery.” In </w:t>
       </w:r>
       <w:r>
@@ -9490,7 +9500,7 @@
         <w:rPr>
           <w:noProof/>
         </w:rPr>
-        <w:t xml:space="preserve">Hand, David J, and Kerning Yu. 2001. “Idiot’s Bayes - Not so Stupid after All?” </w:t>
+        <w:t xml:space="preserve">Hand, David J, and Kerning Yu. 2001. “Idiot’s Bayes - Not So Stupid After All?” </w:t>
       </w:r>
       <w:r>
         <w:rPr>
@@ -9696,20 +9706,22 @@
           <w:iCs/>
           <w:noProof/>
         </w:rPr>
-        <w:t>International Multi-Conference: Artificial Intelligence and Applications</w:t>
-      </w:r>
-      <w:r>
-        <w:rPr>
-          <w:noProof/>
-        </w:rPr>
-        <w:t xml:space="preserve">, 390–395. Innsbruck, Austria: </w:t>
-      </w:r>
-      <w:r>
-        <w:rPr>
+        <w:t>International Multi-</w:t>
+      </w:r>
+      <w:r>
+        <w:rPr>
+          <w:i/>
+          <w:iCs/>
           <w:noProof/>
         </w:rPr>
         <w:lastRenderedPageBreak/>
-        <w:t>IASTED.</w:t>
+        <w:t>Conference: Artificial Intelligence and Applications</w:t>
+      </w:r>
+      <w:r>
+        <w:rPr>
+          <w:noProof/>
+        </w:rPr>
+        <w:t>, 390–395. Innsbruck, Austria: IASTED.</w:t>
       </w:r>
     </w:p>
     <w:p>
@@ -9846,7 +9858,7 @@
         <w:rPr>
           <w:noProof/>
         </w:rPr>
-        <w:t xml:space="preserve">Mitra, Pabitra, C a Murthy, and Sankar K Pal. 2002. “Unsupervised Feature Selection Using Feature Similarity.” </w:t>
+        <w:t xml:space="preserve">Mitra, Pabitra, C A Murthy, and Sankar K Pal. 2002. “Unsupervised Feature Selection Using Feature Similarity.” </w:t>
       </w:r>
       <w:r>
         <w:rPr>
@@ -10077,7 +10089,14 @@
         <w:rPr>
           <w:noProof/>
         </w:rPr>
-        <w:t xml:space="preserve"> 34 (22): 7974–7990. doi:10.1080/01431161.2013.827815.</w:t>
+        <w:t xml:space="preserve"> 34 (22): 7974–7990. </w:t>
+      </w:r>
+      <w:r>
+        <w:rPr>
+          <w:noProof/>
+        </w:rPr>
+        <w:lastRenderedPageBreak/>
+        <w:t>doi:10.1080/01431161.2013.827815.</w:t>
       </w:r>
     </w:p>
     <w:p>
@@ -10096,7 +10115,6 @@
         <w:rPr>
           <w:noProof/>
         </w:rPr>
-        <w:lastRenderedPageBreak/>
         <w:t xml:space="preserve">Yang, Howard Hua, and John Moody. 1999. “Data Visualization and Feature Selection: New Algorithms for Nongaussian Data.” </w:t>
       </w:r>
       <w:r>
@@ -10188,6 +10206,8 @@
       <w:r>
         <w:fldChar w:fldCharType="end"/>
       </w:r>
+      <w:bookmarkStart w:id="14" w:name="_GoBack"/>
+      <w:bookmarkEnd w:id="14"/>
     </w:p>
     <w:sectPr>
       <w:pgSz w:w="11906" w:h="16838"/>
@@ -13329,7 +13349,7 @@
 </file>
 
 <file path=customXml/itemProps1.xml><?xml version="1.0" encoding="utf-8"?>
-<ds:datastoreItem xmlns:ds="http://schemas.openxmlformats.org/officeDocument/2006/customXml" ds:itemID="{F965A61E-617C-4716-BEFC-01A9F90CD74E}">
+<ds:datastoreItem xmlns:ds="http://schemas.openxmlformats.org/officeDocument/2006/customXml" ds:itemID="{564ECC37-3EB9-437D-A2D4-797197443DC8}">
   <ds:schemaRefs>
     <ds:schemaRef ds:uri="http://schemas.openxmlformats.org/officeDocument/2006/bibliography"/>
   </ds:schemaRefs>

</xml_diff>

<commit_message>
version submitted to IJRS
</commit_message>
<xml_diff>
--- a/Docs/My Docs/Thesis/Feature Clustering and Ranking/Feature Clustering and Ranking v02 20170302 avn review IJRS formatted.docx
+++ b/Docs/My Docs/Thesis/Feature Clustering and Ranking/Feature Clustering and Ranking v02 20170302 avn review IJRS formatted.docx
@@ -5421,8 +5421,10 @@
         <w:t xml:space="preserve"> the performance</w:t>
       </w:r>
       <w:r>
-        <w:t xml:space="preserve"> of a </w:t>
-      </w:r>
+        <w:t xml:space="preserve"> of </w:t>
+      </w:r>
+      <w:bookmarkStart w:id="7" w:name="_GoBack"/>
+      <w:bookmarkEnd w:id="7"/>
       <w:r>
         <w:t xml:space="preserve">several </w:t>
       </w:r>
@@ -6105,7 +6107,7 @@
       <w:r>
         <w:t>[</w:t>
       </w:r>
-      <w:bookmarkStart w:id="7" w:name="_Ref464223138"/>
+      <w:bookmarkStart w:id="8" w:name="_Ref464223138"/>
       <w:r>
         <w:t xml:space="preserve">Table </w:t>
       </w:r>
@@ -6127,7 +6129,7 @@
       <w:r>
         <w:fldChar w:fldCharType="end"/>
       </w:r>
-      <w:bookmarkEnd w:id="7"/>
+      <w:bookmarkEnd w:id="8"/>
       <w:r>
         <w:t>.</w:t>
       </w:r>
@@ -7547,7 +7549,7 @@
       <w:r>
         <w:t>[</w:t>
       </w:r>
-      <w:bookmarkStart w:id="8" w:name="_Ref493175947"/>
+      <w:bookmarkStart w:id="9" w:name="_Ref493175947"/>
       <w:r>
         <w:t xml:space="preserve">Table </w:t>
       </w:r>
@@ -7569,7 +7571,7 @@
       <w:r>
         <w:fldChar w:fldCharType="end"/>
       </w:r>
-      <w:bookmarkEnd w:id="8"/>
+      <w:bookmarkEnd w:id="9"/>
       <w:r>
         <w:t xml:space="preserve">.  </w:t>
       </w:r>
@@ -8250,7 +8252,7 @@
       <w:r>
         <w:t>[</w:t>
       </w:r>
-      <w:bookmarkStart w:id="9" w:name="_Ref464643772"/>
+      <w:bookmarkStart w:id="10" w:name="_Ref464643772"/>
       <w:r>
         <w:t xml:space="preserve">Figure </w:t>
       </w:r>
@@ -8272,7 +8274,7 @@
       <w:r>
         <w:fldChar w:fldCharType="end"/>
       </w:r>
-      <w:bookmarkEnd w:id="9"/>
+      <w:bookmarkEnd w:id="10"/>
       <w:r>
         <w:t>.</w:t>
       </w:r>
@@ -8304,7 +8306,7 @@
       <w:r>
         <w:t>[</w:t>
       </w:r>
-      <w:bookmarkStart w:id="10" w:name="_Ref464643973"/>
+      <w:bookmarkStart w:id="11" w:name="_Ref464643973"/>
       <w:r>
         <w:t xml:space="preserve">Figure </w:t>
       </w:r>
@@ -8326,7 +8328,7 @@
       <w:r>
         <w:fldChar w:fldCharType="end"/>
       </w:r>
-      <w:bookmarkEnd w:id="10"/>
+      <w:bookmarkEnd w:id="11"/>
       <w:r>
         <w:t>.</w:t>
       </w:r>
@@ -8341,6 +8343,9 @@
       </w:r>
       <w:r>
         <w:t xml:space="preserve"> (methods along the x axis are ordered by their mean accuracy over the data sets)</w:t>
+      </w:r>
+      <w:r>
+        <w:t>]</w:t>
       </w:r>
     </w:p>
     <w:p>
@@ -8534,7 +8539,7 @@
       <w:r>
         <w:t>[</w:t>
       </w:r>
-      <w:bookmarkStart w:id="11" w:name="_Ref464732046"/>
+      <w:bookmarkStart w:id="12" w:name="_Ref464732046"/>
       <w:r>
         <w:t xml:space="preserve">Table </w:t>
       </w:r>
@@ -8556,7 +8561,7 @@
       <w:r>
         <w:fldChar w:fldCharType="end"/>
       </w:r>
-      <w:bookmarkEnd w:id="11"/>
+      <w:bookmarkEnd w:id="12"/>
       <w:r>
         <w:t xml:space="preserve">.  </w:t>
       </w:r>
@@ -8761,7 +8766,7 @@
       <w:r>
         <w:t xml:space="preserve">.  </w:t>
       </w:r>
-      <w:bookmarkStart w:id="12" w:name="_Ref464737145"/>
+      <w:bookmarkStart w:id="13" w:name="_Ref464737145"/>
     </w:p>
     <w:p>
       <w:pPr>
@@ -8775,7 +8780,7 @@
       <w:r>
         <w:t>[</w:t>
       </w:r>
-      <w:bookmarkStart w:id="13" w:name="_Ref493181059"/>
+      <w:bookmarkStart w:id="14" w:name="_Ref493181059"/>
       <w:r>
         <w:t xml:space="preserve">Table </w:t>
       </w:r>
@@ -8797,7 +8802,7 @@
       <w:r>
         <w:fldChar w:fldCharType="end"/>
       </w:r>
-      <w:bookmarkEnd w:id="13"/>
+      <w:bookmarkEnd w:id="14"/>
       <w:r>
         <w:t xml:space="preserve">.  </w:t>
       </w:r>
@@ -8813,7 +8818,7 @@
         <w:pStyle w:val="Newparagraph"/>
       </w:pPr>
     </w:p>
-    <w:bookmarkEnd w:id="12"/>
+    <w:bookmarkEnd w:id="13"/>
     <w:p>
       <w:pPr>
         <w:pStyle w:val="Heading1"/>
@@ -10206,8 +10211,6 @@
       <w:r>
         <w:fldChar w:fldCharType="end"/>
       </w:r>
-      <w:bookmarkStart w:id="14" w:name="_GoBack"/>
-      <w:bookmarkEnd w:id="14"/>
     </w:p>
     <w:sectPr>
       <w:pgSz w:w="11906" w:h="16838"/>
@@ -13349,7 +13352,7 @@
 </file>
 
 <file path=customXml/itemProps1.xml><?xml version="1.0" encoding="utf-8"?>
-<ds:datastoreItem xmlns:ds="http://schemas.openxmlformats.org/officeDocument/2006/customXml" ds:itemID="{564ECC37-3EB9-437D-A2D4-797197443DC8}">
+<ds:datastoreItem xmlns:ds="http://schemas.openxmlformats.org/officeDocument/2006/customXml" ds:itemID="{429E043F-AB95-429D-8A74-2CE11E99F7B3}">
   <ds:schemaRefs>
     <ds:schemaRef ds:uri="http://schemas.openxmlformats.org/officeDocument/2006/bibliography"/>
   </ds:schemaRefs>

</xml_diff>